<commit_message>
more debug in task1
</commit_message>
<xml_diff>
--- a/Lab 2/Отчёт2.docx
+++ b/Lab 2/Отчёт2.docx
@@ -1070,9 +1070,8 @@
           <w:szCs w:val="28"/>
           <w:u w:val="single"/>
         </w:rPr>
-        <w:t xml:space="preserve">252 (1, 1, </w:t>
-      </w:r>
-      <w:proofErr w:type="gramStart"/>
+        <w:t>252 (</w:t>
+      </w:r>
       <w:r>
         <w:rPr>
           <w:rFonts w:ascii="Times New Roman" w:hAnsi="Times New Roman" w:cs="Times New Roman"/>
@@ -1081,8 +1080,33 @@
           <w:sz w:val="28"/>
           <w:szCs w:val="28"/>
           <w:u w:val="single"/>
-        </w:rPr>
-        <w:t>3)</w:t>
+          <w:lang w:val="en-US"/>
+        </w:rPr>
+        <w:t xml:space="preserve">15, </w:t>
+      </w:r>
+      <w:proofErr w:type="gramStart"/>
+      <w:r>
+        <w:rPr>
+          <w:rFonts w:ascii="Times New Roman" w:hAnsi="Times New Roman" w:cs="Times New Roman"/>
+          <w:b/>
+          <w:bCs/>
+          <w:sz w:val="28"/>
+          <w:szCs w:val="28"/>
+          <w:u w:val="single"/>
+          <w:lang w:val="en-US"/>
+        </w:rPr>
+        <w:t>3</w:t>
+      </w:r>
+      <w:r>
+        <w:rPr>
+          <w:rFonts w:ascii="Times New Roman" w:hAnsi="Times New Roman" w:cs="Times New Roman"/>
+          <w:b/>
+          <w:bCs/>
+          <w:sz w:val="28"/>
+          <w:szCs w:val="28"/>
+          <w:u w:val="single"/>
+        </w:rPr>
+        <w:t>)</w:t>
       </w:r>
       <w:r>
         <w:rPr>
@@ -2035,7 +2059,15 @@
           <w:sz w:val="28"/>
           <w:szCs w:val="28"/>
         </w:rPr>
-        <w:t xml:space="preserve"> Алгоритмы циклической структуры. Алгоритм «удаление путем сдвига». Алгоритмы поиска суммы, количества, среднего арифметического элементов массива</w:t>
+        <w:t xml:space="preserve"> </w:t>
+      </w:r>
+      <w:r>
+        <w:rPr>
+          <w:rFonts w:ascii="Times New Roman" w:hAnsi="Times New Roman" w:cs="Times New Roman"/>
+          <w:sz w:val="28"/>
+          <w:szCs w:val="28"/>
+        </w:rPr>
+        <w:t>Алгоритмы с досрочным выходом из цикла. Алгоритмы обработки целых чисел</w:t>
       </w:r>
       <w:r>
         <w:rPr>
@@ -2044,6 +2076,412 @@
           <w:szCs w:val="28"/>
         </w:rPr>
         <w:t>.</w:t>
+      </w:r>
+    </w:p>
+    <w:p>
+      <w:pPr>
+        <w:rPr>
+          <w:rFonts w:ascii="Times New Roman" w:hAnsi="Times New Roman" w:cs="Times New Roman"/>
+          <w:sz w:val="28"/>
+          <w:szCs w:val="28"/>
+        </w:rPr>
+      </w:pPr>
+    </w:p>
+    <w:p>
+      <w:pPr>
+        <w:rPr>
+          <w:rFonts w:ascii="Times New Roman" w:eastAsia="Times New Roman" w:hAnsi="Times New Roman" w:cs="Times New Roman"/>
+          <w:color w:val="34343C"/>
+          <w:sz w:val="28"/>
+          <w:szCs w:val="28"/>
+          <w:lang w:eastAsia="ru-RU"/>
+        </w:rPr>
+      </w:pPr>
+      <w:r>
+        <w:rPr>
+          <w:rFonts w:ascii="Times New Roman" w:hAnsi="Times New Roman" w:cs="Times New Roman"/>
+          <w:i/>
+          <w:iCs/>
+          <w:sz w:val="28"/>
+          <w:szCs w:val="28"/>
+        </w:rPr>
+        <w:t>1.</w:t>
+      </w:r>
+      <w:r>
+        <w:rPr>
+          <w:rFonts w:ascii="Times New Roman" w:hAnsi="Times New Roman" w:cs="Times New Roman"/>
+          <w:sz w:val="28"/>
+          <w:szCs w:val="28"/>
+        </w:rPr>
+        <w:t xml:space="preserve"> </w:t>
+      </w:r>
+      <w:r>
+        <w:rPr>
+          <w:rFonts w:ascii="Times New Roman" w:hAnsi="Times New Roman" w:cs="Times New Roman"/>
+          <w:sz w:val="28"/>
+          <w:szCs w:val="28"/>
+        </w:rPr>
+        <w:t>(</w:t>
+      </w:r>
+      <w:r>
+        <w:rPr>
+          <w:rFonts w:ascii="Times New Roman" w:hAnsi="Times New Roman" w:cs="Times New Roman"/>
+          <w:sz w:val="28"/>
+          <w:szCs w:val="28"/>
+        </w:rPr>
+        <w:t>15</w:t>
+      </w:r>
+      <w:r>
+        <w:rPr>
+          <w:rFonts w:ascii="Times New Roman" w:hAnsi="Times New Roman" w:cs="Times New Roman"/>
+          <w:sz w:val="28"/>
+          <w:szCs w:val="28"/>
+        </w:rPr>
+        <w:t xml:space="preserve">) </w:t>
+      </w:r>
+      <w:r>
+        <w:rPr>
+          <w:rFonts w:ascii="Times New Roman" w:hAnsi="Times New Roman" w:cs="Times New Roman"/>
+          <w:sz w:val="28"/>
+          <w:szCs w:val="28"/>
+        </w:rPr>
+        <w:t xml:space="preserve">Даны целочисленная матрица </w:t>
+      </w:r>
+      <w:proofErr w:type="gramStart"/>
+      <w:r>
+        <w:rPr>
+          <w:rFonts w:ascii="Times New Roman" w:hAnsi="Times New Roman" w:cs="Times New Roman"/>
+          <w:sz w:val="28"/>
+          <w:szCs w:val="28"/>
+        </w:rPr>
+        <w:t>Q[</w:t>
+      </w:r>
+      <w:proofErr w:type="gramEnd"/>
+      <w:r>
+        <w:rPr>
+          <w:rFonts w:ascii="Times New Roman" w:hAnsi="Times New Roman" w:cs="Times New Roman"/>
+          <w:sz w:val="28"/>
+          <w:szCs w:val="28"/>
+        </w:rPr>
+        <w:t>1:n, 1:m] и целочисленный массив Z[1:k]. Упорядочить по убыванию те строки матрицы Q, сумма элементов которых совпадает с одним из элементов массива Z.</w:t>
+      </w:r>
+      <w:r>
+        <w:rPr>
+          <w:rFonts w:ascii="Times New Roman" w:eastAsia="Times New Roman" w:hAnsi="Times New Roman" w:cs="Times New Roman"/>
+          <w:color w:val="34343C"/>
+          <w:sz w:val="28"/>
+          <w:szCs w:val="28"/>
+          <w:lang w:eastAsia="ru-RU"/>
+        </w:rPr>
+        <w:t xml:space="preserve"> </w:t>
+      </w:r>
+    </w:p>
+    <w:p>
+      <w:pPr>
+        <w:rPr>
+          <w:rFonts w:ascii="Times New Roman" w:eastAsia="Times New Roman" w:hAnsi="Times New Roman" w:cs="Times New Roman"/>
+          <w:color w:val="34343C"/>
+          <w:sz w:val="28"/>
+          <w:szCs w:val="28"/>
+          <w:lang w:eastAsia="ru-RU"/>
+        </w:rPr>
+      </w:pPr>
+    </w:p>
+    <w:p>
+      <w:pPr>
+        <w:rPr>
+          <w:rFonts w:ascii="Times New Roman" w:hAnsi="Times New Roman" w:cs="Times New Roman"/>
+          <w:b/>
+          <w:bCs/>
+          <w:sz w:val="28"/>
+          <w:szCs w:val="28"/>
+        </w:rPr>
+      </w:pPr>
+      <w:r>
+        <w:rPr>
+          <w:rFonts w:ascii="Times New Roman" w:hAnsi="Times New Roman" w:cs="Times New Roman"/>
+          <w:b/>
+          <w:bCs/>
+          <w:sz w:val="28"/>
+          <w:szCs w:val="28"/>
+        </w:rPr>
+        <w:t>ТРЕБОВАНИЯ К ВЫПОЛНЕНИЮ РАБОТЫ.</w:t>
+      </w:r>
+    </w:p>
+    <w:p>
+      <w:pPr>
+        <w:rPr>
+          <w:rFonts w:ascii="Times New Roman" w:hAnsi="Times New Roman" w:cs="Times New Roman"/>
+          <w:sz w:val="28"/>
+          <w:szCs w:val="28"/>
+        </w:rPr>
+      </w:pPr>
+      <w:r>
+        <w:rPr>
+          <w:rFonts w:ascii="Times New Roman" w:hAnsi="Times New Roman" w:cs="Times New Roman"/>
+          <w:sz w:val="28"/>
+          <w:szCs w:val="28"/>
+        </w:rPr>
+        <w:t xml:space="preserve"> 1. Необходима проверка допустимости исходных данных.  </w:t>
+      </w:r>
+    </w:p>
+    <w:p>
+      <w:pPr>
+        <w:rPr>
+          <w:rFonts w:ascii="Times New Roman" w:hAnsi="Times New Roman" w:cs="Times New Roman"/>
+          <w:sz w:val="28"/>
+          <w:szCs w:val="28"/>
+        </w:rPr>
+      </w:pPr>
+      <w:r>
+        <w:rPr>
+          <w:rFonts w:ascii="Times New Roman" w:hAnsi="Times New Roman" w:cs="Times New Roman"/>
+          <w:sz w:val="28"/>
+          <w:szCs w:val="28"/>
+        </w:rPr>
+        <w:t xml:space="preserve"> </w:t>
+      </w:r>
+      <w:r>
+        <w:rPr>
+          <w:rFonts w:ascii="Times New Roman" w:hAnsi="Times New Roman" w:cs="Times New Roman"/>
+          <w:sz w:val="28"/>
+          <w:szCs w:val="28"/>
+        </w:rPr>
+        <w:t>2. Необходимо использование алгоритмов с досрочным выходом из цикла. При этом используются либо цикл с предусловием, либо цикл с постусловием.</w:t>
+      </w:r>
+    </w:p>
+    <w:p>
+      <w:pPr>
+        <w:rPr>
+          <w:rFonts w:ascii="Times New Roman" w:hAnsi="Times New Roman" w:cs="Times New Roman"/>
+          <w:sz w:val="28"/>
+          <w:szCs w:val="28"/>
+        </w:rPr>
+      </w:pPr>
+    </w:p>
+    <w:p>
+      <w:pPr>
+        <w:rPr>
+          <w:rFonts w:ascii="Times New Roman" w:hAnsi="Times New Roman" w:cs="Times New Roman"/>
+          <w:sz w:val="28"/>
+          <w:szCs w:val="28"/>
+        </w:rPr>
+      </w:pPr>
+    </w:p>
+    <w:p>
+      <w:pPr>
+        <w:rPr>
+          <w:rFonts w:ascii="Times New Roman" w:hAnsi="Times New Roman" w:cs="Times New Roman"/>
+          <w:sz w:val="28"/>
+          <w:szCs w:val="28"/>
+        </w:rPr>
+      </w:pPr>
+      <w:r>
+        <w:rPr>
+          <w:rFonts w:ascii="Times New Roman" w:eastAsia="Times New Roman" w:hAnsi="Times New Roman" w:cs="Times New Roman"/>
+          <w:i/>
+          <w:iCs/>
+          <w:color w:val="34343C"/>
+          <w:sz w:val="28"/>
+          <w:szCs w:val="28"/>
+          <w:lang w:eastAsia="ru-RU"/>
+        </w:rPr>
+        <w:t>2.</w:t>
+      </w:r>
+      <w:r>
+        <w:rPr>
+          <w:rFonts w:ascii="Times New Roman" w:eastAsia="Times New Roman" w:hAnsi="Times New Roman" w:cs="Times New Roman"/>
+          <w:color w:val="34343C"/>
+          <w:sz w:val="28"/>
+          <w:szCs w:val="28"/>
+          <w:lang w:eastAsia="ru-RU"/>
+        </w:rPr>
+        <w:t xml:space="preserve"> </w:t>
+      </w:r>
+      <w:r>
+        <w:rPr>
+          <w:rFonts w:ascii="Times New Roman" w:eastAsia="Times New Roman" w:hAnsi="Times New Roman" w:cs="Times New Roman"/>
+          <w:color w:val="34343C"/>
+          <w:sz w:val="28"/>
+          <w:szCs w:val="28"/>
+          <w:lang w:eastAsia="ru-RU"/>
+        </w:rPr>
+        <w:t xml:space="preserve">(3) </w:t>
+      </w:r>
+      <w:r>
+        <w:rPr>
+          <w:rFonts w:ascii="Times New Roman" w:hAnsi="Times New Roman" w:cs="Times New Roman"/>
+          <w:sz w:val="28"/>
+          <w:szCs w:val="28"/>
+        </w:rPr>
+        <w:t>Дан массив целых положительных чисел</w:t>
+      </w:r>
+      <w:r>
+        <w:rPr>
+          <w:rFonts w:ascii="Times New Roman" w:hAnsi="Times New Roman" w:cs="Times New Roman"/>
+          <w:sz w:val="28"/>
+          <w:szCs w:val="28"/>
+        </w:rPr>
+        <w:t xml:space="preserve">. </w:t>
+      </w:r>
+      <w:r>
+        <w:rPr>
+          <w:rFonts w:ascii="Times New Roman" w:hAnsi="Times New Roman" w:cs="Times New Roman"/>
+          <w:sz w:val="28"/>
+          <w:szCs w:val="28"/>
+        </w:rPr>
+        <w:t>Сформировать новый массив, содержащий произведения цифр каждого элемента исходного массива.</w:t>
+      </w:r>
+    </w:p>
+    <w:p>
+      <w:pPr>
+        <w:pStyle w:val="ac"/>
+        <w:shd w:val="clear" w:color="auto" w:fill="FFFFFF"/>
+        <w:spacing w:after="0" w:line="240" w:lineRule="auto"/>
+        <w:ind w:left="360"/>
+        <w:rPr>
+          <w:rFonts w:ascii="Times New Roman" w:hAnsi="Times New Roman" w:cs="Times New Roman"/>
+          <w:sz w:val="28"/>
+          <w:szCs w:val="28"/>
+        </w:rPr>
+      </w:pPr>
+    </w:p>
+    <w:p>
+      <w:pPr>
+        <w:shd w:val="clear" w:color="auto" w:fill="FFFFFF"/>
+        <w:spacing w:after="0" w:line="240" w:lineRule="auto"/>
+        <w:rPr>
+          <w:rFonts w:ascii="Times New Roman" w:hAnsi="Times New Roman" w:cs="Times New Roman"/>
+          <w:sz w:val="28"/>
+          <w:szCs w:val="28"/>
+        </w:rPr>
+      </w:pPr>
+      <w:r>
+        <w:rPr>
+          <w:rFonts w:ascii="Times New Roman" w:hAnsi="Times New Roman" w:cs="Times New Roman"/>
+          <w:b/>
+          <w:bCs/>
+          <w:sz w:val="28"/>
+          <w:szCs w:val="28"/>
+        </w:rPr>
+        <w:t>ЗАМЕЧАНИЕ.</w:t>
+      </w:r>
+      <w:r>
+        <w:rPr>
+          <w:rFonts w:ascii="Times New Roman" w:hAnsi="Times New Roman" w:cs="Times New Roman"/>
+          <w:sz w:val="28"/>
+          <w:szCs w:val="28"/>
+        </w:rPr>
+        <w:t xml:space="preserve"> Каждую часть оформить как отдельную программу. </w:t>
+      </w:r>
+    </w:p>
+    <w:p>
+      <w:pPr>
+        <w:shd w:val="clear" w:color="auto" w:fill="FFFFFF"/>
+        <w:spacing w:after="0" w:line="240" w:lineRule="auto"/>
+        <w:rPr>
+          <w:rFonts w:ascii="Times New Roman" w:hAnsi="Times New Roman" w:cs="Times New Roman"/>
+          <w:sz w:val="28"/>
+          <w:szCs w:val="28"/>
+        </w:rPr>
+      </w:pPr>
+    </w:p>
+    <w:p>
+      <w:pPr>
+        <w:shd w:val="clear" w:color="auto" w:fill="FFFFFF"/>
+        <w:spacing w:after="0" w:line="240" w:lineRule="auto"/>
+        <w:rPr>
+          <w:rFonts w:ascii="Times New Roman" w:hAnsi="Times New Roman" w:cs="Times New Roman"/>
+          <w:b/>
+          <w:bCs/>
+          <w:sz w:val="28"/>
+          <w:szCs w:val="28"/>
+        </w:rPr>
+      </w:pPr>
+      <w:r>
+        <w:rPr>
+          <w:rFonts w:ascii="Times New Roman" w:hAnsi="Times New Roman" w:cs="Times New Roman"/>
+          <w:b/>
+          <w:bCs/>
+          <w:sz w:val="28"/>
+          <w:szCs w:val="28"/>
+        </w:rPr>
+        <w:t xml:space="preserve">ТРЕБОВАНИЯ К ВЫПОЛНЕНИЮ РАБОТЫ. </w:t>
+      </w:r>
+    </w:p>
+    <w:p>
+      <w:pPr>
+        <w:shd w:val="clear" w:color="auto" w:fill="FFFFFF"/>
+        <w:spacing w:after="0" w:line="240" w:lineRule="auto"/>
+        <w:rPr>
+          <w:rFonts w:ascii="Times New Roman" w:hAnsi="Times New Roman" w:cs="Times New Roman"/>
+          <w:sz w:val="28"/>
+          <w:szCs w:val="28"/>
+        </w:rPr>
+      </w:pPr>
+      <w:r>
+        <w:rPr>
+          <w:rFonts w:ascii="Times New Roman" w:hAnsi="Times New Roman" w:cs="Times New Roman"/>
+          <w:sz w:val="28"/>
+          <w:szCs w:val="28"/>
+        </w:rPr>
+        <w:t xml:space="preserve">1. Необходима проверка допустимости исходных данных, в том числе недопустим ввод строки вместо числа. </w:t>
+      </w:r>
+    </w:p>
+    <w:p>
+      <w:pPr>
+        <w:shd w:val="clear" w:color="auto" w:fill="FFFFFF"/>
+        <w:spacing w:after="0" w:line="240" w:lineRule="auto"/>
+        <w:rPr>
+          <w:rFonts w:ascii="Times New Roman" w:hAnsi="Times New Roman" w:cs="Times New Roman"/>
+          <w:sz w:val="28"/>
+          <w:szCs w:val="28"/>
+        </w:rPr>
+      </w:pPr>
+      <w:r>
+        <w:rPr>
+          <w:rFonts w:ascii="Times New Roman" w:hAnsi="Times New Roman" w:cs="Times New Roman"/>
+          <w:sz w:val="28"/>
+          <w:szCs w:val="28"/>
+        </w:rPr>
+        <w:t>2. При вычислении результата необходимо использовать целый тип. Использование строк при решении данной задачи недопустимо.</w:t>
+      </w:r>
+      <w:r>
+        <w:br w:type="column"/>
+      </w:r>
+      <w:bookmarkStart w:id="1" w:name="_Toc209611388"/>
+      <w:r>
+        <w:rPr>
+          <w:rFonts w:ascii="Times New Roman" w:hAnsi="Times New Roman" w:cs="Times New Roman"/>
+          <w:b/>
+          <w:bCs/>
+          <w:sz w:val="36"/>
+          <w:szCs w:val="36"/>
+        </w:rPr>
+        <w:lastRenderedPageBreak/>
+        <w:t>Постановка задачи</w:t>
+      </w:r>
+      <w:bookmarkEnd w:id="1"/>
+    </w:p>
+    <w:p/>
+    <w:p>
+      <w:pPr>
+        <w:jc w:val="both"/>
+        <w:rPr>
+          <w:rFonts w:ascii="Times New Roman" w:hAnsi="Times New Roman" w:cs="Times New Roman"/>
+          <w:sz w:val="28"/>
+          <w:szCs w:val="28"/>
+          <w:u w:val="single"/>
+        </w:rPr>
+      </w:pPr>
+      <w:r>
+        <w:rPr>
+          <w:rFonts w:ascii="Times New Roman" w:hAnsi="Times New Roman" w:cs="Times New Roman"/>
+          <w:sz w:val="28"/>
+          <w:szCs w:val="28"/>
+          <w:u w:val="single"/>
+        </w:rPr>
+        <w:t>Дано:</w:t>
       </w:r>
     </w:p>
     <w:p>
@@ -2051,367 +2489,745 @@
         <w:pStyle w:val="ac"/>
         <w:numPr>
           <w:ilvl w:val="0"/>
-          <w:numId w:val="1"/>
+          <w:numId w:val="2"/>
+        </w:numPr>
+        <w:jc w:val="both"/>
+        <w:rPr>
+          <w:rFonts w:ascii="Times New Roman" w:hAnsi="Times New Roman" w:cs="Times New Roman"/>
+          <w:sz w:val="28"/>
+          <w:szCs w:val="28"/>
+          <w:u w:val="single"/>
+        </w:rPr>
+      </w:pPr>
+      <w:proofErr w:type="gramStart"/>
+      <w:r>
+        <w:rPr>
+          <w:rFonts w:ascii="Times New Roman" w:hAnsi="Times New Roman" w:cs="Times New Roman"/>
+          <w:sz w:val="28"/>
+          <w:szCs w:val="28"/>
+          <w:lang w:val="en-US"/>
+        </w:rPr>
+        <w:t>Q</w:t>
+      </w:r>
+      <w:r>
+        <w:rPr>
+          <w:rFonts w:ascii="Times New Roman" w:hAnsi="Times New Roman" w:cs="Times New Roman"/>
+          <w:sz w:val="28"/>
+          <w:szCs w:val="28"/>
+        </w:rPr>
+        <w:t>[</w:t>
+      </w:r>
+      <w:proofErr w:type="gramEnd"/>
+      <w:r>
+        <w:rPr>
+          <w:rFonts w:ascii="Times New Roman" w:hAnsi="Times New Roman" w:cs="Times New Roman"/>
+          <w:sz w:val="28"/>
+          <w:szCs w:val="28"/>
+        </w:rPr>
+        <w:t>1:</w:t>
+      </w:r>
+      <w:r>
+        <w:rPr>
+          <w:rFonts w:ascii="Times New Roman" w:hAnsi="Times New Roman" w:cs="Times New Roman"/>
+          <w:sz w:val="28"/>
+          <w:szCs w:val="28"/>
+          <w:lang w:val="en-US"/>
+        </w:rPr>
+        <w:t>n</w:t>
+      </w:r>
+      <w:r>
+        <w:rPr>
+          <w:rFonts w:ascii="Times New Roman" w:hAnsi="Times New Roman" w:cs="Times New Roman"/>
+          <w:sz w:val="28"/>
+          <w:szCs w:val="28"/>
+        </w:rPr>
+        <w:t>, 1:</w:t>
+      </w:r>
+      <w:r>
+        <w:rPr>
+          <w:rFonts w:ascii="Times New Roman" w:hAnsi="Times New Roman" w:cs="Times New Roman"/>
+          <w:sz w:val="28"/>
+          <w:szCs w:val="28"/>
+          <w:lang w:val="en-US"/>
+        </w:rPr>
+        <w:t>m</w:t>
+      </w:r>
+      <w:r>
+        <w:rPr>
+          <w:rFonts w:ascii="Times New Roman" w:hAnsi="Times New Roman" w:cs="Times New Roman"/>
+          <w:sz w:val="28"/>
+          <w:szCs w:val="28"/>
+        </w:rPr>
+        <w:t>]</w:t>
+      </w:r>
+      <w:r>
+        <w:rPr>
+          <w:rFonts w:ascii="Times New Roman" w:hAnsi="Times New Roman" w:cs="Times New Roman"/>
+          <w:sz w:val="28"/>
+          <w:szCs w:val="28"/>
+        </w:rPr>
+        <w:t xml:space="preserve"> – целочисленная матрица</w:t>
+      </w:r>
+      <w:r>
+        <w:rPr>
+          <w:rFonts w:ascii="Times New Roman" w:hAnsi="Times New Roman" w:cs="Times New Roman"/>
+          <w:sz w:val="28"/>
+          <w:szCs w:val="28"/>
+        </w:rPr>
+        <w:t xml:space="preserve">,  </w:t>
+      </w:r>
+      <w:r>
+        <w:rPr>
+          <w:rFonts w:ascii="Times New Roman" w:hAnsi="Times New Roman" w:cs="Times New Roman"/>
+          <w:sz w:val="28"/>
+          <w:szCs w:val="28"/>
+          <w:lang w:val="en-US"/>
+        </w:rPr>
+        <w:t>Z</w:t>
+      </w:r>
+      <w:r>
+        <w:rPr>
+          <w:rFonts w:ascii="Times New Roman" w:hAnsi="Times New Roman" w:cs="Times New Roman"/>
+          <w:sz w:val="28"/>
+          <w:szCs w:val="28"/>
+        </w:rPr>
+        <w:t>[1:</w:t>
+      </w:r>
+      <w:r>
+        <w:rPr>
+          <w:rFonts w:ascii="Times New Roman" w:hAnsi="Times New Roman" w:cs="Times New Roman"/>
+          <w:sz w:val="28"/>
+          <w:szCs w:val="28"/>
+          <w:lang w:val="en-US"/>
+        </w:rPr>
+        <w:t>n</w:t>
+      </w:r>
+      <w:r>
+        <w:rPr>
+          <w:rFonts w:ascii="Times New Roman" w:hAnsi="Times New Roman" w:cs="Times New Roman"/>
+          <w:sz w:val="28"/>
+          <w:szCs w:val="28"/>
+        </w:rPr>
+        <w:t>]</w:t>
+      </w:r>
+      <w:r>
+        <w:rPr>
+          <w:rFonts w:ascii="Times New Roman" w:hAnsi="Times New Roman" w:cs="Times New Roman"/>
+          <w:sz w:val="28"/>
+          <w:szCs w:val="28"/>
+        </w:rPr>
+        <w:t xml:space="preserve"> – </w:t>
+      </w:r>
+      <w:r>
+        <w:rPr>
+          <w:rFonts w:ascii="Times New Roman" w:hAnsi="Times New Roman" w:cs="Times New Roman"/>
+          <w:sz w:val="28"/>
+          <w:szCs w:val="28"/>
+        </w:rPr>
+        <w:t>цел</w:t>
+      </w:r>
+      <w:r>
+        <w:rPr>
+          <w:rFonts w:ascii="Times New Roman" w:hAnsi="Times New Roman" w:cs="Times New Roman"/>
+          <w:sz w:val="28"/>
+          <w:szCs w:val="28"/>
+        </w:rPr>
+        <w:t>очисленный массив</w:t>
+      </w:r>
+    </w:p>
+    <w:p>
+      <w:pPr>
+        <w:pStyle w:val="ac"/>
+        <w:numPr>
+          <w:ilvl w:val="0"/>
+          <w:numId w:val="2"/>
+        </w:numPr>
+        <w:jc w:val="both"/>
+        <w:rPr>
+          <w:rFonts w:ascii="Times New Roman" w:hAnsi="Times New Roman" w:cs="Times New Roman"/>
+          <w:sz w:val="28"/>
+          <w:szCs w:val="28"/>
+          <w:u w:val="single"/>
+          <w:lang w:val="en-US"/>
+        </w:rPr>
+      </w:pPr>
+      <w:r>
+        <w:rPr>
+          <w:rFonts w:ascii="Times New Roman" w:hAnsi="Times New Roman" w:cs="Times New Roman"/>
+          <w:sz w:val="28"/>
+          <w:szCs w:val="28"/>
+          <w:lang w:val="en-US"/>
+        </w:rPr>
+        <w:t>A[</w:t>
+      </w:r>
+      <w:proofErr w:type="gramStart"/>
+      <w:r>
+        <w:rPr>
+          <w:rFonts w:ascii="Times New Roman" w:hAnsi="Times New Roman" w:cs="Times New Roman"/>
+          <w:sz w:val="28"/>
+          <w:szCs w:val="28"/>
+          <w:lang w:val="en-US"/>
+        </w:rPr>
+        <w:t>1:n</w:t>
+      </w:r>
+      <w:proofErr w:type="gramEnd"/>
+      <w:r>
+        <w:rPr>
+          <w:rFonts w:ascii="Times New Roman" w:hAnsi="Times New Roman" w:cs="Times New Roman"/>
+          <w:sz w:val="28"/>
+          <w:szCs w:val="28"/>
+          <w:lang w:val="en-US"/>
+        </w:rPr>
+        <w:t xml:space="preserve">] – </w:t>
+      </w:r>
+      <w:r>
+        <w:rPr>
+          <w:rFonts w:ascii="Times New Roman" w:hAnsi="Times New Roman" w:cs="Times New Roman"/>
+          <w:sz w:val="28"/>
+          <w:szCs w:val="28"/>
+        </w:rPr>
+        <w:t>цел.</w:t>
+      </w:r>
+    </w:p>
+    <w:p>
+      <w:pPr>
+        <w:pStyle w:val="ac"/>
+        <w:ind w:left="360"/>
+        <w:jc w:val="both"/>
+        <w:rPr>
+          <w:rFonts w:ascii="Times New Roman" w:hAnsi="Times New Roman" w:cs="Times New Roman"/>
+          <w:sz w:val="28"/>
+          <w:szCs w:val="28"/>
+          <w:u w:val="single"/>
+          <w:lang w:val="en-US"/>
+        </w:rPr>
+      </w:pPr>
+    </w:p>
+    <w:p>
+      <w:pPr>
+        <w:pStyle w:val="ac"/>
+        <w:shd w:val="clear" w:color="auto" w:fill="FFFFFF"/>
+        <w:spacing w:after="0" w:line="240" w:lineRule="auto"/>
+        <w:ind w:left="0"/>
+        <w:rPr>
+          <w:rFonts w:ascii="Times New Roman" w:eastAsia="Times New Roman" w:hAnsi="Times New Roman" w:cs="Times New Roman"/>
+          <w:sz w:val="28"/>
+          <w:szCs w:val="28"/>
+          <w:u w:val="single"/>
+          <w:lang w:eastAsia="ru-RU"/>
+        </w:rPr>
+      </w:pPr>
+      <w:r>
+        <w:rPr>
+          <w:rFonts w:ascii="Times New Roman" w:eastAsia="Times New Roman" w:hAnsi="Times New Roman" w:cs="Times New Roman"/>
+          <w:sz w:val="28"/>
+          <w:szCs w:val="28"/>
+          <w:u w:val="single"/>
+          <w:lang w:eastAsia="ru-RU"/>
+        </w:rPr>
+        <w:t>Результат:</w:t>
+      </w:r>
+    </w:p>
+    <w:p>
+      <w:pPr>
+        <w:pStyle w:val="ac"/>
+        <w:shd w:val="clear" w:color="auto" w:fill="FFFFFF"/>
+        <w:spacing w:after="0" w:line="240" w:lineRule="auto"/>
+        <w:ind w:left="0"/>
+        <w:rPr>
+          <w:rFonts w:ascii="Times New Roman" w:eastAsia="Times New Roman" w:hAnsi="Times New Roman" w:cs="Times New Roman"/>
+          <w:sz w:val="23"/>
+          <w:szCs w:val="23"/>
+          <w:lang w:eastAsia="ru-RU"/>
+        </w:rPr>
+      </w:pPr>
+    </w:p>
+    <w:p>
+      <w:pPr>
+        <w:pStyle w:val="ac"/>
+        <w:numPr>
+          <w:ilvl w:val="0"/>
+          <w:numId w:val="3"/>
         </w:numPr>
         <w:shd w:val="clear" w:color="auto" w:fill="FFFFFF"/>
         <w:spacing w:after="0" w:line="240" w:lineRule="auto"/>
+        <w:rPr>
+          <w:rFonts w:ascii="Times New Roman" w:eastAsia="Times New Roman" w:hAnsi="Times New Roman" w:cs="Times New Roman"/>
+          <w:sz w:val="28"/>
+          <w:szCs w:val="28"/>
+          <w:lang w:eastAsia="ru-RU"/>
+        </w:rPr>
+      </w:pPr>
+      <w:r>
+        <w:rPr>
+          <w:rFonts w:ascii="Times New Roman" w:eastAsia="Times New Roman" w:hAnsi="Times New Roman" w:cs="Times New Roman"/>
+          <w:sz w:val="28"/>
+          <w:szCs w:val="28"/>
+          <w:lang w:val="en-US" w:eastAsia="ru-RU"/>
+        </w:rPr>
+        <w:t>Q</w:t>
+      </w:r>
+      <w:r>
+        <w:rPr>
+          <w:rFonts w:ascii="Times New Roman" w:eastAsia="Times New Roman" w:hAnsi="Times New Roman" w:cs="Times New Roman"/>
+          <w:sz w:val="28"/>
+          <w:szCs w:val="28"/>
+          <w:lang w:eastAsia="ru-RU"/>
+        </w:rPr>
+        <w:t>[</w:t>
+      </w:r>
+      <w:proofErr w:type="gramStart"/>
+      <w:r>
+        <w:rPr>
+          <w:rFonts w:ascii="Times New Roman" w:eastAsia="Times New Roman" w:hAnsi="Times New Roman" w:cs="Times New Roman"/>
+          <w:sz w:val="28"/>
+          <w:szCs w:val="28"/>
+          <w:lang w:eastAsia="ru-RU"/>
+        </w:rPr>
+        <w:t>1:n</w:t>
+      </w:r>
+      <w:proofErr w:type="gramEnd"/>
+      <w:r>
+        <w:rPr>
+          <w:rFonts w:ascii="Times New Roman" w:eastAsia="Times New Roman" w:hAnsi="Times New Roman" w:cs="Times New Roman"/>
+          <w:sz w:val="28"/>
+          <w:szCs w:val="28"/>
+          <w:lang w:eastAsia="ru-RU"/>
+        </w:rPr>
+        <w:t>]</w:t>
+      </w:r>
+      <w:r>
+        <w:rPr>
+          <w:rFonts w:ascii="Times New Roman" w:eastAsia="Times New Roman" w:hAnsi="Times New Roman" w:cs="Times New Roman"/>
+          <w:sz w:val="28"/>
+          <w:szCs w:val="28"/>
+          <w:lang w:eastAsia="ru-RU"/>
+        </w:rPr>
+        <w:t>[1:</w:t>
+      </w:r>
+      <w:r>
+        <w:rPr>
+          <w:rFonts w:ascii="Times New Roman" w:eastAsia="Times New Roman" w:hAnsi="Times New Roman" w:cs="Times New Roman"/>
+          <w:sz w:val="28"/>
+          <w:szCs w:val="28"/>
+          <w:lang w:val="en-US" w:eastAsia="ru-RU"/>
+        </w:rPr>
+        <w:t>m</w:t>
+      </w:r>
+      <w:r>
+        <w:rPr>
+          <w:rFonts w:ascii="Times New Roman" w:eastAsia="Times New Roman" w:hAnsi="Times New Roman" w:cs="Times New Roman"/>
+          <w:sz w:val="28"/>
+          <w:szCs w:val="28"/>
+          <w:lang w:eastAsia="ru-RU"/>
+        </w:rPr>
+        <w:t>]</w:t>
+      </w:r>
+      <w:r>
+        <w:rPr>
+          <w:rFonts w:ascii="Times New Roman" w:eastAsia="Times New Roman" w:hAnsi="Times New Roman" w:cs="Times New Roman"/>
+          <w:sz w:val="28"/>
+          <w:szCs w:val="28"/>
+          <w:lang w:eastAsia="ru-RU"/>
+        </w:rPr>
+        <w:t xml:space="preserve"> </w:t>
+      </w:r>
+      <w:r>
+        <w:rPr>
+          <w:rFonts w:ascii="Times New Roman" w:eastAsia="Times New Roman" w:hAnsi="Times New Roman" w:cs="Times New Roman"/>
+          <w:sz w:val="28"/>
+          <w:szCs w:val="28"/>
+          <w:lang w:eastAsia="ru-RU"/>
+        </w:rPr>
+        <w:t>–</w:t>
+      </w:r>
+      <w:r>
+        <w:rPr>
+          <w:rFonts w:ascii="Times New Roman" w:eastAsia="Times New Roman" w:hAnsi="Times New Roman" w:cs="Times New Roman"/>
+          <w:sz w:val="28"/>
+          <w:szCs w:val="28"/>
+          <w:lang w:eastAsia="ru-RU"/>
+        </w:rPr>
+        <w:t xml:space="preserve"> </w:t>
+      </w:r>
+      <w:r>
+        <w:rPr>
+          <w:rFonts w:ascii="Times New Roman" w:eastAsia="Times New Roman" w:hAnsi="Times New Roman" w:cs="Times New Roman"/>
+          <w:sz w:val="28"/>
+          <w:szCs w:val="28"/>
+          <w:lang w:eastAsia="ru-RU"/>
+        </w:rPr>
+        <w:t>цел</w:t>
+      </w:r>
+      <w:r>
+        <w:rPr>
+          <w:rFonts w:ascii="Times New Roman" w:eastAsia="Times New Roman" w:hAnsi="Times New Roman" w:cs="Times New Roman"/>
+          <w:sz w:val="28"/>
+          <w:szCs w:val="28"/>
+          <w:lang w:eastAsia="ru-RU"/>
+        </w:rPr>
+        <w:t>очисленная матрица</w:t>
+      </w:r>
+    </w:p>
+    <w:p>
+      <w:pPr>
+        <w:pStyle w:val="ac"/>
+        <w:numPr>
+          <w:ilvl w:val="0"/>
+          <w:numId w:val="3"/>
+        </w:numPr>
+        <w:shd w:val="clear" w:color="auto" w:fill="FFFFFF"/>
+        <w:spacing w:after="0" w:line="240" w:lineRule="auto"/>
+        <w:rPr>
+          <w:rFonts w:ascii="Times New Roman" w:eastAsia="Times New Roman" w:hAnsi="Times New Roman" w:cs="Times New Roman"/>
+          <w:sz w:val="28"/>
+          <w:szCs w:val="28"/>
+          <w:lang w:val="en-US" w:eastAsia="ru-RU"/>
+        </w:rPr>
+      </w:pPr>
+      <w:r>
+        <w:rPr>
+          <w:rFonts w:ascii="Times New Roman" w:eastAsia="Times New Roman" w:hAnsi="Times New Roman" w:cs="Times New Roman"/>
+          <w:sz w:val="28"/>
+          <w:szCs w:val="28"/>
+          <w:lang w:val="en-US" w:eastAsia="ru-RU"/>
+        </w:rPr>
+        <w:t>B[</w:t>
+      </w:r>
+      <w:proofErr w:type="gramStart"/>
+      <w:r>
+        <w:rPr>
+          <w:rFonts w:ascii="Times New Roman" w:eastAsia="Times New Roman" w:hAnsi="Times New Roman" w:cs="Times New Roman"/>
+          <w:sz w:val="28"/>
+          <w:szCs w:val="28"/>
+          <w:lang w:val="en-US" w:eastAsia="ru-RU"/>
+        </w:rPr>
+        <w:t>1:n</w:t>
+      </w:r>
+      <w:proofErr w:type="gramEnd"/>
+      <w:r>
+        <w:rPr>
+          <w:rFonts w:ascii="Times New Roman" w:eastAsia="Times New Roman" w:hAnsi="Times New Roman" w:cs="Times New Roman"/>
+          <w:sz w:val="28"/>
+          <w:szCs w:val="28"/>
+          <w:lang w:val="en-US" w:eastAsia="ru-RU"/>
+        </w:rPr>
+        <w:t xml:space="preserve">] </w:t>
+      </w:r>
+      <w:r>
+        <w:rPr>
+          <w:rFonts w:ascii="Times New Roman" w:eastAsia="Times New Roman" w:hAnsi="Times New Roman" w:cs="Times New Roman"/>
+          <w:sz w:val="28"/>
+          <w:szCs w:val="28"/>
+          <w:lang w:val="en-US" w:eastAsia="ru-RU"/>
+        </w:rPr>
+        <w:t>–</w:t>
+      </w:r>
+      <w:r>
+        <w:rPr>
+          <w:rFonts w:ascii="Times New Roman" w:eastAsia="Times New Roman" w:hAnsi="Times New Roman" w:cs="Times New Roman"/>
+          <w:sz w:val="28"/>
+          <w:szCs w:val="28"/>
+          <w:lang w:val="en-US" w:eastAsia="ru-RU"/>
+        </w:rPr>
+        <w:t xml:space="preserve"> </w:t>
+      </w:r>
+      <w:r>
+        <w:rPr>
+          <w:rFonts w:ascii="Times New Roman" w:eastAsia="Times New Roman" w:hAnsi="Times New Roman" w:cs="Times New Roman"/>
+          <w:sz w:val="28"/>
+          <w:szCs w:val="28"/>
+          <w:lang w:eastAsia="ru-RU"/>
+        </w:rPr>
+        <w:t>цел</w:t>
+      </w:r>
+      <w:r>
+        <w:rPr>
+          <w:rFonts w:ascii="Times New Roman" w:eastAsia="Times New Roman" w:hAnsi="Times New Roman" w:cs="Times New Roman"/>
+          <w:sz w:val="28"/>
+          <w:szCs w:val="28"/>
+          <w:lang w:eastAsia="ru-RU"/>
+        </w:rPr>
+        <w:t>очисленный массив</w:t>
+      </w:r>
+    </w:p>
+    <w:p>
+      <w:pPr>
+        <w:pStyle w:val="ac"/>
+        <w:shd w:val="clear" w:color="auto" w:fill="FFFFFF"/>
+        <w:spacing w:after="0" w:line="240" w:lineRule="auto"/>
         <w:ind w:left="0"/>
         <w:rPr>
-          <w:rFonts w:ascii="Times New Roman" w:hAnsi="Times New Roman" w:cs="Times New Roman"/>
-          <w:sz w:val="28"/>
-          <w:szCs w:val="28"/>
-        </w:rPr>
-      </w:pPr>
-      <w:r>
-        <w:rPr>
           <w:rFonts w:ascii="Times New Roman" w:eastAsia="Times New Roman" w:hAnsi="Times New Roman" w:cs="Times New Roman"/>
-          <w:color w:val="34343C"/>
           <w:sz w:val="28"/>
           <w:szCs w:val="28"/>
           <w:lang w:eastAsia="ru-RU"/>
         </w:rPr>
-        <w:t>(1) Даны n, x, h, a. Вычислить массив R[</w:t>
-      </w:r>
-      <w:proofErr w:type="gramStart"/>
+      </w:pPr>
       <w:r>
         <w:rPr>
           <w:rFonts w:ascii="Times New Roman" w:eastAsia="Times New Roman" w:hAnsi="Times New Roman" w:cs="Times New Roman"/>
-          <w:color w:val="34343C"/>
-          <w:sz w:val="28"/>
-          <w:szCs w:val="28"/>
+          <w:sz w:val="28"/>
+          <w:szCs w:val="28"/>
+          <w:u w:val="single"/>
           <w:lang w:eastAsia="ru-RU"/>
         </w:rPr>
-        <w:t>1:</w:t>
+        <w:t>При:</w:t>
       </w:r>
       <w:r>
         <w:rPr>
           <w:rFonts w:ascii="Times New Roman" w:eastAsia="Times New Roman" w:hAnsi="Times New Roman" w:cs="Times New Roman"/>
-          <w:color w:val="34343C"/>
-          <w:sz w:val="28"/>
-          <w:szCs w:val="28"/>
-          <w:lang w:val="en-US" w:eastAsia="ru-RU"/>
-        </w:rPr>
-        <w:t>n</w:t>
-      </w:r>
-      <w:proofErr w:type="gramEnd"/>
-      <w:r>
+          <w:sz w:val="28"/>
+          <w:szCs w:val="28"/>
+          <w:lang w:eastAsia="ru-RU"/>
+        </w:rPr>
+        <w:t xml:space="preserve"> </w:t>
+      </w:r>
+      <m:oMath>
+        <m:r>
+          <w:rPr>
+            <w:rFonts w:ascii="Cambria Math" w:eastAsia="Times New Roman" w:hAnsi="Cambria Math" w:cs="Times New Roman"/>
+            <w:sz w:val="28"/>
+            <w:szCs w:val="28"/>
+            <w:lang w:val="en-US" w:eastAsia="ru-RU"/>
+          </w:rPr>
+          <m:t>m</m:t>
+        </m:r>
+        <m:r>
+          <w:rPr>
+            <w:rFonts w:ascii="Cambria Math" w:eastAsia="Times New Roman" w:hAnsi="Cambria Math" w:cs="Times New Roman"/>
+            <w:sz w:val="28"/>
+            <w:szCs w:val="28"/>
+            <w:lang w:eastAsia="ru-RU"/>
+          </w:rPr>
+          <m:t>,</m:t>
+        </m:r>
+        <m:r>
+          <w:rPr>
+            <w:rFonts w:ascii="Cambria Math" w:eastAsia="Times New Roman" w:hAnsi="Cambria Math" w:cs="Times New Roman"/>
+            <w:sz w:val="28"/>
+            <w:szCs w:val="28"/>
+            <w:lang w:eastAsia="ru-RU"/>
+          </w:rPr>
+          <m:t>n</m:t>
+        </m:r>
+        <m:r>
+          <w:rPr>
+            <w:rFonts w:ascii="Cambria Math" w:eastAsia="Times New Roman" w:hAnsi="Cambria Math" w:cs="Times New Roman"/>
+            <w:sz w:val="28"/>
+            <w:szCs w:val="28"/>
+            <w:lang w:eastAsia="ru-RU"/>
+          </w:rPr>
+          <m:t>, k</m:t>
+        </m:r>
+        <m:r>
+          <w:rPr>
+            <w:rFonts w:ascii="Cambria Math" w:eastAsia="Times New Roman" w:hAnsi="Cambria Math" w:cs="Times New Roman"/>
+            <w:sz w:val="28"/>
+            <w:szCs w:val="28"/>
+            <w:lang w:eastAsia="ru-RU"/>
+          </w:rPr>
+          <m:t>∈N,</m:t>
+        </m:r>
+        <m:r>
+          <w:rPr>
+            <w:rFonts w:ascii="Cambria Math" w:eastAsia="Times New Roman" w:hAnsi="Cambria Math" w:cs="Times New Roman"/>
+            <w:sz w:val="28"/>
+            <w:szCs w:val="28"/>
+            <w:lang w:eastAsia="ru-RU"/>
+          </w:rPr>
+          <m:t xml:space="preserve">  m,</m:t>
+        </m:r>
+        <m:r>
+          <w:rPr>
+            <w:rFonts w:ascii="Cambria Math" w:eastAsia="Times New Roman" w:hAnsi="Cambria Math" w:cs="Times New Roman"/>
+            <w:sz w:val="28"/>
+            <w:szCs w:val="28"/>
+            <w:lang w:eastAsia="ru-RU"/>
+          </w:rPr>
+          <m:t xml:space="preserve"> n</m:t>
+        </m:r>
+        <m:r>
+          <w:rPr>
+            <w:rFonts w:ascii="Cambria Math" w:eastAsia="Times New Roman" w:hAnsi="Cambria Math" w:cs="Times New Roman"/>
+            <w:sz w:val="28"/>
+            <w:szCs w:val="28"/>
+            <w:lang w:eastAsia="ru-RU"/>
+          </w:rPr>
+          <m:t>,k</m:t>
+        </m:r>
+        <m:r>
+          <w:rPr>
+            <w:rFonts w:ascii="Cambria Math" w:eastAsia="Times New Roman" w:hAnsi="Cambria Math" w:cs="Times New Roman"/>
+            <w:sz w:val="28"/>
+            <w:szCs w:val="28"/>
+            <w:lang w:eastAsia="ru-RU"/>
+          </w:rPr>
+          <m:t>≤lmax</m:t>
+        </m:r>
+      </m:oMath>
+    </w:p>
+    <w:p>
+      <w:pPr>
+        <w:pStyle w:val="ac"/>
+        <w:shd w:val="clear" w:color="auto" w:fill="FFFFFF"/>
+        <w:spacing w:after="0" w:line="240" w:lineRule="auto"/>
+        <w:ind w:left="0"/>
         <w:rPr>
           <w:rFonts w:ascii="Times New Roman" w:eastAsia="Times New Roman" w:hAnsi="Times New Roman" w:cs="Times New Roman"/>
-          <w:color w:val="34343C"/>
           <w:sz w:val="28"/>
           <w:szCs w:val="28"/>
           <w:lang w:eastAsia="ru-RU"/>
         </w:rPr>
-        <w:t xml:space="preserve">] в соответствии с формулами </w:t>
-      </w:r>
+      </w:pPr>
+    </w:p>
+    <w:p>
+      <w:pPr>
+        <w:pStyle w:val="ac"/>
+        <w:shd w:val="clear" w:color="auto" w:fill="FFFFFF"/>
+        <w:spacing w:after="0" w:line="240" w:lineRule="auto"/>
+        <w:ind w:left="0"/>
+        <w:rPr>
+          <w:rFonts w:ascii="Times New Roman" w:eastAsia="Times New Roman" w:hAnsi="Times New Roman" w:cs="Times New Roman"/>
+          <w:sz w:val="28"/>
+          <w:szCs w:val="28"/>
+          <w:u w:val="single"/>
+          <w:lang w:eastAsia="ru-RU"/>
+        </w:rPr>
+      </w:pPr>
+      <w:r>
+        <w:rPr>
+          <w:rFonts w:ascii="Times New Roman" w:eastAsia="Times New Roman" w:hAnsi="Times New Roman" w:cs="Times New Roman"/>
+          <w:sz w:val="28"/>
+          <w:szCs w:val="28"/>
+          <w:u w:val="single"/>
+          <w:lang w:eastAsia="ru-RU"/>
+        </w:rPr>
+        <w:t>Связь:</w:t>
+      </w:r>
+    </w:p>
+    <w:p>
+      <w:pPr>
+        <w:pStyle w:val="ac"/>
+        <w:shd w:val="clear" w:color="auto" w:fill="FFFFFF"/>
+        <w:spacing w:after="0" w:line="240" w:lineRule="auto"/>
+        <w:ind w:left="0"/>
+        <w:rPr>
+          <w:rFonts w:ascii="Cambria Math" w:eastAsia="Times New Roman" w:hAnsi="Cambria Math" w:cs="Times New Roman"/>
+          <w:i/>
+          <w:iCs/>
+          <w:sz w:val="28"/>
+          <w:szCs w:val="28"/>
+          <w:u w:val="single"/>
+          <w:lang w:eastAsia="ru-RU"/>
+        </w:rPr>
+      </w:pPr>
+    </w:p>
+    <w:p>
+      <w:pPr>
+        <w:pStyle w:val="ac"/>
+        <w:numPr>
+          <w:ilvl w:val="0"/>
+          <w:numId w:val="4"/>
+        </w:numPr>
+        <w:jc w:val="both"/>
+        <w:rPr>
+          <w:rFonts w:ascii="Cambria Math" w:eastAsia="Times New Roman" w:hAnsi="Cambria Math" w:cs="Times New Roman"/>
+          <w:i/>
+          <w:sz w:val="28"/>
+          <w:szCs w:val="28"/>
+        </w:rPr>
+      </w:pPr>
       <m:oMath>
-        <m:sSup>
-          <m:sSupPr>
+        <m:sSub>
+          <m:sSubPr>
             <m:ctrlPr>
               <w:rPr>
-                <w:rFonts w:ascii="Cambria Math" w:hAnsi="Cambria Math" w:cs="Times New Roman"/>
+                <w:rFonts w:ascii="Cambria Math" w:eastAsia="Times New Roman" w:hAnsi="Cambria Math" w:cs="Times New Roman"/>
                 <w:i/>
                 <w:sz w:val="28"/>
                 <w:szCs w:val="28"/>
-                <w:vertAlign w:val="superscript"/>
+                <w:lang w:val="en-US"/>
               </w:rPr>
             </m:ctrlPr>
-          </m:sSupPr>
+          </m:sSubPr>
           <m:e>
             <m:r>
               <w:rPr>
-                <w:rFonts w:ascii="Cambria Math" w:hAnsi="Cambria Math" w:cs="Times New Roman"/>
+                <w:rFonts w:ascii="Cambria Math" w:eastAsia="Times New Roman" w:hAnsi="Cambria Math" w:cs="Times New Roman"/>
                 <w:sz w:val="28"/>
                 <w:szCs w:val="28"/>
-                <w:vertAlign w:val="superscript"/>
-              </w:rPr>
-              <m:t>R</m:t>
+                <w:lang w:val="en-US"/>
+              </w:rPr>
+              <m:t>lineSum</m:t>
             </m:r>
-            <m:d>
-              <m:dPr>
-                <m:begChr m:val="["/>
-                <m:endChr m:val="]"/>
-                <m:ctrlPr>
-                  <w:rPr>
-                    <w:rFonts w:ascii="Cambria Math" w:hAnsi="Cambria Math" w:cs="Times New Roman"/>
-                    <w:i/>
-                    <w:sz w:val="28"/>
-                    <w:szCs w:val="28"/>
-                    <w:vertAlign w:val="superscript"/>
-                  </w:rPr>
-                </m:ctrlPr>
-              </m:dPr>
-              <m:e>
-                <m:r>
-                  <w:rPr>
-                    <w:rFonts w:ascii="Cambria Math" w:hAnsi="Cambria Math" w:cs="Times New Roman"/>
-                    <w:sz w:val="28"/>
-                    <w:szCs w:val="28"/>
-                    <w:vertAlign w:val="superscript"/>
-                  </w:rPr>
-                  <m:t>i</m:t>
-                </m:r>
-              </m:e>
-            </m:d>
+          </m:e>
+          <m:sub>
             <m:r>
               <w:rPr>
-                <w:rFonts w:ascii="Cambria Math" w:hAnsi="Cambria Math" w:cs="Times New Roman"/>
+                <w:rFonts w:ascii="Cambria Math" w:eastAsia="Times New Roman" w:hAnsi="Cambria Math" w:cs="Times New Roman"/>
                 <w:sz w:val="28"/>
                 <w:szCs w:val="28"/>
-                <w:vertAlign w:val="superscript"/>
-              </w:rPr>
-              <m:t>=2,5</m:t>
-            </m:r>
-            <m:r>
-              <m:rPr>
-                <m:sty m:val="p"/>
-              </m:rPr>
-              <w:rPr>
-                <w:rFonts w:ascii="Cambria Math" w:hAnsi="Cambria Math" w:cs="Times New Roman"/>
-                <w:sz w:val="28"/>
-                <w:szCs w:val="28"/>
-                <w:vertAlign w:val="superscript"/>
-                <w:lang w:val="en-US"/>
-              </w:rPr>
-              <m:t>sin</m:t>
-            </m:r>
-            <m:r>
-              <m:rPr>
-                <m:sty m:val="p"/>
-              </m:rPr>
-              <w:rPr>
-                <w:rFonts w:ascii="Cambria Math" w:hAnsi="Cambria Math" w:cs="Times New Roman"/>
-                <w:sz w:val="28"/>
-                <w:szCs w:val="28"/>
-                <w:vertAlign w:val="superscript"/>
-              </w:rPr>
-              <m:t>⁡</m:t>
-            </m:r>
-            <m:r>
-              <w:rPr>
-                <w:rFonts w:ascii="Cambria Math" w:hAnsi="Cambria Math" w:cs="Times New Roman"/>
-                <w:sz w:val="28"/>
-                <w:szCs w:val="28"/>
-                <w:vertAlign w:val="superscript"/>
-              </w:rPr>
-              <m:t>(</m:t>
-            </m:r>
-            <m:r>
-              <w:rPr>
-                <w:rFonts w:ascii="Cambria Math" w:hAnsi="Cambria Math" w:cs="Times New Roman"/>
-                <w:sz w:val="28"/>
-                <w:szCs w:val="28"/>
-                <w:vertAlign w:val="superscript"/>
-                <w:lang w:val="en-US"/>
-              </w:rPr>
-              <m:t>ax</m:t>
-            </m:r>
-            <m:r>
-              <w:rPr>
-                <w:rFonts w:ascii="Cambria Math" w:hAnsi="Cambria Math" w:cs="Times New Roman"/>
-                <w:sz w:val="28"/>
-                <w:szCs w:val="28"/>
-                <w:vertAlign w:val="superscript"/>
-              </w:rPr>
-              <m:t>+</m:t>
-            </m:r>
-            <m:r>
-              <w:rPr>
-                <w:rFonts w:ascii="Cambria Math" w:hAnsi="Cambria Math" w:cs="Times New Roman"/>
-                <w:sz w:val="28"/>
-                <w:szCs w:val="28"/>
-                <w:vertAlign w:val="superscript"/>
                 <w:lang w:val="en-US"/>
               </w:rPr>
               <m:t>i</m:t>
             </m:r>
-          </m:e>
-          <m:sup>
-            <m:r>
-              <w:rPr>
-                <w:rFonts w:ascii="Cambria Math" w:hAnsi="Cambria Math" w:cs="Times New Roman"/>
-                <w:sz w:val="28"/>
-                <w:szCs w:val="28"/>
-                <w:vertAlign w:val="superscript"/>
-              </w:rPr>
-              <m:t>2</m:t>
-            </m:r>
-          </m:sup>
-        </m:sSup>
+          </m:sub>
+        </m:sSub>
         <m:r>
           <w:rPr>
-            <w:rFonts w:ascii="Cambria Math" w:hAnsi="Cambria Math" w:cs="Times New Roman"/>
+            <w:rFonts w:ascii="Cambria Math" w:eastAsia="Times New Roman" w:hAnsi="Cambria Math" w:cs="Times New Roman"/>
             <w:sz w:val="28"/>
             <w:szCs w:val="28"/>
-            <w:vertAlign w:val="superscript"/>
+            <w:lang w:val="en-US"/>
           </w:rPr>
-          <m:t xml:space="preserve">h) (i= </m:t>
+          <m:t xml:space="preserve">= </m:t>
         </m:r>
-        <m:bar>
-          <m:barPr>
-            <m:pos m:val="top"/>
+        <m:nary>
+          <m:naryPr>
+            <m:chr m:val="∑"/>
+            <m:limLoc m:val="undOvr"/>
             <m:ctrlPr>
               <w:rPr>
-                <w:rFonts w:ascii="Cambria Math" w:hAnsi="Cambria Math" w:cs="Times New Roman"/>
+                <w:rFonts w:ascii="Cambria Math" w:eastAsia="Times New Roman" w:hAnsi="Cambria Math" w:cs="Times New Roman"/>
                 <w:i/>
                 <w:sz w:val="28"/>
                 <w:szCs w:val="28"/>
-                <w:vertAlign w:val="superscript"/>
+                <w:lang w:val="en-US"/>
               </w:rPr>
             </m:ctrlPr>
-          </m:barPr>
+          </m:naryPr>
+          <m:sub>
+            <m:r>
+              <w:rPr>
+                <w:rFonts w:ascii="Cambria Math" w:eastAsia="Times New Roman" w:hAnsi="Cambria Math" w:cs="Times New Roman"/>
+                <w:sz w:val="28"/>
+                <w:szCs w:val="28"/>
+                <w:lang w:val="en-US"/>
+              </w:rPr>
+              <m:t>j=1</m:t>
+            </m:r>
+          </m:sub>
+          <m:sup>
+            <m:r>
+              <w:rPr>
+                <w:rFonts w:ascii="Cambria Math" w:eastAsia="Times New Roman" w:hAnsi="Cambria Math" w:cs="Times New Roman"/>
+                <w:sz w:val="28"/>
+                <w:szCs w:val="28"/>
+                <w:lang w:val="en-US"/>
+              </w:rPr>
+              <m:t>m</m:t>
+            </m:r>
+          </m:sup>
           <m:e>
             <m:r>
               <w:rPr>
-                <w:rFonts w:ascii="Cambria Math" w:hAnsi="Cambria Math" w:cs="Times New Roman"/>
+                <w:rFonts w:ascii="Cambria Math" w:eastAsia="Times New Roman" w:hAnsi="Cambria Math" w:cs="Times New Roman"/>
                 <w:sz w:val="28"/>
                 <w:szCs w:val="28"/>
-                <w:vertAlign w:val="superscript"/>
-              </w:rPr>
-              <m:t xml:space="preserve">1, n </m:t>
-            </m:r>
-          </m:e>
-        </m:bar>
-        <m:r>
-          <w:rPr>
-            <w:rFonts w:ascii="Cambria Math" w:hAnsi="Cambria Math" w:cs="Times New Roman"/>
-            <w:sz w:val="28"/>
-            <w:szCs w:val="28"/>
-            <w:vertAlign w:val="superscript"/>
-          </w:rPr>
-          <m:t xml:space="preserve"> и </m:t>
-        </m:r>
-        <m:r>
-          <w:rPr>
-            <w:rFonts w:ascii="Cambria Math" w:hAnsi="Cambria Math" w:cs="Times New Roman"/>
-            <w:sz w:val="28"/>
-            <w:szCs w:val="28"/>
-            <w:vertAlign w:val="superscript"/>
-            <w:lang w:val="en-US"/>
-          </w:rPr>
-          <m:t>x</m:t>
-        </m:r>
-        <m:r>
-          <w:rPr>
-            <w:rFonts w:ascii="Cambria Math" w:hAnsi="Cambria Math" w:cs="Times New Roman"/>
-            <w:sz w:val="28"/>
-            <w:szCs w:val="28"/>
-            <w:vertAlign w:val="superscript"/>
-          </w:rPr>
-          <m:t>,h,</m:t>
-        </m:r>
-        <m:r>
-          <w:rPr>
-            <w:rFonts w:ascii="Cambria Math" w:hAnsi="Cambria Math" w:cs="Times New Roman"/>
-            <w:sz w:val="28"/>
-            <w:szCs w:val="28"/>
-            <w:vertAlign w:val="superscript"/>
-            <w:lang w:val="en-US"/>
-          </w:rPr>
-          <m:t>a</m:t>
-        </m:r>
-        <m:r>
-          <w:rPr>
-            <w:rFonts w:ascii="Cambria Math" w:hAnsi="Cambria Math" w:cs="Times New Roman"/>
-            <w:sz w:val="28"/>
-            <w:szCs w:val="28"/>
-            <w:vertAlign w:val="superscript"/>
-          </w:rPr>
-          <m:t>-заданы)</m:t>
-        </m:r>
-      </m:oMath>
-      <w:r>
-        <w:rPr>
-          <w:rFonts w:ascii="Times New Roman" w:eastAsia="Times New Roman" w:hAnsi="Times New Roman" w:cs="Times New Roman"/>
-          <w:sz w:val="28"/>
-          <w:szCs w:val="28"/>
-          <w:vertAlign w:val="superscript"/>
-        </w:rPr>
-        <w:t xml:space="preserve"> </w:t>
-      </w:r>
-    </w:p>
-    <w:p>
-      <w:pPr>
-        <w:pStyle w:val="ac"/>
-        <w:numPr>
-          <w:ilvl w:val="0"/>
-          <w:numId w:val="1"/>
-        </w:numPr>
-        <w:shd w:val="clear" w:color="auto" w:fill="FFFFFF"/>
-        <w:spacing w:after="0" w:line="240" w:lineRule="auto"/>
-        <w:ind w:left="0"/>
-        <w:rPr>
-          <w:rFonts w:ascii="Times New Roman" w:hAnsi="Times New Roman" w:cs="Times New Roman"/>
-          <w:sz w:val="28"/>
-          <w:szCs w:val="28"/>
-        </w:rPr>
-      </w:pPr>
-      <w:r>
-        <w:rPr>
-          <w:rFonts w:ascii="Times New Roman" w:eastAsia="Times New Roman" w:hAnsi="Times New Roman" w:cs="Times New Roman"/>
-          <w:color w:val="34343C"/>
-          <w:sz w:val="28"/>
-          <w:szCs w:val="28"/>
-          <w:lang w:eastAsia="ru-RU"/>
-        </w:rPr>
-        <w:t xml:space="preserve">(1) Из вычисленного массива </w:t>
-      </w:r>
-      <w:r>
-        <w:rPr>
-          <w:rFonts w:ascii="Times New Roman" w:eastAsia="Times New Roman" w:hAnsi="Times New Roman" w:cs="Times New Roman"/>
-          <w:color w:val="34343C"/>
-          <w:sz w:val="28"/>
-          <w:szCs w:val="28"/>
-          <w:lang w:val="en-US" w:eastAsia="ru-RU"/>
-        </w:rPr>
-        <w:t>R</w:t>
-      </w:r>
-      <w:r>
-        <w:rPr>
-          <w:rFonts w:ascii="Times New Roman" w:eastAsia="Times New Roman" w:hAnsi="Times New Roman" w:cs="Times New Roman"/>
-          <w:color w:val="34343C"/>
-          <w:sz w:val="28"/>
-          <w:szCs w:val="28"/>
-          <w:lang w:eastAsia="ru-RU"/>
-        </w:rPr>
-        <w:t xml:space="preserve"> удалить все элементы, удовлетворяющие условию </w:t>
-      </w:r>
-      <m:oMath>
-        <m:d>
-          <m:dPr>
-            <m:begChr m:val="|"/>
-            <m:endChr m:val="|"/>
-            <m:ctrlPr>
-              <w:rPr>
-                <w:rFonts w:ascii="Cambria Math" w:eastAsia="Times New Roman" w:hAnsi="Cambria Math" w:cs="Times New Roman"/>
-                <w:i/>
-                <w:color w:val="34343C"/>
-                <w:sz w:val="28"/>
-                <w:szCs w:val="28"/>
-                <w:lang w:eastAsia="ru-RU"/>
-              </w:rPr>
-            </m:ctrlPr>
-          </m:dPr>
-          <m:e>
-            <m:r>
-              <w:rPr>
-                <w:rFonts w:ascii="Cambria Math" w:eastAsia="Times New Roman" w:hAnsi="Cambria Math" w:cs="Times New Roman"/>
-                <w:color w:val="34343C"/>
-                <w:sz w:val="28"/>
-                <w:szCs w:val="28"/>
-                <w:lang w:eastAsia="ru-RU"/>
-              </w:rPr>
-              <m:t xml:space="preserve"> </m:t>
-            </m:r>
-            <m:r>
-              <w:rPr>
-                <w:rFonts w:ascii="Cambria Math" w:eastAsia="Times New Roman" w:hAnsi="Cambria Math" w:cs="Times New Roman"/>
-                <w:color w:val="34343C"/>
-                <w:sz w:val="28"/>
-                <w:szCs w:val="28"/>
-                <w:lang w:val="en-US" w:eastAsia="ru-RU"/>
-              </w:rPr>
-              <m:t>r</m:t>
+                <w:lang w:val="en-US"/>
+              </w:rPr>
+              <m:t>Q</m:t>
             </m:r>
             <m:d>
               <m:dPr>
@@ -2421,10 +3237,9 @@
                   <w:rPr>
                     <w:rFonts w:ascii="Cambria Math" w:eastAsia="Times New Roman" w:hAnsi="Cambria Math" w:cs="Times New Roman"/>
                     <w:i/>
-                    <w:color w:val="34343C"/>
                     <w:sz w:val="28"/>
                     <w:szCs w:val="28"/>
-                    <w:lang w:val="en-US" w:eastAsia="ru-RU"/>
+                    <w:lang w:val="en-US"/>
                   </w:rPr>
                 </m:ctrlPr>
               </m:dPr>
@@ -2432,995 +3247,438 @@
                 <m:r>
                   <w:rPr>
                     <w:rFonts w:ascii="Cambria Math" w:eastAsia="Times New Roman" w:hAnsi="Cambria Math" w:cs="Times New Roman"/>
-                    <w:color w:val="34343C"/>
                     <w:sz w:val="28"/>
                     <w:szCs w:val="28"/>
-                    <w:lang w:val="en-US" w:eastAsia="ru-RU"/>
+                    <w:lang w:val="en-US"/>
                   </w:rPr>
                   <m:t>i</m:t>
                 </m:r>
               </m:e>
             </m:d>
-            <m:r>
-              <w:rPr>
-                <w:rFonts w:ascii="Cambria Math" w:eastAsia="Times New Roman" w:hAnsi="Cambria Math" w:cs="Times New Roman"/>
-                <w:color w:val="34343C"/>
+            <m:d>
+              <m:dPr>
+                <m:begChr m:val="["/>
+                <m:endChr m:val="]"/>
+                <m:ctrlPr>
+                  <w:rPr>
+                    <w:rFonts w:ascii="Cambria Math" w:eastAsia="Times New Roman" w:hAnsi="Cambria Math" w:cs="Times New Roman"/>
+                    <w:i/>
+                    <w:sz w:val="28"/>
+                    <w:szCs w:val="28"/>
+                    <w:lang w:val="en-US"/>
+                  </w:rPr>
+                </m:ctrlPr>
+              </m:dPr>
+              <m:e>
+                <m:r>
+                  <w:rPr>
+                    <w:rFonts w:ascii="Cambria Math" w:eastAsia="Times New Roman" w:hAnsi="Cambria Math" w:cs="Times New Roman"/>
+                    <w:sz w:val="28"/>
+                    <w:szCs w:val="28"/>
+                    <w:lang w:val="en-US"/>
+                  </w:rPr>
+                  <m:t>j</m:t>
+                </m:r>
+              </m:e>
+            </m:d>
+          </m:e>
+        </m:nary>
+        <m:r>
+          <w:rPr>
+            <w:rFonts w:ascii="Cambria Math" w:hAnsi="Cambria Math" w:cs="Times New Roman"/>
+            <w:sz w:val="28"/>
+            <w:szCs w:val="28"/>
+          </w:rPr>
+          <m:t xml:space="preserve"> , i= </m:t>
+        </m:r>
+        <m:bar>
+          <m:barPr>
+            <m:pos m:val="top"/>
+            <m:ctrlPr>
+              <w:rPr>
+                <w:rFonts w:ascii="Cambria Math" w:hAnsi="Cambria Math" w:cs="Times New Roman"/>
+                <w:i/>
                 <w:sz w:val="28"/>
                 <w:szCs w:val="28"/>
-                <w:lang w:eastAsia="ru-RU"/>
-              </w:rPr>
-              <m:t xml:space="preserve"> </m:t>
+              </w:rPr>
+            </m:ctrlPr>
+          </m:barPr>
+          <m:e>
+            <m:r>
+              <w:rPr>
+                <w:rFonts w:ascii="Cambria Math" w:hAnsi="Cambria Math" w:cs="Times New Roman"/>
+                <w:sz w:val="28"/>
+                <w:szCs w:val="28"/>
+              </w:rPr>
+              <m:t>1, n</m:t>
+            </m:r>
+          </m:e>
+        </m:bar>
+      </m:oMath>
+    </w:p>
+    <w:p>
+      <w:pPr>
+        <w:pStyle w:val="ac"/>
+        <w:ind w:left="360"/>
+        <w:jc w:val="both"/>
+        <w:rPr>
+          <w:rFonts w:ascii="Cambria Math" w:eastAsia="Times New Roman" w:hAnsi="Cambria Math" w:cs="Times New Roman"/>
+          <w:i/>
+          <w:sz w:val="28"/>
+          <w:szCs w:val="28"/>
+          <w:lang w:val="en-US"/>
+        </w:rPr>
+      </w:pPr>
+      <w:r>
+        <w:rPr>
+          <w:rFonts w:ascii="Cambria Math" w:eastAsia="Times New Roman" w:hAnsi="Cambria Math" w:cs="Times New Roman"/>
+          <w:i/>
+          <w:sz w:val="28"/>
+          <w:szCs w:val="28"/>
+          <w:lang w:val="en-US"/>
+        </w:rPr>
+        <w:t xml:space="preserve">     </w:t>
+      </w:r>
+      <m:oMath>
+        <m:r>
+          <w:rPr>
+            <w:rFonts w:ascii="Cambria Math" w:eastAsia="Times New Roman" w:hAnsi="Cambria Math" w:cs="Times New Roman"/>
+            <w:sz w:val="28"/>
+            <w:szCs w:val="28"/>
+            <w:lang w:val="en-US"/>
+          </w:rPr>
+          <m:t>∃p:p=</m:t>
+        </m:r>
+        <m:bar>
+          <m:barPr>
+            <m:pos m:val="top"/>
+            <m:ctrlPr>
+              <w:rPr>
+                <w:rFonts w:ascii="Cambria Math" w:eastAsia="Times New Roman" w:hAnsi="Cambria Math" w:cs="Times New Roman"/>
+                <w:i/>
+                <w:sz w:val="28"/>
+                <w:szCs w:val="28"/>
+                <w:lang w:val="en-US"/>
+              </w:rPr>
+            </m:ctrlPr>
+          </m:barPr>
+          <m:e>
+            <m:r>
+              <w:rPr>
+                <w:rFonts w:ascii="Cambria Math" w:eastAsia="Times New Roman" w:hAnsi="Cambria Math" w:cs="Times New Roman"/>
+                <w:sz w:val="28"/>
+                <w:szCs w:val="28"/>
+                <w:lang w:val="en-US"/>
+              </w:rPr>
+              <m:t>1:k</m:t>
+            </m:r>
+          </m:e>
+        </m:bar>
+        <m:r>
+          <w:rPr>
+            <w:rFonts w:ascii="Cambria Math" w:eastAsia="Times New Roman" w:hAnsi="Cambria Math" w:cs="Times New Roman"/>
+            <w:sz w:val="28"/>
+            <w:szCs w:val="28"/>
+            <w:lang w:val="en-US"/>
+          </w:rPr>
+          <m:t xml:space="preserve">   </m:t>
+        </m:r>
+        <m:sSub>
+          <m:sSubPr>
+            <m:ctrlPr>
+              <w:rPr>
+                <w:rFonts w:ascii="Cambria Math" w:eastAsia="Times New Roman" w:hAnsi="Cambria Math" w:cs="Times New Roman"/>
+                <w:i/>
+                <w:sz w:val="28"/>
+                <w:szCs w:val="28"/>
+                <w:lang w:val="en-US"/>
+              </w:rPr>
+            </m:ctrlPr>
+          </m:sSubPr>
+          <m:e>
+            <m:r>
+              <w:rPr>
+                <w:rFonts w:ascii="Cambria Math" w:eastAsia="Times New Roman" w:hAnsi="Cambria Math" w:cs="Times New Roman"/>
+                <w:sz w:val="28"/>
+                <w:szCs w:val="28"/>
+                <w:lang w:val="en-US"/>
+              </w:rPr>
+              <m:t>lineSum</m:t>
+            </m:r>
+          </m:e>
+          <m:sub>
+            <m:r>
+              <w:rPr>
+                <w:rFonts w:ascii="Cambria Math" w:eastAsia="Times New Roman" w:hAnsi="Cambria Math" w:cs="Times New Roman"/>
+                <w:sz w:val="28"/>
+                <w:szCs w:val="28"/>
+                <w:lang w:val="en-US"/>
+              </w:rPr>
+              <m:t>i</m:t>
+            </m:r>
+          </m:sub>
+        </m:sSub>
+        <m:r>
+          <w:rPr>
+            <w:rFonts w:ascii="Cambria Math" w:eastAsia="Times New Roman" w:hAnsi="Cambria Math" w:cs="Times New Roman"/>
+            <w:sz w:val="28"/>
+            <w:szCs w:val="28"/>
+            <w:lang w:val="en-US"/>
+          </w:rPr>
+          <m:t>=Z[p]</m:t>
+        </m:r>
+      </m:oMath>
+    </w:p>
+    <w:p>
+      <w:pPr>
+        <w:pStyle w:val="ac"/>
+        <w:ind w:left="360"/>
+        <w:jc w:val="both"/>
+        <w:rPr>
+          <w:rFonts w:ascii="Cambria Math" w:eastAsia="Times New Roman" w:hAnsi="Cambria Math" w:cs="Times New Roman"/>
+          <w:i/>
+          <w:sz w:val="28"/>
+          <w:szCs w:val="28"/>
+          <w:lang w:val="en-US"/>
+        </w:rPr>
+      </w:pPr>
+      <w:r>
+        <w:rPr>
+          <w:rFonts w:ascii="Cambria Math" w:eastAsia="Times New Roman" w:hAnsi="Cambria Math" w:cs="Times New Roman"/>
+          <w:i/>
+          <w:sz w:val="28"/>
+          <w:szCs w:val="28"/>
+          <w:lang w:val="en-US"/>
+        </w:rPr>
+        <w:tab/>
+      </w:r>
+      <m:oMath>
+        <m:r>
+          <w:rPr>
+            <w:rFonts w:ascii="Cambria Math" w:eastAsia="Times New Roman" w:hAnsi="Cambria Math" w:cs="Times New Roman"/>
+            <w:sz w:val="28"/>
+            <w:szCs w:val="28"/>
+            <w:lang w:val="en-US"/>
+          </w:rPr>
+          <m:t>∀j=</m:t>
+        </m:r>
+        <m:bar>
+          <m:barPr>
+            <m:pos m:val="top"/>
+            <m:ctrlPr>
+              <w:rPr>
+                <w:rFonts w:ascii="Cambria Math" w:eastAsia="Times New Roman" w:hAnsi="Cambria Math" w:cs="Times New Roman"/>
+                <w:i/>
+                <w:sz w:val="28"/>
+                <w:szCs w:val="28"/>
+                <w:lang w:val="en-US"/>
+              </w:rPr>
+            </m:ctrlPr>
+          </m:barPr>
+          <m:e>
+            <m:r>
+              <w:rPr>
+                <w:rFonts w:ascii="Cambria Math" w:eastAsia="Times New Roman" w:hAnsi="Cambria Math" w:cs="Times New Roman"/>
+                <w:sz w:val="28"/>
+                <w:szCs w:val="28"/>
+                <w:lang w:val="en-US"/>
+              </w:rPr>
+              <m:t>1,m-1</m:t>
+            </m:r>
+          </m:e>
+        </m:bar>
+        <m:r>
+          <w:rPr>
+            <w:rFonts w:ascii="Cambria Math" w:eastAsia="Times New Roman" w:hAnsi="Cambria Math" w:cs="Times New Roman"/>
+            <w:sz w:val="28"/>
+            <w:szCs w:val="28"/>
+            <w:lang w:val="en-US"/>
+          </w:rPr>
+          <m:t>: Q</m:t>
+        </m:r>
+        <m:d>
+          <m:dPr>
+            <m:begChr m:val="["/>
+            <m:endChr m:val="]"/>
+            <m:ctrlPr>
+              <w:rPr>
+                <w:rFonts w:ascii="Cambria Math" w:eastAsia="Times New Roman" w:hAnsi="Cambria Math" w:cs="Times New Roman"/>
+                <w:i/>
+                <w:sz w:val="28"/>
+                <w:szCs w:val="28"/>
+                <w:lang w:val="en-US"/>
+              </w:rPr>
+            </m:ctrlPr>
+          </m:dPr>
+          <m:e>
+            <m:r>
+              <w:rPr>
+                <w:rFonts w:ascii="Cambria Math" w:eastAsia="Times New Roman" w:hAnsi="Cambria Math" w:cs="Times New Roman"/>
+                <w:sz w:val="28"/>
+                <w:szCs w:val="28"/>
+                <w:lang w:val="en-US"/>
+              </w:rPr>
+              <m:t>i</m:t>
+            </m:r>
+          </m:e>
+        </m:d>
+        <m:d>
+          <m:dPr>
+            <m:begChr m:val="["/>
+            <m:endChr m:val="]"/>
+            <m:ctrlPr>
+              <w:rPr>
+                <w:rFonts w:ascii="Cambria Math" w:eastAsia="Times New Roman" w:hAnsi="Cambria Math" w:cs="Times New Roman"/>
+                <w:i/>
+                <w:sz w:val="28"/>
+                <w:szCs w:val="28"/>
+                <w:lang w:val="en-US"/>
+              </w:rPr>
+            </m:ctrlPr>
+          </m:dPr>
+          <m:e>
+            <m:r>
+              <w:rPr>
+                <w:rFonts w:ascii="Cambria Math" w:eastAsia="Times New Roman" w:hAnsi="Cambria Math" w:cs="Times New Roman"/>
+                <w:sz w:val="28"/>
+                <w:szCs w:val="28"/>
+                <w:lang w:val="en-US"/>
+              </w:rPr>
+              <m:t>j</m:t>
             </m:r>
           </m:e>
         </m:d>
         <m:r>
           <w:rPr>
             <w:rFonts w:ascii="Cambria Math" w:eastAsia="Times New Roman" w:hAnsi="Cambria Math" w:cs="Times New Roman"/>
-            <w:color w:val="34343C"/>
             <w:sz w:val="28"/>
             <w:szCs w:val="28"/>
-            <w:lang w:eastAsia="ru-RU"/>
+            <w:lang w:val="en-US"/>
           </w:rPr>
-          <m:t>&lt;0,7</m:t>
+          <m:t>&gt;Q[i][j+1]</m:t>
         </m:r>
       </m:oMath>
     </w:p>
     <w:p>
       <w:pPr>
-        <w:pStyle w:val="ac"/>
-        <w:numPr>
-          <w:ilvl w:val="0"/>
-          <w:numId w:val="1"/>
-        </w:numPr>
-        <w:shd w:val="clear" w:color="auto" w:fill="FFFFFF"/>
-        <w:spacing w:after="0" w:line="240" w:lineRule="auto"/>
-        <w:ind w:left="0"/>
-        <w:rPr>
-          <w:rFonts w:ascii="Times New Roman" w:hAnsi="Times New Roman" w:cs="Times New Roman"/>
-          <w:sz w:val="28"/>
-          <w:szCs w:val="28"/>
-        </w:rPr>
-      </w:pPr>
-      <w:r>
-        <w:rPr>
-          <w:rFonts w:ascii="Times New Roman" w:eastAsia="Times New Roman" w:hAnsi="Times New Roman" w:cs="Times New Roman"/>
-          <w:color w:val="34343C"/>
-          <w:sz w:val="28"/>
-          <w:szCs w:val="28"/>
-          <w:lang w:eastAsia="ru-RU"/>
-        </w:rPr>
-        <w:t xml:space="preserve">(3) </w:t>
-      </w:r>
-      <w:r>
-        <w:rPr>
-          <w:rFonts w:ascii="Times New Roman" w:hAnsi="Times New Roman" w:cs="Times New Roman"/>
-          <w:sz w:val="28"/>
-          <w:szCs w:val="28"/>
-        </w:rPr>
-        <w:t>В полученном массиве R[</w:t>
-      </w:r>
-      <w:proofErr w:type="gramStart"/>
-      <w:r>
-        <w:rPr>
-          <w:rFonts w:ascii="Times New Roman" w:hAnsi="Times New Roman" w:cs="Times New Roman"/>
-          <w:sz w:val="28"/>
-          <w:szCs w:val="28"/>
-        </w:rPr>
-        <w:t>1:k</w:t>
-      </w:r>
-      <w:proofErr w:type="gramEnd"/>
-      <w:r>
-        <w:rPr>
-          <w:rFonts w:ascii="Times New Roman" w:hAnsi="Times New Roman" w:cs="Times New Roman"/>
-          <w:sz w:val="28"/>
-          <w:szCs w:val="28"/>
-        </w:rPr>
-        <w:t>], где k – число элементов, оставшихся после удаления, подсчитать среднее арифметическое элементов, расположенных до последнего минимального элемента включительно</w:t>
-      </w:r>
-    </w:p>
-    <w:p>
-      <w:pPr>
-        <w:pStyle w:val="ac"/>
-        <w:shd w:val="clear" w:color="auto" w:fill="FFFFFF"/>
-        <w:spacing w:after="0" w:line="240" w:lineRule="auto"/>
-        <w:ind w:left="-360"/>
-        <w:rPr>
-          <w:rFonts w:ascii="Times New Roman" w:hAnsi="Times New Roman" w:cs="Times New Roman"/>
-          <w:sz w:val="28"/>
-          <w:szCs w:val="28"/>
-        </w:rPr>
-      </w:pPr>
-    </w:p>
-    <w:p>
-      <w:pPr>
-        <w:shd w:val="clear" w:color="auto" w:fill="FFFFFF"/>
-        <w:spacing w:after="0" w:line="240" w:lineRule="auto"/>
-        <w:rPr>
-          <w:rFonts w:ascii="Times New Roman" w:hAnsi="Times New Roman" w:cs="Times New Roman"/>
-          <w:sz w:val="28"/>
-          <w:szCs w:val="28"/>
-        </w:rPr>
-      </w:pPr>
-      <w:r>
-        <w:rPr>
-          <w:rFonts w:ascii="Times New Roman" w:hAnsi="Times New Roman" w:cs="Times New Roman"/>
-          <w:b/>
-          <w:bCs/>
-          <w:sz w:val="28"/>
-          <w:szCs w:val="28"/>
-        </w:rPr>
-        <w:t>ЗАМЕЧАНИЕ</w:t>
-      </w:r>
-      <w:r>
-        <w:rPr>
-          <w:rFonts w:ascii="Times New Roman" w:hAnsi="Times New Roman" w:cs="Times New Roman"/>
-          <w:sz w:val="28"/>
-          <w:szCs w:val="28"/>
-        </w:rPr>
-        <w:t xml:space="preserve">. Все три части оформить в одной программе. </w:t>
-      </w:r>
-    </w:p>
-    <w:p>
-      <w:pPr>
-        <w:shd w:val="clear" w:color="auto" w:fill="FFFFFF"/>
-        <w:spacing w:after="0" w:line="240" w:lineRule="auto"/>
-        <w:rPr>
-          <w:rFonts w:ascii="Times New Roman" w:hAnsi="Times New Roman" w:cs="Times New Roman"/>
-          <w:sz w:val="28"/>
-          <w:szCs w:val="28"/>
-        </w:rPr>
-      </w:pPr>
-    </w:p>
-    <w:p>
-      <w:pPr>
-        <w:shd w:val="clear" w:color="auto" w:fill="FFFFFF"/>
-        <w:spacing w:after="0" w:line="240" w:lineRule="auto"/>
-        <w:rPr>
-          <w:rFonts w:ascii="Times New Roman" w:hAnsi="Times New Roman" w:cs="Times New Roman"/>
-          <w:b/>
-          <w:bCs/>
-          <w:sz w:val="28"/>
-          <w:szCs w:val="28"/>
-        </w:rPr>
-      </w:pPr>
-      <w:r>
-        <w:rPr>
-          <w:rFonts w:ascii="Times New Roman" w:hAnsi="Times New Roman" w:cs="Times New Roman"/>
-          <w:b/>
-          <w:bCs/>
-          <w:sz w:val="28"/>
-          <w:szCs w:val="28"/>
-        </w:rPr>
-        <w:t xml:space="preserve">ТРЕБОВАНИЯ К ВЫПОЛНЕНИЮ РАБОТЫ. </w:t>
-      </w:r>
-    </w:p>
-    <w:p>
-      <w:pPr>
-        <w:shd w:val="clear" w:color="auto" w:fill="FFFFFF"/>
-        <w:spacing w:after="0" w:line="240" w:lineRule="auto"/>
-        <w:rPr>
-          <w:rFonts w:ascii="Times New Roman" w:hAnsi="Times New Roman" w:cs="Times New Roman"/>
-          <w:sz w:val="28"/>
-          <w:szCs w:val="28"/>
-        </w:rPr>
-      </w:pPr>
-      <w:r>
-        <w:rPr>
-          <w:rFonts w:ascii="Times New Roman" w:hAnsi="Times New Roman" w:cs="Times New Roman"/>
-          <w:sz w:val="28"/>
-          <w:szCs w:val="28"/>
-        </w:rPr>
-        <w:t xml:space="preserve">1. Необходима проверка допустимости исходных данных. </w:t>
-      </w:r>
-    </w:p>
-    <w:p>
-      <w:pPr>
-        <w:shd w:val="clear" w:color="auto" w:fill="FFFFFF"/>
-        <w:spacing w:after="0" w:line="240" w:lineRule="auto"/>
-        <w:rPr>
-          <w:rFonts w:ascii="Times New Roman" w:hAnsi="Times New Roman" w:cs="Times New Roman"/>
-          <w:sz w:val="28"/>
-          <w:szCs w:val="28"/>
-        </w:rPr>
-      </w:pPr>
-      <w:r>
-        <w:rPr>
-          <w:rFonts w:ascii="Times New Roman" w:hAnsi="Times New Roman" w:cs="Times New Roman"/>
-          <w:sz w:val="28"/>
-          <w:szCs w:val="28"/>
-        </w:rPr>
-        <w:t xml:space="preserve">2. В наборе тестов должны быть примеры, дающие все возможные варианты результатов. </w:t>
-      </w:r>
-    </w:p>
-    <w:p>
-      <w:pPr>
-        <w:shd w:val="clear" w:color="auto" w:fill="FFFFFF"/>
-        <w:spacing w:after="0" w:line="240" w:lineRule="auto"/>
-        <w:rPr>
-          <w:rFonts w:ascii="Times New Roman" w:hAnsi="Times New Roman" w:cs="Times New Roman"/>
-          <w:sz w:val="28"/>
-          <w:szCs w:val="28"/>
-        </w:rPr>
-      </w:pPr>
-      <w:r>
-        <w:rPr>
-          <w:rFonts w:ascii="Times New Roman" w:hAnsi="Times New Roman" w:cs="Times New Roman"/>
-          <w:sz w:val="28"/>
-          <w:szCs w:val="28"/>
-        </w:rPr>
-        <w:t xml:space="preserve">3. Удаление элементов массива должно производиться путем сдвига, т.е. без формирования нового массива и с использованием одного цикла. </w:t>
-      </w:r>
-    </w:p>
-    <w:p>
-      <w:pPr>
-        <w:shd w:val="clear" w:color="auto" w:fill="FFFFFF"/>
-        <w:spacing w:after="0" w:line="240" w:lineRule="auto"/>
-        <w:rPr>
-          <w:rFonts w:ascii="Times New Roman" w:hAnsi="Times New Roman" w:cs="Times New Roman"/>
-          <w:sz w:val="28"/>
-          <w:szCs w:val="28"/>
-        </w:rPr>
-      </w:pPr>
-      <w:r>
-        <w:rPr>
-          <w:rFonts w:ascii="Times New Roman" w:hAnsi="Times New Roman" w:cs="Times New Roman"/>
-          <w:sz w:val="28"/>
-          <w:szCs w:val="28"/>
-        </w:rPr>
-        <w:t xml:space="preserve">4. При отсутствии результата выполнения задания необходимо выводить на экран соответствующие сообщения. </w:t>
-      </w:r>
-      <w:r>
-        <w:br w:type="column"/>
-      </w:r>
-      <w:bookmarkStart w:id="1" w:name="_Toc209611388"/>
-      <w:r>
-        <w:rPr>
-          <w:rFonts w:ascii="Times New Roman" w:hAnsi="Times New Roman" w:cs="Times New Roman"/>
-          <w:b/>
-          <w:bCs/>
-          <w:sz w:val="36"/>
-          <w:szCs w:val="36"/>
-        </w:rPr>
-        <w:lastRenderedPageBreak/>
-        <w:t>Постановка задачи</w:t>
-      </w:r>
-      <w:bookmarkEnd w:id="1"/>
-    </w:p>
-    <w:p/>
-    <w:p>
-      <w:pPr>
         <w:jc w:val="both"/>
         <w:rPr>
           <w:rFonts w:ascii="Times New Roman" w:hAnsi="Times New Roman" w:cs="Times New Roman"/>
           <w:sz w:val="28"/>
           <w:szCs w:val="28"/>
-          <w:u w:val="single"/>
-        </w:rPr>
-      </w:pPr>
-      <w:r>
-        <w:rPr>
-          <w:rFonts w:ascii="Times New Roman" w:hAnsi="Times New Roman" w:cs="Times New Roman"/>
-          <w:sz w:val="28"/>
-          <w:szCs w:val="28"/>
-          <w:u w:val="single"/>
-        </w:rPr>
-        <w:t>Дано:</w:t>
-      </w:r>
-    </w:p>
-    <w:p>
-      <w:pPr>
-        <w:pStyle w:val="ac"/>
-        <w:numPr>
-          <w:ilvl w:val="0"/>
-          <w:numId w:val="2"/>
-        </w:numPr>
+        </w:rPr>
+      </w:pPr>
+    </w:p>
+    <w:p>
+      <w:pPr>
+        <w:ind w:left="360"/>
         <w:jc w:val="both"/>
         <w:rPr>
-          <w:rFonts w:ascii="Times New Roman" w:hAnsi="Times New Roman" w:cs="Times New Roman"/>
-          <w:sz w:val="28"/>
-          <w:szCs w:val="28"/>
-          <w:u w:val="single"/>
-          <w:lang w:val="en-US"/>
-        </w:rPr>
-      </w:pPr>
-      <w:r>
-        <w:rPr>
-          <w:rFonts w:ascii="Times New Roman" w:hAnsi="Times New Roman" w:cs="Times New Roman"/>
-          <w:sz w:val="28"/>
-          <w:szCs w:val="28"/>
-          <w:lang w:val="en-US"/>
-        </w:rPr>
-        <w:t xml:space="preserve">n – </w:t>
-      </w:r>
-      <w:r>
-        <w:rPr>
-          <w:rFonts w:ascii="Times New Roman" w:hAnsi="Times New Roman" w:cs="Times New Roman"/>
-          <w:sz w:val="28"/>
-          <w:szCs w:val="28"/>
-        </w:rPr>
-        <w:t>цел</w:t>
-      </w:r>
-      <w:r>
-        <w:rPr>
-          <w:rFonts w:ascii="Times New Roman" w:hAnsi="Times New Roman" w:cs="Times New Roman"/>
-          <w:sz w:val="28"/>
-          <w:szCs w:val="28"/>
-          <w:lang w:val="en-US"/>
-        </w:rPr>
-        <w:t>.</w:t>
-      </w:r>
-      <w:r>
-        <w:rPr>
-          <w:rFonts w:ascii="Times New Roman" w:hAnsi="Times New Roman" w:cs="Times New Roman"/>
-          <w:sz w:val="28"/>
-          <w:szCs w:val="28"/>
-          <w:lang w:val="en-US"/>
-        </w:rPr>
-        <w:t xml:space="preserve">, </w:t>
-      </w:r>
-      <w:r>
-        <w:rPr>
-          <w:rFonts w:ascii="Times New Roman" w:hAnsi="Times New Roman" w:cs="Times New Roman"/>
-          <w:sz w:val="28"/>
-          <w:szCs w:val="28"/>
-          <w:lang w:val="en-US"/>
-        </w:rPr>
-        <w:t>x</w:t>
-      </w:r>
-      <w:r>
-        <w:rPr>
-          <w:rFonts w:ascii="Times New Roman" w:hAnsi="Times New Roman" w:cs="Times New Roman"/>
-          <w:sz w:val="28"/>
-          <w:szCs w:val="28"/>
-          <w:lang w:val="en-US"/>
-        </w:rPr>
-        <w:t xml:space="preserve">, h, a – </w:t>
-      </w:r>
-      <w:r>
-        <w:rPr>
-          <w:rFonts w:ascii="Times New Roman" w:hAnsi="Times New Roman" w:cs="Times New Roman"/>
-          <w:sz w:val="28"/>
-          <w:szCs w:val="28"/>
-        </w:rPr>
-        <w:t>вещ</w:t>
-      </w:r>
-      <w:r>
-        <w:rPr>
-          <w:rFonts w:ascii="Times New Roman" w:hAnsi="Times New Roman" w:cs="Times New Roman"/>
-          <w:sz w:val="28"/>
-          <w:szCs w:val="28"/>
-          <w:lang w:val="en-US"/>
-        </w:rPr>
-        <w:t>.</w:t>
-      </w:r>
-    </w:p>
-    <w:p>
-      <w:pPr>
-        <w:pStyle w:val="ac"/>
-        <w:numPr>
-          <w:ilvl w:val="0"/>
-          <w:numId w:val="2"/>
-        </w:numPr>
-        <w:jc w:val="both"/>
-        <w:rPr>
-          <w:rFonts w:ascii="Times New Roman" w:hAnsi="Times New Roman" w:cs="Times New Roman"/>
-          <w:sz w:val="28"/>
-          <w:szCs w:val="28"/>
-          <w:u w:val="single"/>
-          <w:lang w:val="en-US"/>
-        </w:rPr>
-      </w:pPr>
-      <w:r>
-        <w:rPr>
-          <w:rFonts w:ascii="Times New Roman" w:hAnsi="Times New Roman" w:cs="Times New Roman"/>
-          <w:sz w:val="28"/>
-          <w:szCs w:val="28"/>
-        </w:rPr>
-        <w:t>Нет входных данных</w:t>
-      </w:r>
-    </w:p>
-    <w:p>
-      <w:pPr>
-        <w:pStyle w:val="ac"/>
-        <w:numPr>
-          <w:ilvl w:val="0"/>
-          <w:numId w:val="2"/>
-        </w:numPr>
-        <w:jc w:val="both"/>
-        <w:rPr>
-          <w:rFonts w:ascii="Times New Roman" w:hAnsi="Times New Roman" w:cs="Times New Roman"/>
-          <w:sz w:val="28"/>
-          <w:szCs w:val="28"/>
-          <w:u w:val="single"/>
-          <w:lang w:val="en-US"/>
-        </w:rPr>
-      </w:pPr>
-      <w:r>
-        <w:rPr>
-          <w:rFonts w:ascii="Times New Roman" w:hAnsi="Times New Roman" w:cs="Times New Roman"/>
-          <w:sz w:val="28"/>
-          <w:szCs w:val="28"/>
-        </w:rPr>
-        <w:t>Нет входных данных</w:t>
-      </w:r>
-    </w:p>
-    <w:p>
-      <w:pPr>
-        <w:pStyle w:val="ac"/>
-        <w:ind w:left="0"/>
-        <w:jc w:val="both"/>
-        <w:rPr>
-          <w:rFonts w:ascii="Times New Roman" w:hAnsi="Times New Roman" w:cs="Times New Roman"/>
-          <w:sz w:val="28"/>
-          <w:szCs w:val="28"/>
-          <w:u w:val="single"/>
-          <w:lang w:val="en-US"/>
-        </w:rPr>
-      </w:pPr>
-    </w:p>
-    <w:p>
-      <w:pPr>
-        <w:pStyle w:val="ac"/>
-        <w:shd w:val="clear" w:color="auto" w:fill="FFFFFF"/>
-        <w:spacing w:after="0" w:line="240" w:lineRule="auto"/>
-        <w:ind w:left="0"/>
-        <w:rPr>
-          <w:rFonts w:ascii="Times New Roman" w:eastAsia="Times New Roman" w:hAnsi="Times New Roman" w:cs="Times New Roman"/>
-          <w:sz w:val="28"/>
-          <w:szCs w:val="28"/>
-          <w:u w:val="single"/>
-          <w:lang w:eastAsia="ru-RU"/>
-        </w:rPr>
-      </w:pPr>
-      <w:r>
-        <w:rPr>
-          <w:rFonts w:ascii="Times New Roman" w:eastAsia="Times New Roman" w:hAnsi="Times New Roman" w:cs="Times New Roman"/>
-          <w:sz w:val="28"/>
-          <w:szCs w:val="28"/>
-          <w:u w:val="single"/>
-          <w:lang w:eastAsia="ru-RU"/>
-        </w:rPr>
-        <w:t>Результат:</w:t>
-      </w:r>
-    </w:p>
-    <w:p>
-      <w:pPr>
-        <w:pStyle w:val="ac"/>
-        <w:shd w:val="clear" w:color="auto" w:fill="FFFFFF"/>
-        <w:spacing w:after="0" w:line="240" w:lineRule="auto"/>
-        <w:ind w:left="0"/>
-        <w:rPr>
-          <w:rFonts w:ascii="Times New Roman" w:eastAsia="Times New Roman" w:hAnsi="Times New Roman" w:cs="Times New Roman"/>
-          <w:sz w:val="23"/>
-          <w:szCs w:val="23"/>
-          <w:lang w:eastAsia="ru-RU"/>
-        </w:rPr>
-      </w:pPr>
-    </w:p>
-    <w:p>
-      <w:pPr>
-        <w:pStyle w:val="ac"/>
-        <w:numPr>
-          <w:ilvl w:val="0"/>
-          <w:numId w:val="3"/>
-        </w:numPr>
-        <w:shd w:val="clear" w:color="auto" w:fill="FFFFFF"/>
-        <w:spacing w:after="0" w:line="240" w:lineRule="auto"/>
-        <w:rPr>
-          <w:rFonts w:ascii="Times New Roman" w:eastAsia="Times New Roman" w:hAnsi="Times New Roman" w:cs="Times New Roman"/>
-          <w:sz w:val="28"/>
-          <w:szCs w:val="28"/>
-          <w:lang w:eastAsia="ru-RU"/>
-        </w:rPr>
-      </w:pPr>
-      <w:r>
-        <w:rPr>
-          <w:rFonts w:ascii="Times New Roman" w:eastAsia="Times New Roman" w:hAnsi="Times New Roman" w:cs="Times New Roman"/>
-          <w:sz w:val="28"/>
-          <w:szCs w:val="28"/>
-          <w:lang w:eastAsia="ru-RU"/>
-        </w:rPr>
-        <w:t>R[</w:t>
-      </w:r>
-      <w:proofErr w:type="gramStart"/>
-      <w:r>
-        <w:rPr>
-          <w:rFonts w:ascii="Times New Roman" w:eastAsia="Times New Roman" w:hAnsi="Times New Roman" w:cs="Times New Roman"/>
-          <w:sz w:val="28"/>
-          <w:szCs w:val="28"/>
-          <w:lang w:eastAsia="ru-RU"/>
-        </w:rPr>
-        <w:t>1:n</w:t>
-      </w:r>
-      <w:proofErr w:type="gramEnd"/>
-      <w:r>
-        <w:rPr>
-          <w:rFonts w:ascii="Times New Roman" w:eastAsia="Times New Roman" w:hAnsi="Times New Roman" w:cs="Times New Roman"/>
-          <w:sz w:val="28"/>
-          <w:szCs w:val="28"/>
-          <w:lang w:eastAsia="ru-RU"/>
-        </w:rPr>
-        <w:t>] - вещ.</w:t>
-      </w:r>
-    </w:p>
-    <w:p>
-      <w:pPr>
-        <w:pStyle w:val="ac"/>
-        <w:numPr>
-          <w:ilvl w:val="0"/>
-          <w:numId w:val="3"/>
-        </w:numPr>
-        <w:shd w:val="clear" w:color="auto" w:fill="FFFFFF"/>
-        <w:spacing w:after="0" w:line="240" w:lineRule="auto"/>
-        <w:rPr>
-          <w:rFonts w:ascii="Times New Roman" w:eastAsia="Times New Roman" w:hAnsi="Times New Roman" w:cs="Times New Roman"/>
-          <w:sz w:val="28"/>
-          <w:szCs w:val="28"/>
-          <w:lang w:eastAsia="ru-RU"/>
-        </w:rPr>
-      </w:pPr>
-      <w:r>
-        <w:rPr>
-          <w:rFonts w:ascii="Times New Roman" w:eastAsia="Times New Roman" w:hAnsi="Times New Roman" w:cs="Times New Roman"/>
-          <w:sz w:val="28"/>
-          <w:szCs w:val="28"/>
-          <w:lang w:eastAsia="ru-RU"/>
-        </w:rPr>
-        <w:t>R[</w:t>
-      </w:r>
-      <w:proofErr w:type="gramStart"/>
-      <w:r>
-        <w:rPr>
-          <w:rFonts w:ascii="Times New Roman" w:eastAsia="Times New Roman" w:hAnsi="Times New Roman" w:cs="Times New Roman"/>
-          <w:sz w:val="28"/>
-          <w:szCs w:val="28"/>
-          <w:lang w:eastAsia="ru-RU"/>
-        </w:rPr>
-        <w:t>1:k</w:t>
-      </w:r>
-      <w:proofErr w:type="gramEnd"/>
-      <w:r>
-        <w:rPr>
-          <w:rFonts w:ascii="Times New Roman" w:eastAsia="Times New Roman" w:hAnsi="Times New Roman" w:cs="Times New Roman"/>
-          <w:sz w:val="28"/>
-          <w:szCs w:val="28"/>
-          <w:lang w:eastAsia="ru-RU"/>
-        </w:rPr>
-        <w:t>] - вещ. или сообщение «Нет</w:t>
-      </w:r>
-      <w:r>
-        <w:rPr>
-          <w:rFonts w:ascii="Times New Roman" w:eastAsia="Times New Roman" w:hAnsi="Times New Roman" w:cs="Times New Roman"/>
-          <w:sz w:val="28"/>
-          <w:szCs w:val="28"/>
-          <w:lang w:eastAsia="ru-RU"/>
-        </w:rPr>
-        <w:t xml:space="preserve"> элементов, удовлетворяющих условию</w:t>
-      </w:r>
-      <w:r>
-        <w:rPr>
-          <w:rFonts w:ascii="Times New Roman" w:eastAsia="Times New Roman" w:hAnsi="Times New Roman" w:cs="Times New Roman"/>
-          <w:sz w:val="28"/>
-          <w:szCs w:val="28"/>
-          <w:lang w:eastAsia="ru-RU"/>
-        </w:rPr>
-        <w:t>»</w:t>
-      </w:r>
-      <w:r>
-        <w:rPr>
-          <w:rFonts w:ascii="Times New Roman" w:eastAsia="Times New Roman" w:hAnsi="Times New Roman" w:cs="Times New Roman"/>
-          <w:sz w:val="28"/>
-          <w:szCs w:val="28"/>
-          <w:lang w:eastAsia="ru-RU"/>
-        </w:rPr>
-        <w:t xml:space="preserve"> </w:t>
-      </w:r>
-      <w:r>
-        <w:rPr>
-          <w:rFonts w:ascii="Times New Roman" w:eastAsia="Times New Roman" w:hAnsi="Times New Roman" w:cs="Times New Roman"/>
-          <w:sz w:val="28"/>
-          <w:szCs w:val="28"/>
-          <w:lang w:eastAsia="ru-RU"/>
-        </w:rPr>
-        <w:t xml:space="preserve">или сообщение </w:t>
-      </w:r>
-      <w:r>
-        <w:rPr>
-          <w:rFonts w:ascii="Times New Roman" w:eastAsia="Times New Roman" w:hAnsi="Times New Roman" w:cs="Times New Roman"/>
-          <w:sz w:val="28"/>
-          <w:szCs w:val="28"/>
-          <w:lang w:eastAsia="ru-RU"/>
-        </w:rPr>
-        <w:t>«</w:t>
-      </w:r>
-      <w:r>
-        <w:rPr>
-          <w:rFonts w:ascii="Times New Roman" w:eastAsia="Times New Roman" w:hAnsi="Times New Roman" w:cs="Times New Roman"/>
-          <w:sz w:val="28"/>
-          <w:szCs w:val="28"/>
-          <w:lang w:eastAsia="ru-RU"/>
-        </w:rPr>
-        <w:t>Все элементы удалены, массив пуст</w:t>
-      </w:r>
-      <w:r>
-        <w:rPr>
-          <w:rFonts w:ascii="Times New Roman" w:eastAsia="Times New Roman" w:hAnsi="Times New Roman" w:cs="Times New Roman"/>
-          <w:sz w:val="28"/>
-          <w:szCs w:val="28"/>
-          <w:lang w:eastAsia="ru-RU"/>
-        </w:rPr>
-        <w:t>»</w:t>
-      </w:r>
-    </w:p>
-    <w:p>
-      <w:pPr>
-        <w:pStyle w:val="ac"/>
-        <w:numPr>
-          <w:ilvl w:val="0"/>
-          <w:numId w:val="3"/>
-        </w:numPr>
-        <w:shd w:val="clear" w:color="auto" w:fill="FFFFFF"/>
-        <w:spacing w:after="0" w:line="240" w:lineRule="auto"/>
-        <w:rPr>
-          <w:rFonts w:ascii="Times New Roman" w:eastAsia="Times New Roman" w:hAnsi="Times New Roman" w:cs="Times New Roman"/>
-          <w:sz w:val="28"/>
-          <w:szCs w:val="28"/>
-          <w:lang w:eastAsia="ru-RU"/>
-        </w:rPr>
-      </w:pPr>
-      <w:proofErr w:type="spellStart"/>
-      <w:r>
-        <w:rPr>
-          <w:rFonts w:ascii="Times New Roman" w:eastAsia="Times New Roman" w:hAnsi="Times New Roman" w:cs="Times New Roman"/>
-          <w:sz w:val="28"/>
-          <w:szCs w:val="28"/>
-          <w:lang w:eastAsia="ru-RU"/>
-        </w:rPr>
-        <w:t>sr</w:t>
-      </w:r>
-      <w:proofErr w:type="spellEnd"/>
-      <w:r>
-        <w:rPr>
-          <w:rFonts w:ascii="Times New Roman" w:eastAsia="Times New Roman" w:hAnsi="Times New Roman" w:cs="Times New Roman"/>
-          <w:sz w:val="28"/>
-          <w:szCs w:val="28"/>
-          <w:lang w:eastAsia="ru-RU"/>
-        </w:rPr>
-        <w:t>-вещ</w:t>
-      </w:r>
-      <w:proofErr w:type="gramStart"/>
-      <w:r>
-        <w:rPr>
-          <w:rFonts w:ascii="Times New Roman" w:eastAsia="Times New Roman" w:hAnsi="Times New Roman" w:cs="Times New Roman"/>
-          <w:sz w:val="28"/>
-          <w:szCs w:val="28"/>
-          <w:lang w:eastAsia="ru-RU"/>
-        </w:rPr>
-        <w:t>.</w:t>
-      </w:r>
-      <w:proofErr w:type="gramEnd"/>
-      <w:r>
-        <w:rPr>
-          <w:rFonts w:ascii="Times New Roman" w:eastAsia="Times New Roman" w:hAnsi="Times New Roman" w:cs="Times New Roman"/>
-          <w:sz w:val="28"/>
-          <w:szCs w:val="28"/>
-          <w:lang w:eastAsia="ru-RU"/>
-        </w:rPr>
-        <w:t xml:space="preserve"> или сообщение «Нет</w:t>
-      </w:r>
-      <w:r>
-        <w:rPr>
-          <w:rFonts w:ascii="Times New Roman" w:eastAsia="Times New Roman" w:hAnsi="Times New Roman" w:cs="Times New Roman"/>
-          <w:sz w:val="28"/>
-          <w:szCs w:val="28"/>
-          <w:lang w:eastAsia="ru-RU"/>
-        </w:rPr>
-        <w:t xml:space="preserve"> </w:t>
-      </w:r>
-      <w:r>
-        <w:rPr>
-          <w:rFonts w:ascii="Times New Roman" w:eastAsia="Times New Roman" w:hAnsi="Times New Roman" w:cs="Times New Roman"/>
-          <w:sz w:val="28"/>
-          <w:szCs w:val="28"/>
-          <w:lang w:eastAsia="ru-RU"/>
-        </w:rPr>
-        <w:t>среднего значения»</w:t>
-      </w:r>
-    </w:p>
-    <w:p>
-      <w:pPr>
-        <w:shd w:val="clear" w:color="auto" w:fill="FFFFFF"/>
-        <w:spacing w:after="0" w:line="240" w:lineRule="auto"/>
-        <w:rPr>
-          <w:rFonts w:ascii="Times New Roman" w:eastAsia="Times New Roman" w:hAnsi="Times New Roman" w:cs="Times New Roman"/>
-          <w:sz w:val="28"/>
-          <w:szCs w:val="28"/>
-          <w:lang w:eastAsia="ru-RU"/>
-        </w:rPr>
-      </w:pPr>
-    </w:p>
-    <w:p>
-      <w:pPr>
-        <w:pStyle w:val="ac"/>
-        <w:shd w:val="clear" w:color="auto" w:fill="FFFFFF"/>
-        <w:spacing w:after="0" w:line="240" w:lineRule="auto"/>
-        <w:ind w:left="0"/>
-        <w:rPr>
-          <w:rFonts w:ascii="Times New Roman" w:eastAsia="Times New Roman" w:hAnsi="Times New Roman" w:cs="Times New Roman"/>
-          <w:sz w:val="28"/>
-          <w:szCs w:val="28"/>
-          <w:lang w:eastAsia="ru-RU"/>
-        </w:rPr>
-      </w:pPr>
-      <w:r>
-        <w:rPr>
-          <w:rFonts w:ascii="Times New Roman" w:eastAsia="Times New Roman" w:hAnsi="Times New Roman" w:cs="Times New Roman"/>
-          <w:sz w:val="28"/>
-          <w:szCs w:val="28"/>
-          <w:u w:val="single"/>
-          <w:lang w:eastAsia="ru-RU"/>
-        </w:rPr>
-        <w:t>При:</w:t>
-      </w:r>
-      <w:r>
-        <w:rPr>
-          <w:rFonts w:ascii="Times New Roman" w:eastAsia="Times New Roman" w:hAnsi="Times New Roman" w:cs="Times New Roman"/>
-          <w:sz w:val="28"/>
-          <w:szCs w:val="28"/>
-          <w:lang w:eastAsia="ru-RU"/>
-        </w:rPr>
-        <w:t xml:space="preserve"> </w:t>
-      </w:r>
+          <w:rFonts w:ascii="Times New Roman" w:eastAsiaTheme="minorEastAsia" w:hAnsi="Times New Roman" w:cs="Times New Roman"/>
+          <w:sz w:val="28"/>
+          <w:szCs w:val="28"/>
+        </w:rPr>
+      </w:pPr>
       <m:oMath>
         <m:r>
           <w:rPr>
-            <w:rFonts w:ascii="Cambria Math" w:eastAsia="Times New Roman" w:hAnsi="Cambria Math" w:cs="Times New Roman"/>
-            <w:sz w:val="28"/>
-            <w:szCs w:val="28"/>
-            <w:lang w:eastAsia="ru-RU"/>
-          </w:rPr>
-          <m:t>n∈N, n≤lmax</m:t>
-        </m:r>
-      </m:oMath>
-    </w:p>
-    <w:p>
-      <w:pPr>
-        <w:pStyle w:val="ac"/>
-        <w:shd w:val="clear" w:color="auto" w:fill="FFFFFF"/>
-        <w:spacing w:after="0" w:line="240" w:lineRule="auto"/>
-        <w:ind w:left="0"/>
-        <w:rPr>
-          <w:rFonts w:ascii="Times New Roman" w:eastAsia="Times New Roman" w:hAnsi="Times New Roman" w:cs="Times New Roman"/>
-          <w:sz w:val="28"/>
-          <w:szCs w:val="28"/>
-          <w:lang w:eastAsia="ru-RU"/>
-        </w:rPr>
-      </w:pPr>
-    </w:p>
-    <w:p>
-      <w:pPr>
-        <w:pStyle w:val="ac"/>
-        <w:shd w:val="clear" w:color="auto" w:fill="FFFFFF"/>
-        <w:spacing w:after="0" w:line="240" w:lineRule="auto"/>
-        <w:ind w:left="0"/>
-        <w:rPr>
-          <w:rFonts w:ascii="Times New Roman" w:eastAsia="Times New Roman" w:hAnsi="Times New Roman" w:cs="Times New Roman"/>
-          <w:sz w:val="28"/>
-          <w:szCs w:val="28"/>
-          <w:u w:val="single"/>
-          <w:lang w:eastAsia="ru-RU"/>
-        </w:rPr>
-      </w:pPr>
-      <w:r>
-        <w:rPr>
-          <w:rFonts w:ascii="Times New Roman" w:eastAsia="Times New Roman" w:hAnsi="Times New Roman" w:cs="Times New Roman"/>
-          <w:sz w:val="28"/>
-          <w:szCs w:val="28"/>
-          <w:u w:val="single"/>
-          <w:lang w:eastAsia="ru-RU"/>
-        </w:rPr>
-        <w:t>Связь:</w:t>
-      </w:r>
-    </w:p>
-    <w:p>
-      <w:pPr>
-        <w:pStyle w:val="ac"/>
-        <w:shd w:val="clear" w:color="auto" w:fill="FFFFFF"/>
-        <w:spacing w:after="0" w:line="240" w:lineRule="auto"/>
-        <w:ind w:left="0"/>
-        <w:rPr>
-          <w:rFonts w:ascii="Cambria Math" w:eastAsia="Times New Roman" w:hAnsi="Cambria Math" w:cs="Times New Roman"/>
-          <w:i/>
-          <w:iCs/>
-          <w:sz w:val="28"/>
-          <w:szCs w:val="28"/>
-          <w:u w:val="single"/>
-          <w:lang w:eastAsia="ru-RU"/>
-        </w:rPr>
-      </w:pPr>
-    </w:p>
-    <w:p>
-      <w:pPr>
-        <w:pStyle w:val="ac"/>
-        <w:numPr>
-          <w:ilvl w:val="0"/>
-          <w:numId w:val="4"/>
-        </w:numPr>
-        <w:jc w:val="both"/>
-        <w:rPr>
-          <w:rFonts w:ascii="Times New Roman" w:hAnsi="Times New Roman" w:cs="Times New Roman"/>
-          <w:sz w:val="28"/>
-          <w:szCs w:val="28"/>
-        </w:rPr>
-      </w:pPr>
-      <w:r>
-        <w:rPr>
-          <w:rFonts w:ascii="Times New Roman" w:hAnsi="Times New Roman" w:cs="Times New Roman"/>
-          <w:sz w:val="28"/>
-          <w:szCs w:val="28"/>
-        </w:rPr>
-        <w:t>См. формулу в условии</w:t>
-      </w:r>
-    </w:p>
-    <w:p>
-      <w:pPr>
-        <w:jc w:val="both"/>
-        <w:rPr>
-          <w:rFonts w:ascii="Times New Roman" w:hAnsi="Times New Roman" w:cs="Times New Roman"/>
-          <w:sz w:val="28"/>
-          <w:szCs w:val="28"/>
-        </w:rPr>
-      </w:pPr>
-    </w:p>
-    <w:p>
-      <w:pPr>
-        <w:pStyle w:val="ac"/>
-        <w:numPr>
-          <w:ilvl w:val="0"/>
-          <w:numId w:val="4"/>
-        </w:numPr>
-        <w:jc w:val="both"/>
-        <w:rPr>
-          <w:rFonts w:ascii="Times New Roman" w:hAnsi="Times New Roman" w:cs="Times New Roman"/>
-          <w:sz w:val="28"/>
-          <w:szCs w:val="28"/>
-        </w:rPr>
-      </w:pPr>
-      <m:oMath>
-        <m:r>
-          <w:rPr>
-            <w:rFonts w:ascii="Cambria Math" w:hAnsi="Cambria Math" w:cs="Times New Roman"/>
+            <w:rFonts w:ascii="Cambria Math" w:eastAsiaTheme="minorEastAsia" w:hAnsi="Cambria Math" w:cs="Times New Roman"/>
             <w:sz w:val="28"/>
             <w:szCs w:val="28"/>
           </w:rPr>
-          <m:t xml:space="preserve">∀i= </m:t>
+          <m:t xml:space="preserve">2.  </m:t>
+        </m:r>
+        <m:r>
+          <w:rPr>
+            <w:rFonts w:ascii="Cambria Math" w:eastAsiaTheme="minorEastAsia" w:hAnsi="Cambria Math" w:cs="Times New Roman"/>
+            <w:sz w:val="28"/>
+            <w:szCs w:val="28"/>
+          </w:rPr>
+          <m:t>∀</m:t>
+        </m:r>
+        <m:r>
+          <w:rPr>
+            <w:rFonts w:ascii="Cambria Math" w:eastAsiaTheme="minorEastAsia" w:hAnsi="Cambria Math" w:cs="Times New Roman"/>
+            <w:sz w:val="28"/>
+            <w:szCs w:val="28"/>
+            <w:lang w:val="en-US"/>
+          </w:rPr>
+          <m:t>i</m:t>
+        </m:r>
+        <m:r>
+          <w:rPr>
+            <w:rFonts w:ascii="Cambria Math" w:eastAsiaTheme="minorEastAsia" w:hAnsi="Cambria Math" w:cs="Times New Roman"/>
+            <w:sz w:val="28"/>
+            <w:szCs w:val="28"/>
+          </w:rPr>
+          <m:t>:</m:t>
+        </m:r>
+        <m:r>
+          <w:rPr>
+            <w:rFonts w:ascii="Cambria Math" w:eastAsiaTheme="minorEastAsia" w:hAnsi="Cambria Math" w:cs="Times New Roman"/>
+            <w:sz w:val="28"/>
+            <w:szCs w:val="28"/>
+            <w:lang w:val="en-US"/>
+          </w:rPr>
+          <m:t>i</m:t>
+        </m:r>
+        <m:r>
+          <w:rPr>
+            <w:rFonts w:ascii="Cambria Math" w:eastAsiaTheme="minorEastAsia" w:hAnsi="Cambria Math" w:cs="Times New Roman"/>
+            <w:sz w:val="28"/>
+            <w:szCs w:val="28"/>
+          </w:rPr>
+          <m:t>=</m:t>
         </m:r>
         <m:bar>
           <m:barPr>
             <m:pos m:val="top"/>
             <m:ctrlPr>
               <w:rPr>
-                <w:rFonts w:ascii="Cambria Math" w:hAnsi="Cambria Math" w:cs="Times New Roman"/>
+                <w:rFonts w:ascii="Cambria Math" w:eastAsiaTheme="minorEastAsia" w:hAnsi="Cambria Math" w:cs="Times New Roman"/>
                 <w:i/>
                 <w:sz w:val="28"/>
                 <w:szCs w:val="28"/>
+                <w:lang w:val="en-US"/>
               </w:rPr>
             </m:ctrlPr>
           </m:barPr>
           <m:e>
             <m:r>
               <w:rPr>
-                <w:rFonts w:ascii="Cambria Math" w:hAnsi="Cambria Math" w:cs="Times New Roman"/>
+                <w:rFonts w:ascii="Cambria Math" w:eastAsiaTheme="minorEastAsia" w:hAnsi="Cambria Math" w:cs="Times New Roman"/>
                 <w:sz w:val="28"/>
                 <w:szCs w:val="28"/>
               </w:rPr>
-              <m:t>1, n</m:t>
+              <m:t>1,</m:t>
+            </m:r>
+            <m:r>
+              <w:rPr>
+                <w:rFonts w:ascii="Cambria Math" w:eastAsiaTheme="minorEastAsia" w:hAnsi="Cambria Math" w:cs="Times New Roman"/>
+                <w:sz w:val="28"/>
+                <w:szCs w:val="28"/>
+                <w:lang w:val="en-US"/>
+              </w:rPr>
+              <m:t>n</m:t>
             </m:r>
           </m:e>
         </m:bar>
         <m:r>
           <w:rPr>
-            <w:rFonts w:ascii="Cambria Math" w:hAnsi="Cambria Math" w:cs="Times New Roman"/>
+            <w:rFonts w:ascii="Cambria Math" w:eastAsiaTheme="minorEastAsia" w:hAnsi="Cambria Math" w:cs="Times New Roman"/>
             <w:sz w:val="28"/>
             <w:szCs w:val="28"/>
           </w:rPr>
-          <m:t xml:space="preserve"> :</m:t>
+          <m:t xml:space="preserve">   </m:t>
         </m:r>
-        <m:d>
-          <m:dPr>
-            <m:begChr m:val="|"/>
-            <m:endChr m:val="|"/>
-            <m:ctrlPr>
-              <w:rPr>
-                <w:rFonts w:ascii="Cambria Math" w:hAnsi="Cambria Math" w:cs="Times New Roman"/>
-                <w:i/>
-                <w:sz w:val="28"/>
-                <w:szCs w:val="28"/>
-                <w:lang w:val="en-US"/>
-              </w:rPr>
-            </m:ctrlPr>
-          </m:dPr>
-          <m:e>
-            <m:r>
-              <w:rPr>
-                <w:rFonts w:ascii="Cambria Math" w:hAnsi="Cambria Math" w:cs="Times New Roman"/>
-                <w:sz w:val="28"/>
-                <w:szCs w:val="28"/>
-              </w:rPr>
-              <m:t>R</m:t>
-            </m:r>
-            <m:d>
-              <m:dPr>
-                <m:begChr m:val="["/>
-                <m:endChr m:val="]"/>
-                <m:ctrlPr>
-                  <w:rPr>
-                    <w:rFonts w:ascii="Cambria Math" w:hAnsi="Cambria Math" w:cs="Times New Roman"/>
-                    <w:i/>
-                    <w:sz w:val="28"/>
-                    <w:szCs w:val="28"/>
-                  </w:rPr>
-                </m:ctrlPr>
-              </m:dPr>
-              <m:e>
-                <m:r>
-                  <w:rPr>
-                    <w:rFonts w:ascii="Cambria Math" w:hAnsi="Cambria Math" w:cs="Times New Roman"/>
-                    <w:sz w:val="28"/>
-                    <w:szCs w:val="28"/>
-                  </w:rPr>
-                  <m:t>i</m:t>
-                </m:r>
-              </m:e>
-            </m:d>
-            <m:ctrlPr>
-              <w:rPr>
-                <w:rFonts w:ascii="Cambria Math" w:hAnsi="Cambria Math" w:cs="Times New Roman"/>
-                <w:i/>
-                <w:sz w:val="28"/>
-                <w:szCs w:val="28"/>
-              </w:rPr>
-            </m:ctrlPr>
-          </m:e>
-        </m:d>
         <m:r>
           <w:rPr>
-            <w:rFonts w:ascii="Cambria Math" w:hAnsi="Cambria Math" w:cs="Times New Roman"/>
+            <w:rFonts w:ascii="Cambria Math" w:eastAsiaTheme="minorEastAsia" w:hAnsi="Cambria Math" w:cs="Times New Roman"/>
             <w:sz w:val="28"/>
             <w:szCs w:val="28"/>
+            <w:lang w:val="en-US"/>
           </w:rPr>
-          <m:t>&lt;0,7,  ∃j=</m:t>
-        </m:r>
-        <m:bar>
-          <m:barPr>
-            <m:pos m:val="top"/>
-            <m:ctrlPr>
-              <w:rPr>
-                <w:rFonts w:ascii="Cambria Math" w:hAnsi="Cambria Math" w:cs="Times New Roman"/>
-                <w:i/>
-                <w:sz w:val="28"/>
-                <w:szCs w:val="28"/>
-              </w:rPr>
-            </m:ctrlPr>
-          </m:barPr>
-          <m:e>
-            <m:r>
-              <w:rPr>
-                <w:rFonts w:ascii="Cambria Math" w:hAnsi="Cambria Math" w:cs="Times New Roman"/>
-                <w:sz w:val="28"/>
-                <w:szCs w:val="28"/>
-              </w:rPr>
-              <m:t>i,  n</m:t>
-            </m:r>
-          </m:e>
-        </m:bar>
-        <m:r>
-          <w:rPr>
-            <w:rFonts w:ascii="Cambria Math" w:hAnsi="Cambria Math" w:cs="Times New Roman"/>
-            <w:sz w:val="28"/>
-            <w:szCs w:val="28"/>
-          </w:rPr>
-          <m:t>:R</m:t>
+          <m:t>B</m:t>
         </m:r>
         <m:d>
           <m:dPr>
@@ -3428,51 +3686,21 @@
             <m:endChr m:val="]"/>
             <m:ctrlPr>
               <w:rPr>
-                <w:rFonts w:ascii="Cambria Math" w:hAnsi="Cambria Math" w:cs="Times New Roman"/>
+                <w:rFonts w:ascii="Cambria Math" w:eastAsiaTheme="minorEastAsia" w:hAnsi="Cambria Math" w:cs="Times New Roman"/>
                 <w:i/>
                 <w:sz w:val="28"/>
                 <w:szCs w:val="28"/>
+                <w:lang w:val="en-US"/>
               </w:rPr>
             </m:ctrlPr>
           </m:dPr>
           <m:e>
             <m:r>
               <w:rPr>
-                <w:rFonts w:ascii="Cambria Math" w:hAnsi="Cambria Math" w:cs="Times New Roman"/>
+                <w:rFonts w:ascii="Cambria Math" w:eastAsiaTheme="minorEastAsia" w:hAnsi="Cambria Math" w:cs="Times New Roman"/>
                 <w:sz w:val="28"/>
                 <w:szCs w:val="28"/>
-              </w:rPr>
-              <m:t>j</m:t>
-            </m:r>
-          </m:e>
-        </m:d>
-        <m:r>
-          <w:rPr>
-            <w:rFonts w:ascii="Cambria Math" w:hAnsi="Cambria Math" w:cs="Times New Roman"/>
-            <w:sz w:val="28"/>
-            <w:szCs w:val="28"/>
-          </w:rPr>
-          <m:t>=R</m:t>
-        </m:r>
-        <m:d>
-          <m:dPr>
-            <m:begChr m:val="["/>
-            <m:endChr m:val="]"/>
-            <m:ctrlPr>
-              <w:rPr>
-                <w:rFonts w:ascii="Cambria Math" w:hAnsi="Cambria Math" w:cs="Times New Roman"/>
-                <w:i/>
-                <w:sz w:val="28"/>
-                <w:szCs w:val="28"/>
-              </w:rPr>
-            </m:ctrlPr>
-          </m:dPr>
-          <m:e>
-            <m:r>
-              <w:rPr>
-                <w:rFonts w:ascii="Cambria Math" w:hAnsi="Cambria Math" w:cs="Times New Roman"/>
-                <w:sz w:val="28"/>
-                <w:szCs w:val="28"/>
+                <w:lang w:val="en-US"/>
               </w:rPr>
               <m:t>i</m:t>
             </m:r>
@@ -3480,509 +3708,216 @@
         </m:d>
         <m:r>
           <w:rPr>
-            <w:rFonts w:ascii="Cambria Math" w:hAnsi="Cambria Math" w:cs="Times New Roman"/>
+            <w:rFonts w:ascii="Cambria Math" w:eastAsiaTheme="minorEastAsia" w:hAnsi="Cambria Math" w:cs="Times New Roman"/>
             <w:sz w:val="28"/>
             <w:szCs w:val="28"/>
           </w:rPr>
-          <m:t xml:space="preserve"> </m:t>
+          <m:t>=</m:t>
         </m:r>
-      </m:oMath>
-      <w:r>
-        <w:rPr>
-          <w:rFonts w:ascii="Times New Roman" w:eastAsiaTheme="minorEastAsia" w:hAnsi="Times New Roman" w:cs="Times New Roman"/>
-          <w:sz w:val="28"/>
-          <w:szCs w:val="28"/>
-        </w:rPr>
-        <w:t xml:space="preserve"> </w:t>
-      </w:r>
-    </w:p>
-    <w:p>
-      <w:pPr>
-        <w:jc w:val="both"/>
-        <w:rPr>
-          <w:rFonts w:ascii="Times New Roman" w:hAnsi="Times New Roman" w:cs="Times New Roman"/>
-          <w:sz w:val="28"/>
-          <w:szCs w:val="28"/>
-        </w:rPr>
-      </w:pPr>
-    </w:p>
-    <w:p>
-      <w:pPr>
-        <w:pStyle w:val="ac"/>
-        <w:numPr>
-          <w:ilvl w:val="0"/>
-          <w:numId w:val="4"/>
-        </w:numPr>
-        <w:jc w:val="both"/>
-        <w:rPr>
-          <w:rFonts w:ascii="Times New Roman" w:hAnsi="Times New Roman" w:cs="Times New Roman"/>
-          <w:sz w:val="28"/>
-          <w:szCs w:val="28"/>
-        </w:rPr>
-      </w:pPr>
-      <m:oMath>
-        <m:r>
-          <w:rPr>
-            <w:rFonts w:ascii="Cambria Math" w:hAnsi="Cambria Math" w:cs="Times New Roman"/>
-            <w:sz w:val="28"/>
-            <w:szCs w:val="28"/>
-          </w:rPr>
-          <m:t>∃</m:t>
-        </m:r>
-        <m:r>
-          <m:rPr>
-            <m:sty m:val="p"/>
-          </m:rPr>
-          <w:rPr>
-            <w:rFonts w:ascii="Cambria Math" w:hAnsi="Cambria Math" w:cs="Times New Roman"/>
-            <w:sz w:val="28"/>
-            <w:szCs w:val="28"/>
-          </w:rPr>
-          <m:t>min</m:t>
-        </m:r>
-        <m:r>
-          <w:rPr>
-            <w:rFonts w:ascii="Cambria Math" w:hAnsi="Cambria Math" w:cs="Times New Roman"/>
-            <w:sz w:val="28"/>
-            <w:szCs w:val="28"/>
-          </w:rPr>
-          <m:t xml:space="preserve">Indx: ∀i = </m:t>
-        </m:r>
-        <m:bar>
-          <m:barPr>
-            <m:pos m:val="top"/>
+        <m:nary>
+          <m:naryPr>
+            <m:chr m:val="∏"/>
+            <m:limLoc m:val="undOvr"/>
             <m:ctrlPr>
               <w:rPr>
-                <w:rFonts w:ascii="Cambria Math" w:hAnsi="Cambria Math" w:cs="Times New Roman"/>
-                <w:i/>
-                <w:sz w:val="28"/>
-                <w:szCs w:val="28"/>
-              </w:rPr>
-            </m:ctrlPr>
-          </m:barPr>
-          <m:e>
-            <m:r>
-              <w:rPr>
-                <w:rFonts w:ascii="Cambria Math" w:hAnsi="Cambria Math" w:cs="Times New Roman"/>
-                <w:sz w:val="28"/>
-                <w:szCs w:val="28"/>
-              </w:rPr>
-              <m:t>1,  k</m:t>
-            </m:r>
-          </m:e>
-        </m:bar>
-        <m:r>
-          <w:rPr>
-            <w:rFonts w:ascii="Cambria Math" w:hAnsi="Cambria Math" w:cs="Times New Roman"/>
-            <w:sz w:val="28"/>
-            <w:szCs w:val="28"/>
-          </w:rPr>
-          <m:t xml:space="preserve"> ,  R</m:t>
-        </m:r>
-        <m:d>
-          <m:dPr>
-            <m:begChr m:val="["/>
-            <m:endChr m:val="]"/>
-            <m:ctrlPr>
-              <w:rPr>
-                <w:rFonts w:ascii="Cambria Math" w:hAnsi="Cambria Math" w:cs="Times New Roman"/>
+                <w:rFonts w:ascii="Cambria Math" w:eastAsiaTheme="minorEastAsia" w:hAnsi="Cambria Math" w:cs="Times New Roman"/>
                 <w:i/>
                 <w:sz w:val="28"/>
                 <w:szCs w:val="28"/>
                 <w:lang w:val="en-US"/>
               </w:rPr>
             </m:ctrlPr>
-          </m:dPr>
-          <m:e>
+          </m:naryPr>
+          <m:sub>
             <m:r>
-              <m:rPr>
-                <m:sty m:val="p"/>
-              </m:rPr>
-              <w:rPr>
-                <w:rFonts w:ascii="Cambria Math" w:hAnsi="Cambria Math" w:cs="Times New Roman"/>
+              <w:rPr>
+                <w:rFonts w:ascii="Cambria Math" w:eastAsiaTheme="minorEastAsia" w:hAnsi="Cambria Math" w:cs="Times New Roman"/>
                 <w:sz w:val="28"/>
                 <w:szCs w:val="28"/>
                 <w:lang w:val="en-US"/>
               </w:rPr>
-              <m:t>min</m:t>
+              <m:t>i</m:t>
             </m:r>
             <m:r>
               <w:rPr>
-                <w:rFonts w:ascii="Cambria Math" w:hAnsi="Cambria Math" w:cs="Times New Roman"/>
+                <w:rFonts w:ascii="Cambria Math" w:eastAsiaTheme="minorEastAsia" w:hAnsi="Cambria Math" w:cs="Times New Roman"/>
+                <w:sz w:val="28"/>
+                <w:szCs w:val="28"/>
+              </w:rPr>
+              <m:t>=0</m:t>
+            </m:r>
+          </m:sub>
+          <m:sup>
+            <m:r>
+              <w:rPr>
+                <w:rFonts w:ascii="Cambria Math" w:eastAsiaTheme="minorEastAsia" w:hAnsi="Cambria Math" w:cs="Times New Roman"/>
                 <w:sz w:val="28"/>
                 <w:szCs w:val="28"/>
                 <w:lang w:val="en-US"/>
               </w:rPr>
-              <m:t>Indx</m:t>
+              <m:t>p</m:t>
             </m:r>
-          </m:e>
-        </m:d>
-        <m:r>
-          <w:rPr>
-            <w:rFonts w:ascii="Cambria Math" w:hAnsi="Cambria Math" w:cs="Times New Roman"/>
-            <w:sz w:val="28"/>
-            <w:szCs w:val="28"/>
-            <w:lang w:val="en-US"/>
-          </w:rPr>
-          <m:t>≤R</m:t>
-        </m:r>
-        <m:d>
-          <m:dPr>
-            <m:begChr m:val="["/>
-            <m:endChr m:val="]"/>
-            <m:ctrlPr>
-              <w:rPr>
-                <w:rFonts w:ascii="Cambria Math" w:hAnsi="Cambria Math" w:cs="Times New Roman"/>
-                <w:i/>
+            <m:r>
+              <w:rPr>
+                <w:rFonts w:ascii="Cambria Math" w:eastAsiaTheme="minorEastAsia" w:hAnsi="Cambria Math" w:cs="Times New Roman"/>
                 <w:sz w:val="28"/>
                 <w:szCs w:val="28"/>
-                <w:lang w:val="en-US"/>
-              </w:rPr>
-            </m:ctrlPr>
-          </m:dPr>
+              </w:rPr>
+              <m:t>-1</m:t>
+            </m:r>
+          </m:sup>
           <m:e>
-            <m:r>
-              <w:rPr>
-                <w:rFonts w:ascii="Cambria Math" w:hAnsi="Cambria Math" w:cs="Times New Roman"/>
-                <w:sz w:val="28"/>
-                <w:szCs w:val="28"/>
-                <w:lang w:val="en-US"/>
-              </w:rPr>
-              <m:t>i</m:t>
-            </m:r>
+            <m:d>
+              <m:dPr>
+                <m:ctrlPr>
+                  <w:rPr>
+                    <w:rFonts w:ascii="Cambria Math" w:eastAsiaTheme="minorEastAsia" w:hAnsi="Cambria Math" w:cs="Times New Roman"/>
+                    <w:i/>
+                    <w:sz w:val="28"/>
+                    <w:szCs w:val="28"/>
+                    <w:lang w:val="en-US"/>
+                  </w:rPr>
+                </m:ctrlPr>
+              </m:dPr>
+              <m:e>
+                <m:d>
+                  <m:dPr>
+                    <m:begChr m:val="⌊"/>
+                    <m:endChr m:val="⌋"/>
+                    <m:ctrlPr>
+                      <w:rPr>
+                        <w:rFonts w:ascii="Cambria Math" w:eastAsiaTheme="minorEastAsia" w:hAnsi="Cambria Math" w:cs="Times New Roman"/>
+                        <w:i/>
+                        <w:sz w:val="28"/>
+                        <w:szCs w:val="28"/>
+                        <w:lang w:val="en-US"/>
+                      </w:rPr>
+                    </m:ctrlPr>
+                  </m:dPr>
+                  <m:e>
+                    <m:f>
+                      <m:fPr>
+                        <m:ctrlPr>
+                          <w:rPr>
+                            <w:rFonts w:ascii="Cambria Math" w:eastAsiaTheme="minorEastAsia" w:hAnsi="Cambria Math" w:cs="Times New Roman"/>
+                            <w:i/>
+                            <w:sz w:val="28"/>
+                            <w:szCs w:val="28"/>
+                            <w:lang w:val="en-US"/>
+                          </w:rPr>
+                        </m:ctrlPr>
+                      </m:fPr>
+                      <m:num>
+                        <m:r>
+                          <w:rPr>
+                            <w:rFonts w:ascii="Cambria Math" w:eastAsiaTheme="minorEastAsia" w:hAnsi="Cambria Math" w:cs="Times New Roman"/>
+                            <w:sz w:val="28"/>
+                            <w:szCs w:val="28"/>
+                            <w:lang w:val="en-US"/>
+                          </w:rPr>
+                          <m:t>A</m:t>
+                        </m:r>
+                        <m:d>
+                          <m:dPr>
+                            <m:begChr m:val="["/>
+                            <m:endChr m:val="]"/>
+                            <m:ctrlPr>
+                              <w:rPr>
+                                <w:rFonts w:ascii="Cambria Math" w:eastAsiaTheme="minorEastAsia" w:hAnsi="Cambria Math" w:cs="Times New Roman"/>
+                                <w:i/>
+                                <w:sz w:val="28"/>
+                                <w:szCs w:val="28"/>
+                                <w:lang w:val="en-US"/>
+                              </w:rPr>
+                            </m:ctrlPr>
+                          </m:dPr>
+                          <m:e>
+                            <m:r>
+                              <w:rPr>
+                                <w:rFonts w:ascii="Cambria Math" w:eastAsiaTheme="minorEastAsia" w:hAnsi="Cambria Math" w:cs="Times New Roman"/>
+                                <w:sz w:val="28"/>
+                                <w:szCs w:val="28"/>
+                                <w:lang w:val="en-US"/>
+                              </w:rPr>
+                              <m:t>i</m:t>
+                            </m:r>
+                          </m:e>
+                        </m:d>
+                      </m:num>
+                      <m:den>
+                        <m:sSup>
+                          <m:sSupPr>
+                            <m:ctrlPr>
+                              <w:rPr>
+                                <w:rFonts w:ascii="Cambria Math" w:eastAsiaTheme="minorEastAsia" w:hAnsi="Cambria Math" w:cs="Times New Roman"/>
+                                <w:i/>
+                                <w:sz w:val="28"/>
+                                <w:szCs w:val="28"/>
+                                <w:lang w:val="en-US"/>
+                              </w:rPr>
+                            </m:ctrlPr>
+                          </m:sSupPr>
+                          <m:e>
+                            <m:r>
+                              <w:rPr>
+                                <w:rFonts w:ascii="Cambria Math" w:eastAsiaTheme="minorEastAsia" w:hAnsi="Cambria Math" w:cs="Times New Roman"/>
+                                <w:sz w:val="28"/>
+                                <w:szCs w:val="28"/>
+                              </w:rPr>
+                              <m:t>10</m:t>
+                            </m:r>
+                          </m:e>
+                          <m:sup>
+                            <m:r>
+                              <w:rPr>
+                                <w:rFonts w:ascii="Cambria Math" w:eastAsiaTheme="minorEastAsia" w:hAnsi="Cambria Math" w:cs="Times New Roman"/>
+                                <w:sz w:val="28"/>
+                                <w:szCs w:val="28"/>
+                                <w:lang w:val="en-US"/>
+                              </w:rPr>
+                              <m:t>i</m:t>
+                            </m:r>
+                          </m:sup>
+                        </m:sSup>
+                      </m:den>
+                    </m:f>
+                  </m:e>
+                </m:d>
+                <m:r>
+                  <w:rPr>
+                    <w:rFonts w:ascii="Cambria Math" w:eastAsiaTheme="minorEastAsia" w:hAnsi="Cambria Math" w:cs="Times New Roman"/>
+                    <w:sz w:val="28"/>
+                    <w:szCs w:val="28"/>
+                  </w:rPr>
+                  <m:t>%10</m:t>
+                </m:r>
+              </m:e>
+            </m:d>
           </m:e>
-        </m:d>
-        <m:r>
-          <w:rPr>
-            <w:rFonts w:ascii="Cambria Math" w:hAnsi="Cambria Math" w:cs="Times New Roman"/>
-            <w:sz w:val="28"/>
-            <w:szCs w:val="28"/>
-            <w:lang w:val="en-US"/>
-          </w:rPr>
-          <m:t xml:space="preserve">, </m:t>
-        </m:r>
+        </m:nary>
       </m:oMath>
-    </w:p>
-    <w:p>
-      <w:pPr>
-        <w:pStyle w:val="ac"/>
+      <w:r>
+        <w:rPr>
+          <w:rFonts w:ascii="Times New Roman" w:eastAsiaTheme="minorEastAsia" w:hAnsi="Times New Roman" w:cs="Times New Roman"/>
+          <w:sz w:val="28"/>
+          <w:szCs w:val="28"/>
+        </w:rPr>
+        <w:t xml:space="preserve"> </w:t>
+      </w:r>
+    </w:p>
+    <w:p>
+      <w:pPr>
         <w:ind w:left="360"/>
         <w:jc w:val="both"/>
         <w:rPr>
-          <w:rFonts w:ascii="Cambria Math" w:eastAsiaTheme="minorEastAsia" w:hAnsi="Cambria Math" w:cs="Times New Roman"/>
-          <w:i/>
-          <w:sz w:val="28"/>
-          <w:szCs w:val="28"/>
-        </w:rPr>
-      </w:pPr>
-      <m:oMathPara>
-        <m:oMathParaPr>
-          <m:jc m:val="left"/>
-        </m:oMathParaPr>
-        <m:oMath>
-          <m:r>
-            <w:rPr>
-              <w:rFonts w:ascii="Cambria Math" w:hAnsi="Cambria Math" w:cs="Times New Roman"/>
-              <w:sz w:val="28"/>
-              <w:szCs w:val="28"/>
-            </w:rPr>
-            <m:t>∄</m:t>
-          </m:r>
-          <m:r>
-            <w:rPr>
-              <w:rFonts w:ascii="Cambria Math" w:hAnsi="Cambria Math" w:cs="Times New Roman"/>
-              <w:sz w:val="28"/>
-              <w:szCs w:val="28"/>
-              <w:lang w:val="en-US"/>
-            </w:rPr>
-            <m:t>q</m:t>
-          </m:r>
-          <m:r>
-            <w:rPr>
-              <w:rFonts w:ascii="Cambria Math" w:hAnsi="Cambria Math" w:cs="Times New Roman"/>
-              <w:sz w:val="28"/>
-              <w:szCs w:val="28"/>
-            </w:rPr>
-            <m:t>:</m:t>
-          </m:r>
-          <m:r>
-            <w:rPr>
-              <w:rFonts w:ascii="Cambria Math" w:hAnsi="Cambria Math" w:cs="Times New Roman"/>
-              <w:sz w:val="28"/>
-              <w:szCs w:val="28"/>
-              <w:lang w:val="en-US"/>
-            </w:rPr>
-            <m:t>q</m:t>
-          </m:r>
-          <m:r>
-            <w:rPr>
-              <w:rFonts w:ascii="Cambria Math" w:hAnsi="Cambria Math" w:cs="Times New Roman"/>
-              <w:sz w:val="28"/>
-              <w:szCs w:val="28"/>
-            </w:rPr>
-            <m:t>=</m:t>
-          </m:r>
-          <m:bar>
-            <m:barPr>
-              <m:pos m:val="top"/>
-              <m:ctrlPr>
-                <w:rPr>
-                  <w:rFonts w:ascii="Cambria Math" w:hAnsi="Cambria Math" w:cs="Times New Roman"/>
-                  <w:i/>
-                  <w:sz w:val="28"/>
-                  <w:szCs w:val="28"/>
-                  <w:lang w:val="en-US"/>
-                </w:rPr>
-              </m:ctrlPr>
-            </m:barPr>
-            <m:e>
-              <m:r>
-                <w:rPr>
-                  <w:rFonts w:ascii="Cambria Math" w:hAnsi="Cambria Math" w:cs="Times New Roman"/>
-                  <w:sz w:val="28"/>
-                  <w:szCs w:val="28"/>
-                  <w:lang w:val="en-US"/>
-                </w:rPr>
-                <m:t>minIndx</m:t>
-              </m:r>
-              <m:r>
-                <w:rPr>
-                  <w:rFonts w:ascii="Cambria Math" w:hAnsi="Cambria Math" w:cs="Times New Roman"/>
-                  <w:sz w:val="28"/>
-                  <w:szCs w:val="28"/>
-                </w:rPr>
-                <m:t xml:space="preserve">+1, </m:t>
-              </m:r>
-              <m:r>
-                <w:rPr>
-                  <w:rFonts w:ascii="Cambria Math" w:hAnsi="Cambria Math" w:cs="Times New Roman"/>
-                  <w:sz w:val="28"/>
-                  <w:szCs w:val="28"/>
-                  <w:lang w:val="en-US"/>
-                </w:rPr>
-                <m:t>k</m:t>
-              </m:r>
-              <m:r>
-                <w:rPr>
-                  <w:rFonts w:ascii="Cambria Math" w:hAnsi="Cambria Math" w:cs="Times New Roman"/>
-                  <w:sz w:val="28"/>
-                  <w:szCs w:val="28"/>
-                </w:rPr>
-                <m:t xml:space="preserve"> </m:t>
-              </m:r>
-            </m:e>
-          </m:bar>
-          <m:r>
-            <w:rPr>
-              <w:rFonts w:ascii="Cambria Math" w:hAnsi="Cambria Math" w:cs="Times New Roman"/>
-              <w:sz w:val="28"/>
-              <w:szCs w:val="28"/>
-            </w:rPr>
-            <m:t>:</m:t>
-          </m:r>
-          <m:r>
-            <w:rPr>
-              <w:rFonts w:ascii="Cambria Math" w:hAnsi="Cambria Math" w:cs="Times New Roman"/>
-              <w:sz w:val="28"/>
-              <w:szCs w:val="28"/>
-              <w:lang w:val="en-US"/>
-            </w:rPr>
-            <m:t>R</m:t>
-          </m:r>
-          <m:d>
-            <m:dPr>
-              <m:begChr m:val="["/>
-              <m:endChr m:val="]"/>
-              <m:ctrlPr>
-                <w:rPr>
-                  <w:rFonts w:ascii="Cambria Math" w:hAnsi="Cambria Math" w:cs="Times New Roman"/>
-                  <w:i/>
-                  <w:sz w:val="28"/>
-                  <w:szCs w:val="28"/>
-                  <w:lang w:val="en-US"/>
-                </w:rPr>
-              </m:ctrlPr>
-            </m:dPr>
-            <m:e>
-              <m:r>
-                <w:rPr>
-                  <w:rFonts w:ascii="Cambria Math" w:hAnsi="Cambria Math" w:cs="Times New Roman"/>
-                  <w:sz w:val="28"/>
-                  <w:szCs w:val="28"/>
-                  <w:lang w:val="en-US"/>
-                </w:rPr>
-                <m:t>q</m:t>
-              </m:r>
-            </m:e>
-          </m:d>
-          <m:r>
-            <w:rPr>
-              <w:rFonts w:ascii="Cambria Math" w:hAnsi="Cambria Math" w:cs="Times New Roman"/>
-              <w:sz w:val="28"/>
-              <w:szCs w:val="28"/>
-            </w:rPr>
-            <m:t>≤</m:t>
-          </m:r>
-          <m:r>
-            <w:rPr>
-              <w:rFonts w:ascii="Cambria Math" w:hAnsi="Cambria Math" w:cs="Times New Roman"/>
-              <w:sz w:val="28"/>
-              <w:szCs w:val="28"/>
-              <w:lang w:val="en-US"/>
-            </w:rPr>
-            <m:t>R</m:t>
-          </m:r>
-          <m:r>
-            <w:rPr>
-              <w:rFonts w:ascii="Cambria Math" w:hAnsi="Cambria Math" w:cs="Times New Roman"/>
-              <w:sz w:val="28"/>
-              <w:szCs w:val="28"/>
-            </w:rPr>
-            <m:t>[</m:t>
-          </m:r>
-          <m:r>
-            <w:rPr>
-              <w:rFonts w:ascii="Cambria Math" w:hAnsi="Cambria Math" w:cs="Times New Roman"/>
-              <w:sz w:val="28"/>
-              <w:szCs w:val="28"/>
-              <w:lang w:val="en-US"/>
-            </w:rPr>
-            <m:t>minIndx</m:t>
-          </m:r>
-          <m:r>
-            <w:rPr>
-              <w:rFonts w:ascii="Cambria Math" w:hAnsi="Cambria Math" w:cs="Times New Roman"/>
-              <w:sz w:val="28"/>
-              <w:szCs w:val="28"/>
-            </w:rPr>
-            <m:t xml:space="preserve">]   </m:t>
-          </m:r>
-        </m:oMath>
-      </m:oMathPara>
-    </w:p>
-    <w:p>
-      <w:pPr>
-        <w:pStyle w:val="ac"/>
-        <w:ind w:left="360"/>
-        <w:jc w:val="both"/>
-        <w:rPr>
-          <w:rFonts w:ascii="Cambria Math" w:eastAsiaTheme="minorEastAsia" w:hAnsi="Cambria Math" w:cs="Times New Roman"/>
-          <w:i/>
-          <w:sz w:val="28"/>
-          <w:szCs w:val="28"/>
-        </w:rPr>
-      </w:pPr>
-    </w:p>
-    <w:p>
-      <w:pPr>
-        <w:pStyle w:val="ac"/>
-        <w:ind w:left="360"/>
-        <w:jc w:val="both"/>
-        <w:rPr>
-          <w:rFonts w:ascii="Times New Roman" w:hAnsi="Times New Roman" w:cs="Times New Roman"/>
-          <w:sz w:val="28"/>
-          <w:szCs w:val="28"/>
-          <w:lang w:val="en-US"/>
-        </w:rPr>
-      </w:pPr>
-      <m:oMathPara>
-        <m:oMathParaPr>
-          <m:jc m:val="left"/>
-        </m:oMathParaPr>
-        <m:oMath>
-          <m:r>
-            <w:rPr>
-              <w:rFonts w:ascii="Cambria Math" w:hAnsi="Cambria Math" w:cs="Times New Roman"/>
-              <w:sz w:val="28"/>
-              <w:szCs w:val="28"/>
-            </w:rPr>
-            <m:t xml:space="preserve">avg= </m:t>
-          </m:r>
-          <m:f>
-            <m:fPr>
-              <m:ctrlPr>
-                <w:rPr>
-                  <w:rFonts w:ascii="Cambria Math" w:hAnsi="Cambria Math" w:cs="Times New Roman"/>
-                  <w:i/>
-                  <w:sz w:val="28"/>
-                  <w:szCs w:val="28"/>
-                </w:rPr>
-              </m:ctrlPr>
-            </m:fPr>
-            <m:num>
-              <m:nary>
-                <m:naryPr>
-                  <m:chr m:val="∑"/>
-                  <m:limLoc m:val="undOvr"/>
-                  <m:ctrlPr>
-                    <w:rPr>
-                      <w:rFonts w:ascii="Cambria Math" w:hAnsi="Cambria Math" w:cs="Times New Roman"/>
-                      <w:i/>
-                      <w:sz w:val="28"/>
-                      <w:szCs w:val="28"/>
-                    </w:rPr>
-                  </m:ctrlPr>
-                </m:naryPr>
-                <m:sub>
-                  <m:r>
-                    <w:rPr>
-                      <w:rFonts w:ascii="Cambria Math" w:hAnsi="Cambria Math" w:cs="Times New Roman"/>
-                      <w:sz w:val="28"/>
-                      <w:szCs w:val="28"/>
-                    </w:rPr>
-                    <m:t>i=1</m:t>
-                  </m:r>
-                </m:sub>
-                <m:sup>
-                  <m:r>
-                    <w:rPr>
-                      <w:rFonts w:ascii="Cambria Math" w:hAnsi="Cambria Math" w:cs="Times New Roman"/>
-                      <w:sz w:val="28"/>
-                      <w:szCs w:val="28"/>
-                    </w:rPr>
-                    <m:t>minIndx</m:t>
-                  </m:r>
-                </m:sup>
-                <m:e>
-                  <m:r>
-                    <w:rPr>
-                      <w:rFonts w:ascii="Cambria Math" w:hAnsi="Cambria Math" w:cs="Times New Roman"/>
-                      <w:sz w:val="28"/>
-                      <w:szCs w:val="28"/>
-                    </w:rPr>
-                    <m:t>R[i]</m:t>
-                  </m:r>
-                </m:e>
-              </m:nary>
-            </m:num>
-            <m:den>
-              <m:r>
-                <w:rPr>
-                  <w:rFonts w:ascii="Cambria Math" w:hAnsi="Cambria Math" w:cs="Times New Roman"/>
-                  <w:sz w:val="28"/>
-                  <w:szCs w:val="28"/>
-                </w:rPr>
-                <m:t>minIndx</m:t>
-              </m:r>
-            </m:den>
-          </m:f>
-          <m:r>
-            <m:rPr>
-              <m:sty m:val="p"/>
-            </m:rPr>
-            <w:rPr>
-              <w:rFonts w:ascii="Cambria Math" w:hAnsi="Cambria Math" w:cs="Times New Roman"/>
-              <w:sz w:val="28"/>
-              <w:szCs w:val="28"/>
-            </w:rPr>
-            <w:br/>
-          </m:r>
-        </m:oMath>
-      </m:oMathPara>
-    </w:p>
-    <w:p>
-      <w:pPr>
-        <w:pStyle w:val="ac"/>
+          <w:rFonts w:ascii="Times New Roman" w:eastAsiaTheme="minorEastAsia" w:hAnsi="Times New Roman" w:cs="Times New Roman"/>
+          <w:sz w:val="28"/>
+          <w:szCs w:val="28"/>
+        </w:rPr>
+      </w:pPr>
+    </w:p>
+    <w:p>
+      <w:pPr>
         <w:ind w:left="360"/>
         <w:jc w:val="both"/>
         <w:rPr>
@@ -4013,17 +3948,8 @@
                   <w:rFonts w:ascii="Cambria Math" w:hAnsi="Cambria Math" w:cs="Times New Roman"/>
                   <w:sz w:val="28"/>
                   <w:szCs w:val="28"/>
-                  <w:lang w:val="en-US"/>
                 </w:rPr>
-                <m:t>k-</m:t>
-              </m:r>
-              <m:r>
-                <w:rPr>
-                  <w:rFonts w:ascii="Cambria Math" w:hAnsi="Cambria Math" w:cs="Times New Roman"/>
-                  <w:sz w:val="28"/>
-                  <w:szCs w:val="28"/>
-                </w:rPr>
-                <m:t>новая длина массива</m:t>
+                <m:t>p-количество цифер числа</m:t>
               </m:r>
             </m:e>
           </m:borderBox>
@@ -4528,433 +4454,6 @@
           <w:rFonts w:ascii="Times New Roman" w:eastAsiaTheme="minorEastAsia" w:hAnsi="Times New Roman" w:cs="Times New Roman"/>
         </w:rPr>
       </w:pPr>
-    </w:p>
-    <w:p>
-      <w:pPr>
-        <w:pStyle w:val="ac"/>
-        <w:numPr>
-          <w:ilvl w:val="0"/>
-          <w:numId w:val="5"/>
-        </w:numPr>
-        <w:rPr>
-          <w:rFonts w:ascii="Times New Roman" w:eastAsiaTheme="minorEastAsia" w:hAnsi="Times New Roman" w:cs="Times New Roman"/>
-        </w:rPr>
-      </w:pPr>
-      <m:oMath>
-        <m:r>
-          <w:rPr>
-            <w:rFonts w:ascii="Cambria Math" w:eastAsiaTheme="minorEastAsia" w:hAnsi="Cambria Math" w:cs="Times New Roman"/>
-            <w:sz w:val="28"/>
-            <w:szCs w:val="28"/>
-          </w:rPr>
-          <m:t>minIndx=0</m:t>
-        </m:r>
-      </m:oMath>
-    </w:p>
-    <w:p>
-      <w:pPr>
-        <w:pStyle w:val="ac"/>
-        <w:ind w:left="360"/>
-        <w:rPr>
-          <w:rFonts w:ascii="Times New Roman" w:eastAsiaTheme="minorEastAsia" w:hAnsi="Times New Roman" w:cs="Times New Roman"/>
-          <w:sz w:val="28"/>
-          <w:szCs w:val="28"/>
-          <w:lang w:val="en-US"/>
-        </w:rPr>
-      </w:pPr>
-      <w:r>
-        <w:rPr>
-          <w:rFonts w:ascii="Times New Roman" w:eastAsiaTheme="minorEastAsia" w:hAnsi="Times New Roman" w:cs="Times New Roman"/>
-          <w:lang w:val="en-US"/>
-        </w:rPr>
-        <w:t xml:space="preserve">                            </w:t>
-      </w:r>
-      <m:oMath>
-        <m:func>
-          <m:funcPr>
-            <m:ctrlPr>
-              <w:rPr>
-                <w:rFonts w:ascii="Cambria Math" w:eastAsiaTheme="minorEastAsia" w:hAnsi="Cambria Math" w:cs="Times New Roman"/>
-                <w:i/>
-                <w:sz w:val="28"/>
-                <w:szCs w:val="28"/>
-                <w:lang w:val="en-US"/>
-              </w:rPr>
-            </m:ctrlPr>
-          </m:funcPr>
-          <m:fName>
-            <m:r>
-              <m:rPr>
-                <m:sty m:val="p"/>
-              </m:rPr>
-              <w:rPr>
-                <w:rFonts w:ascii="Cambria Math" w:eastAsiaTheme="minorEastAsia" w:hAnsi="Cambria Math" w:cs="Times New Roman"/>
-                <w:sz w:val="28"/>
-                <w:szCs w:val="28"/>
-                <w:lang w:val="en-US"/>
-              </w:rPr>
-              <m:t>min</m:t>
-            </m:r>
-          </m:fName>
-          <m:e>
-            <m:r>
-              <w:rPr>
-                <w:rFonts w:ascii="Cambria Math" w:eastAsiaTheme="minorEastAsia" w:hAnsi="Cambria Math" w:cs="Times New Roman"/>
-                <w:sz w:val="28"/>
-                <w:szCs w:val="28"/>
-                <w:lang w:val="en-US"/>
-              </w:rPr>
-              <m:t>=R[1]</m:t>
-            </m:r>
-          </m:e>
-        </m:func>
-      </m:oMath>
-    </w:p>
-    <w:p>
-      <w:pPr>
-        <w:pStyle w:val="ac"/>
-        <w:ind w:left="360" w:firstLine="348"/>
-        <w:rPr>
-          <w:rFonts w:ascii="Times New Roman" w:eastAsiaTheme="minorEastAsia" w:hAnsi="Times New Roman" w:cs="Times New Roman"/>
-          <w:sz w:val="28"/>
-          <w:szCs w:val="28"/>
-        </w:rPr>
-      </w:pPr>
-      <w:r>
-        <w:rPr>
-          <w:rFonts w:ascii="Times New Roman" w:eastAsiaTheme="minorEastAsia" w:hAnsi="Times New Roman" w:cs="Times New Roman"/>
-          <w:lang w:val="en-US"/>
-        </w:rPr>
-        <w:t xml:space="preserve">                      </w:t>
-      </w:r>
-      <m:oMath>
-        <m:d>
-          <m:dPr>
-            <m:begChr m:val="{"/>
-            <m:endChr m:val=""/>
-            <m:ctrlPr>
-              <w:rPr>
-                <w:rFonts w:ascii="Cambria Math" w:eastAsiaTheme="minorEastAsia" w:hAnsi="Cambria Math" w:cs="Times New Roman"/>
-                <w:i/>
-                <w:sz w:val="28"/>
-                <w:szCs w:val="28"/>
-              </w:rPr>
-            </m:ctrlPr>
-          </m:dPr>
-          <m:e>
-            <m:eqArr>
-              <m:eqArrPr>
-                <m:ctrlPr>
-                  <w:rPr>
-                    <w:rFonts w:ascii="Cambria Math" w:eastAsiaTheme="minorEastAsia" w:hAnsi="Cambria Math" w:cs="Times New Roman"/>
-                    <w:i/>
-                    <w:sz w:val="28"/>
-                    <w:szCs w:val="28"/>
-                  </w:rPr>
-                </m:ctrlPr>
-              </m:eqArrPr>
-              <m:e>
-                <m:r>
-                  <w:rPr>
-                    <w:rFonts w:ascii="Cambria Math" w:eastAsiaTheme="minorEastAsia" w:hAnsi="Cambria Math" w:cs="Times New Roman"/>
-                    <w:sz w:val="28"/>
-                    <w:szCs w:val="28"/>
-                  </w:rPr>
-                  <m:t xml:space="preserve">для </m:t>
-                </m:r>
-                <m:r>
-                  <w:rPr>
-                    <w:rFonts w:ascii="Cambria Math" w:eastAsiaTheme="minorEastAsia" w:hAnsi="Cambria Math" w:cs="Times New Roman"/>
-                    <w:sz w:val="28"/>
-                    <w:szCs w:val="28"/>
-                    <w:lang w:val="en-US"/>
-                  </w:rPr>
-                  <m:t>i=</m:t>
-                </m:r>
-                <m:bar>
-                  <m:barPr>
-                    <m:pos m:val="top"/>
-                    <m:ctrlPr>
-                      <w:rPr>
-                        <w:rFonts w:ascii="Cambria Math" w:eastAsiaTheme="minorEastAsia" w:hAnsi="Cambria Math" w:cs="Times New Roman"/>
-                        <w:i/>
-                        <w:sz w:val="28"/>
-                        <w:szCs w:val="28"/>
-                        <w:lang w:val="en-US"/>
-                      </w:rPr>
-                    </m:ctrlPr>
-                  </m:barPr>
-                  <m:e>
-                    <m:r>
-                      <w:rPr>
-                        <w:rFonts w:ascii="Cambria Math" w:eastAsiaTheme="minorEastAsia" w:hAnsi="Cambria Math" w:cs="Times New Roman"/>
-                        <w:sz w:val="28"/>
-                        <w:szCs w:val="28"/>
-                        <w:lang w:val="en-US"/>
-                      </w:rPr>
-                      <m:t>1,  k</m:t>
-                    </m:r>
-                  </m:e>
-                </m:bar>
-              </m:e>
-              <m:e>
-                <m:r>
-                  <w:rPr>
-                    <w:rFonts w:ascii="Cambria Math" w:eastAsiaTheme="minorEastAsia" w:hAnsi="Cambria Math" w:cs="Times New Roman"/>
-                    <w:sz w:val="28"/>
-                    <w:szCs w:val="28"/>
-                  </w:rPr>
-                  <m:t>min=R</m:t>
-                </m:r>
-                <m:d>
-                  <m:dPr>
-                    <m:begChr m:val="["/>
-                    <m:endChr m:val="]"/>
-                    <m:ctrlPr>
-                      <w:rPr>
-                        <w:rFonts w:ascii="Cambria Math" w:eastAsiaTheme="minorEastAsia" w:hAnsi="Cambria Math" w:cs="Times New Roman"/>
-                        <w:i/>
-                        <w:sz w:val="28"/>
-                        <w:szCs w:val="28"/>
-                      </w:rPr>
-                    </m:ctrlPr>
-                  </m:dPr>
-                  <m:e>
-                    <m:r>
-                      <w:rPr>
-                        <w:rFonts w:ascii="Cambria Math" w:eastAsiaTheme="minorEastAsia" w:hAnsi="Cambria Math" w:cs="Times New Roman"/>
-                        <w:sz w:val="28"/>
-                        <w:szCs w:val="28"/>
-                      </w:rPr>
-                      <m:t>i</m:t>
-                    </m:r>
-                  </m:e>
-                </m:d>
-                <m:r>
-                  <w:rPr>
-                    <w:rFonts w:ascii="Cambria Math" w:eastAsiaTheme="minorEastAsia" w:hAnsi="Cambria Math" w:cs="Times New Roman"/>
-                    <w:sz w:val="28"/>
-                    <w:szCs w:val="28"/>
-                  </w:rPr>
-                  <m:t xml:space="preserve">;minIndx=i, если </m:t>
-                </m:r>
-                <m:r>
-                  <w:rPr>
-                    <w:rFonts w:ascii="Cambria Math" w:eastAsiaTheme="minorEastAsia" w:hAnsi="Cambria Math" w:cs="Times New Roman"/>
-                    <w:sz w:val="28"/>
-                    <w:szCs w:val="28"/>
-                    <w:lang w:val="en-US"/>
-                  </w:rPr>
-                  <m:t>R</m:t>
-                </m:r>
-                <m:d>
-                  <m:dPr>
-                    <m:begChr m:val="["/>
-                    <m:endChr m:val="]"/>
-                    <m:ctrlPr>
-                      <w:rPr>
-                        <w:rFonts w:ascii="Cambria Math" w:eastAsiaTheme="minorEastAsia" w:hAnsi="Cambria Math" w:cs="Times New Roman"/>
-                        <w:i/>
-                        <w:sz w:val="28"/>
-                        <w:szCs w:val="28"/>
-                        <w:lang w:val="en-US"/>
-                      </w:rPr>
-                    </m:ctrlPr>
-                  </m:dPr>
-                  <m:e>
-                    <m:r>
-                      <w:rPr>
-                        <w:rFonts w:ascii="Cambria Math" w:eastAsiaTheme="minorEastAsia" w:hAnsi="Cambria Math" w:cs="Times New Roman"/>
-                        <w:sz w:val="28"/>
-                        <w:szCs w:val="28"/>
-                        <w:lang w:val="en-US"/>
-                      </w:rPr>
-                      <m:t>i</m:t>
-                    </m:r>
-                  </m:e>
-                </m:d>
-                <m:r>
-                  <w:rPr>
-                    <w:rFonts w:ascii="Cambria Math" w:eastAsiaTheme="minorEastAsia" w:hAnsi="Cambria Math" w:cs="Times New Roman"/>
-                    <w:sz w:val="28"/>
-                    <w:szCs w:val="28"/>
-                    <w:lang w:val="en-US"/>
-                  </w:rPr>
-                  <m:t>≤min</m:t>
-                </m:r>
-              </m:e>
-            </m:eqArr>
-          </m:e>
-        </m:d>
-      </m:oMath>
-    </w:p>
-    <w:p>
-      <w:pPr>
-        <w:pStyle w:val="ac"/>
-        <w:ind w:left="360" w:firstLine="348"/>
-        <w:rPr>
-          <w:rFonts w:ascii="Times New Roman" w:eastAsiaTheme="minorEastAsia" w:hAnsi="Times New Roman" w:cs="Times New Roman"/>
-          <w:sz w:val="28"/>
-          <w:szCs w:val="28"/>
-        </w:rPr>
-      </w:pPr>
-      <w:r>
-        <w:rPr>
-          <w:rFonts w:ascii="Times New Roman" w:eastAsiaTheme="minorEastAsia" w:hAnsi="Times New Roman" w:cs="Times New Roman"/>
-          <w:sz w:val="28"/>
-          <w:szCs w:val="28"/>
-          <w:lang w:val="en-US"/>
-        </w:rPr>
-        <w:t xml:space="preserve">  </w:t>
-      </w:r>
-      <w:r>
-        <w:rPr>
-          <w:rFonts w:ascii="Times New Roman" w:eastAsiaTheme="minorEastAsia" w:hAnsi="Times New Roman" w:cs="Times New Roman"/>
-          <w:sz w:val="28"/>
-          <w:szCs w:val="28"/>
-          <w:lang w:val="en-US"/>
-        </w:rPr>
-        <w:tab/>
-        <w:t xml:space="preserve">       </w:t>
-      </w:r>
-      <m:oMath>
-        <m:r>
-          <w:rPr>
-            <w:rFonts w:ascii="Cambria Math" w:eastAsiaTheme="minorEastAsia" w:hAnsi="Cambria Math" w:cs="Times New Roman"/>
-            <w:sz w:val="28"/>
-            <w:szCs w:val="28"/>
-          </w:rPr>
-          <m:t>sum=0</m:t>
-        </m:r>
-      </m:oMath>
-    </w:p>
-    <w:p>
-      <w:pPr>
-        <w:pStyle w:val="ac"/>
-        <w:ind w:left="1776" w:firstLine="348"/>
-        <w:rPr>
-          <w:rFonts w:ascii="Times New Roman" w:eastAsiaTheme="minorEastAsia" w:hAnsi="Times New Roman" w:cs="Times New Roman"/>
-          <w:i/>
-          <w:sz w:val="28"/>
-          <w:szCs w:val="28"/>
-        </w:rPr>
-      </w:pPr>
-      <m:oMathPara>
-        <m:oMathParaPr>
-          <m:jc m:val="left"/>
-        </m:oMathParaPr>
-        <m:oMath>
-          <m:d>
-            <m:dPr>
-              <m:begChr m:val="{"/>
-              <m:endChr m:val=""/>
-              <m:ctrlPr>
-                <w:rPr>
-                  <w:rFonts w:ascii="Cambria Math" w:eastAsiaTheme="minorEastAsia" w:hAnsi="Cambria Math" w:cs="Times New Roman"/>
-                  <w:i/>
-                  <w:sz w:val="28"/>
-                  <w:szCs w:val="28"/>
-                </w:rPr>
-              </m:ctrlPr>
-            </m:dPr>
-            <m:e>
-              <m:eqArr>
-                <m:eqArrPr>
-                  <m:ctrlPr>
-                    <w:rPr>
-                      <w:rFonts w:ascii="Cambria Math" w:eastAsiaTheme="minorEastAsia" w:hAnsi="Cambria Math" w:cs="Times New Roman"/>
-                      <w:i/>
-                      <w:sz w:val="28"/>
-                      <w:szCs w:val="28"/>
-                    </w:rPr>
-                  </m:ctrlPr>
-                </m:eqArrPr>
-                <m:e>
-                  <m:r>
-                    <w:rPr>
-                      <w:rFonts w:ascii="Cambria Math" w:eastAsiaTheme="minorEastAsia" w:hAnsi="Cambria Math" w:cs="Times New Roman"/>
-                      <w:sz w:val="28"/>
-                      <w:szCs w:val="28"/>
-                    </w:rPr>
-                    <m:t xml:space="preserve">для </m:t>
-                  </m:r>
-                  <m:r>
-                    <w:rPr>
-                      <w:rFonts w:ascii="Cambria Math" w:eastAsiaTheme="minorEastAsia" w:hAnsi="Cambria Math" w:cs="Times New Roman"/>
-                      <w:sz w:val="28"/>
-                      <w:szCs w:val="28"/>
-                      <w:lang w:val="en-US"/>
-                    </w:rPr>
-                    <m:t xml:space="preserve">i= </m:t>
-                  </m:r>
-                  <m:bar>
-                    <m:barPr>
-                      <m:pos m:val="top"/>
-                      <m:ctrlPr>
-                        <w:rPr>
-                          <w:rFonts w:ascii="Cambria Math" w:eastAsiaTheme="minorEastAsia" w:hAnsi="Cambria Math" w:cs="Times New Roman"/>
-                          <w:i/>
-                          <w:sz w:val="28"/>
-                          <w:szCs w:val="28"/>
-                          <w:lang w:val="en-US"/>
-                        </w:rPr>
-                      </m:ctrlPr>
-                    </m:barPr>
-                    <m:e>
-                      <m:r>
-                        <w:rPr>
-                          <w:rFonts w:ascii="Cambria Math" w:eastAsiaTheme="minorEastAsia" w:hAnsi="Cambria Math" w:cs="Times New Roman"/>
-                          <w:sz w:val="28"/>
-                          <w:szCs w:val="28"/>
-                          <w:lang w:val="en-US"/>
-                        </w:rPr>
-                        <m:t>1,minIndx</m:t>
-                      </m:r>
-                    </m:e>
-                  </m:bar>
-                </m:e>
-                <m:e>
-                  <m:r>
-                    <w:rPr>
-                      <w:rFonts w:ascii="Cambria Math" w:eastAsiaTheme="minorEastAsia" w:hAnsi="Cambria Math" w:cs="Times New Roman"/>
-                      <w:sz w:val="28"/>
-                      <w:szCs w:val="28"/>
-                    </w:rPr>
-                    <m:t>sum=sum+R[i]</m:t>
-                  </m:r>
-                </m:e>
-              </m:eqArr>
-            </m:e>
-          </m:d>
-        </m:oMath>
-      </m:oMathPara>
-    </w:p>
-    <w:p>
-      <w:pPr>
-        <w:pStyle w:val="ac"/>
-        <w:ind w:left="1776" w:firstLine="348"/>
-        <w:rPr>
-          <w:rFonts w:ascii="Times New Roman" w:eastAsiaTheme="minorEastAsia" w:hAnsi="Times New Roman" w:cs="Times New Roman"/>
-          <w:i/>
-          <w:sz w:val="28"/>
-          <w:szCs w:val="28"/>
-        </w:rPr>
-      </w:pPr>
-      <m:oMathPara>
-        <m:oMathParaPr>
-          <m:jc m:val="left"/>
-        </m:oMathParaPr>
-        <m:oMath>
-          <m:r>
-            <w:rPr>
-              <w:rFonts w:ascii="Cambria Math" w:eastAsiaTheme="minorEastAsia" w:hAnsi="Cambria Math" w:cs="Times New Roman"/>
-              <w:sz w:val="28"/>
-              <w:szCs w:val="28"/>
-            </w:rPr>
-            <m:t>avg=sum/minIndx</m:t>
-          </m:r>
-        </m:oMath>
-      </m:oMathPara>
     </w:p>
     <w:p>
       <w:pPr>
@@ -16108,6 +15607,92 @@
 <file path=word/numbering.xml><?xml version="1.0" encoding="utf-8"?>
 <w:numbering xmlns:wpc="http://schemas.microsoft.com/office/word/2010/wordprocessingCanvas" xmlns:cx="http://schemas.microsoft.com/office/drawing/2014/chartex" xmlns:cx1="http://schemas.microsoft.com/office/drawing/2015/9/8/chartex" xmlns:cx2="http://schemas.microsoft.com/office/drawing/2015/10/21/chartex" xmlns:cx3="http://schemas.microsoft.com/office/drawing/2016/5/9/chartex" xmlns:cx4="http://schemas.microsoft.com/office/drawing/2016/5/10/chartex" xmlns:cx5="http://schemas.microsoft.com/office/drawing/2016/5/11/chartex" xmlns:cx6="http://schemas.microsoft.com/office/drawing/2016/5/12/chartex" xmlns:cx7="http://schemas.microsoft.com/office/drawing/2016/5/13/chartex" xmlns:cx8="http://schemas.microsoft.com/office/drawing/2016/5/14/chartex" xmlns:mc="http://schemas.openxmlformats.org/markup-compatibility/2006" xmlns:aink="http://schemas.microsoft.com/office/drawing/2016/ink" xmlns:am3d="http://schemas.microsoft.com/office/drawing/2017/model3d" xmlns:o="urn:schemas-microsoft-com:office:office" xmlns:r="http://schemas.openxmlformats.org/officeDocument/2006/relationships" xmlns:m="http://schemas.openxmlformats.org/officeDocument/2006/math" xmlns:v="urn:schemas-microsoft-com:vml" xmlns:wp14="http://schemas.microsoft.com/office/word/2010/wordprocessingDrawing" xmlns:wp="http://schemas.openxmlformats.org/drawingml/2006/wordprocessingDrawing" xmlns:w10="urn:schemas-microsoft-com:office:word" xmlns:w="http://schemas.openxmlformats.org/wordprocessingml/2006/main" xmlns:w14="http://schemas.microsoft.com/office/word/2010/wordml" xmlns:w15="http://schemas.microsoft.com/office/word/2012/wordml" xmlns:w16cex="http://schemas.microsoft.com/office/word/2018/wordml/cex" xmlns:w16cid="http://schemas.microsoft.com/office/word/2016/wordml/cid" xmlns:w16="http://schemas.microsoft.com/office/word/2018/wordml" xmlns:w16sdtdh="http://schemas.microsoft.com/office/word/2020/wordml/sdtdatahash" xmlns:w16se="http://schemas.microsoft.com/office/word/2015/wordml/symex" xmlns:wpg="http://schemas.microsoft.com/office/word/2010/wordprocessingGroup" xmlns:wpi="http://schemas.microsoft.com/office/word/2010/wordprocessingInk" xmlns:wne="http://schemas.microsoft.com/office/word/2006/wordml" xmlns:wps="http://schemas.microsoft.com/office/word/2010/wordprocessingShape" mc:Ignorable="w14 w15 w16se w16cid w16 w16cex w16sdtdh wp14">
   <w:abstractNum w:abstractNumId="0" w15:restartNumberingAfterBreak="0">
+    <w:nsid w:val="00840628"/>
+    <w:multiLevelType w:val="hybridMultilevel"/>
+    <w:tmpl w:val="DD44F2DA"/>
+    <w:lvl w:ilvl="0" w:tplc="0419000F">
+      <w:start w:val="1"/>
+      <w:numFmt w:val="decimal"/>
+      <w:lvlText w:val="%1."/>
+      <w:lvlJc w:val="left"/>
+      <w:pPr>
+        <w:ind w:left="1080" w:hanging="360"/>
+      </w:pPr>
+    </w:lvl>
+    <w:lvl w:ilvl="1" w:tplc="04190019" w:tentative="1">
+      <w:start w:val="1"/>
+      <w:numFmt w:val="lowerLetter"/>
+      <w:lvlText w:val="%2."/>
+      <w:lvlJc w:val="left"/>
+      <w:pPr>
+        <w:ind w:left="1800" w:hanging="360"/>
+      </w:pPr>
+    </w:lvl>
+    <w:lvl w:ilvl="2" w:tplc="0419001B" w:tentative="1">
+      <w:start w:val="1"/>
+      <w:numFmt w:val="lowerRoman"/>
+      <w:lvlText w:val="%3."/>
+      <w:lvlJc w:val="right"/>
+      <w:pPr>
+        <w:ind w:left="2520" w:hanging="180"/>
+      </w:pPr>
+    </w:lvl>
+    <w:lvl w:ilvl="3" w:tplc="0419000F" w:tentative="1">
+      <w:start w:val="1"/>
+      <w:numFmt w:val="decimal"/>
+      <w:lvlText w:val="%4."/>
+      <w:lvlJc w:val="left"/>
+      <w:pPr>
+        <w:ind w:left="3240" w:hanging="360"/>
+      </w:pPr>
+    </w:lvl>
+    <w:lvl w:ilvl="4" w:tplc="04190019" w:tentative="1">
+      <w:start w:val="1"/>
+      <w:numFmt w:val="lowerLetter"/>
+      <w:lvlText w:val="%5."/>
+      <w:lvlJc w:val="left"/>
+      <w:pPr>
+        <w:ind w:left="3960" w:hanging="360"/>
+      </w:pPr>
+    </w:lvl>
+    <w:lvl w:ilvl="5" w:tplc="0419001B" w:tentative="1">
+      <w:start w:val="1"/>
+      <w:numFmt w:val="lowerRoman"/>
+      <w:lvlText w:val="%6."/>
+      <w:lvlJc w:val="right"/>
+      <w:pPr>
+        <w:ind w:left="4680" w:hanging="180"/>
+      </w:pPr>
+    </w:lvl>
+    <w:lvl w:ilvl="6" w:tplc="0419000F" w:tentative="1">
+      <w:start w:val="1"/>
+      <w:numFmt w:val="decimal"/>
+      <w:lvlText w:val="%7."/>
+      <w:lvlJc w:val="left"/>
+      <w:pPr>
+        <w:ind w:left="5400" w:hanging="360"/>
+      </w:pPr>
+    </w:lvl>
+    <w:lvl w:ilvl="7" w:tplc="04190019" w:tentative="1">
+      <w:start w:val="1"/>
+      <w:numFmt w:val="lowerLetter"/>
+      <w:lvlText w:val="%8."/>
+      <w:lvlJc w:val="left"/>
+      <w:pPr>
+        <w:ind w:left="6120" w:hanging="360"/>
+      </w:pPr>
+    </w:lvl>
+    <w:lvl w:ilvl="8" w:tplc="0419001B" w:tentative="1">
+      <w:start w:val="1"/>
+      <w:numFmt w:val="lowerRoman"/>
+      <w:lvlText w:val="%9."/>
+      <w:lvlJc w:val="right"/>
+      <w:pPr>
+        <w:ind w:left="6840" w:hanging="180"/>
+      </w:pPr>
+    </w:lvl>
+  </w:abstractNum>
+  <w:abstractNum w:abstractNumId="1" w15:restartNumberingAfterBreak="0">
     <w:nsid w:val="11077E7F"/>
     <w:multiLevelType w:val="hybridMultilevel"/>
     <w:tmpl w:val="BF96637E"/>
@@ -16193,7 +15778,7 @@
       </w:pPr>
     </w:lvl>
   </w:abstractNum>
-  <w:abstractNum w:abstractNumId="1" w15:restartNumberingAfterBreak="0">
+  <w:abstractNum w:abstractNumId="2" w15:restartNumberingAfterBreak="0">
     <w:nsid w:val="189E0D60"/>
     <w:multiLevelType w:val="hybridMultilevel"/>
     <w:tmpl w:val="0082E282"/>
@@ -16284,10 +15869,10 @@
       </w:pPr>
     </w:lvl>
   </w:abstractNum>
-  <w:abstractNum w:abstractNumId="2" w15:restartNumberingAfterBreak="0">
+  <w:abstractNum w:abstractNumId="3" w15:restartNumberingAfterBreak="0">
     <w:nsid w:val="18D96794"/>
     <w:multiLevelType w:val="hybridMultilevel"/>
-    <w:tmpl w:val="C026F6C4"/>
+    <w:tmpl w:val="4BCEA0FC"/>
     <w:lvl w:ilvl="0" w:tplc="0419000F">
       <w:start w:val="1"/>
       <w:numFmt w:val="decimal"/>
@@ -16370,7 +15955,7 @@
       </w:pPr>
     </w:lvl>
   </w:abstractNum>
-  <w:abstractNum w:abstractNumId="3" w15:restartNumberingAfterBreak="0">
+  <w:abstractNum w:abstractNumId="4" w15:restartNumberingAfterBreak="0">
     <w:nsid w:val="3F044DD6"/>
     <w:multiLevelType w:val="hybridMultilevel"/>
     <w:tmpl w:val="D91450B2"/>
@@ -16459,7 +16044,7 @@
       </w:pPr>
     </w:lvl>
   </w:abstractNum>
-  <w:abstractNum w:abstractNumId="4" w15:restartNumberingAfterBreak="0">
+  <w:abstractNum w:abstractNumId="5" w15:restartNumberingAfterBreak="0">
     <w:nsid w:val="45B622A6"/>
     <w:multiLevelType w:val="hybridMultilevel"/>
     <w:tmpl w:val="BF96637E"/>
@@ -16472,7 +16057,7 @@
         <w:ind w:left="720" w:hanging="360"/>
       </w:pPr>
     </w:lvl>
-    <w:lvl w:ilvl="1" w:tplc="04190019" w:tentative="1">
+    <w:lvl w:ilvl="1" w:tplc="04190019">
       <w:start w:val="1"/>
       <w:numFmt w:val="lowerLetter"/>
       <w:lvlText w:val="%2."/>
@@ -16545,7 +16130,93 @@
       </w:pPr>
     </w:lvl>
   </w:abstractNum>
-  <w:abstractNum w:abstractNumId="5" w15:restartNumberingAfterBreak="0">
+  <w:abstractNum w:abstractNumId="6" w15:restartNumberingAfterBreak="0">
+    <w:nsid w:val="4DA87735"/>
+    <w:multiLevelType w:val="hybridMultilevel"/>
+    <w:tmpl w:val="FE8839DE"/>
+    <w:lvl w:ilvl="0" w:tplc="0419000F">
+      <w:start w:val="1"/>
+      <w:numFmt w:val="decimal"/>
+      <w:lvlText w:val="%1."/>
+      <w:lvlJc w:val="left"/>
+      <w:pPr>
+        <w:ind w:left="1080" w:hanging="360"/>
+      </w:pPr>
+    </w:lvl>
+    <w:lvl w:ilvl="1" w:tplc="04190019" w:tentative="1">
+      <w:start w:val="1"/>
+      <w:numFmt w:val="lowerLetter"/>
+      <w:lvlText w:val="%2."/>
+      <w:lvlJc w:val="left"/>
+      <w:pPr>
+        <w:ind w:left="1800" w:hanging="360"/>
+      </w:pPr>
+    </w:lvl>
+    <w:lvl w:ilvl="2" w:tplc="0419001B" w:tentative="1">
+      <w:start w:val="1"/>
+      <w:numFmt w:val="lowerRoman"/>
+      <w:lvlText w:val="%3."/>
+      <w:lvlJc w:val="right"/>
+      <w:pPr>
+        <w:ind w:left="2520" w:hanging="180"/>
+      </w:pPr>
+    </w:lvl>
+    <w:lvl w:ilvl="3" w:tplc="0419000F" w:tentative="1">
+      <w:start w:val="1"/>
+      <w:numFmt w:val="decimal"/>
+      <w:lvlText w:val="%4."/>
+      <w:lvlJc w:val="left"/>
+      <w:pPr>
+        <w:ind w:left="3240" w:hanging="360"/>
+      </w:pPr>
+    </w:lvl>
+    <w:lvl w:ilvl="4" w:tplc="04190019" w:tentative="1">
+      <w:start w:val="1"/>
+      <w:numFmt w:val="lowerLetter"/>
+      <w:lvlText w:val="%5."/>
+      <w:lvlJc w:val="left"/>
+      <w:pPr>
+        <w:ind w:left="3960" w:hanging="360"/>
+      </w:pPr>
+    </w:lvl>
+    <w:lvl w:ilvl="5" w:tplc="0419001B" w:tentative="1">
+      <w:start w:val="1"/>
+      <w:numFmt w:val="lowerRoman"/>
+      <w:lvlText w:val="%6."/>
+      <w:lvlJc w:val="right"/>
+      <w:pPr>
+        <w:ind w:left="4680" w:hanging="180"/>
+      </w:pPr>
+    </w:lvl>
+    <w:lvl w:ilvl="6" w:tplc="0419000F" w:tentative="1">
+      <w:start w:val="1"/>
+      <w:numFmt w:val="decimal"/>
+      <w:lvlText w:val="%7."/>
+      <w:lvlJc w:val="left"/>
+      <w:pPr>
+        <w:ind w:left="5400" w:hanging="360"/>
+      </w:pPr>
+    </w:lvl>
+    <w:lvl w:ilvl="7" w:tplc="04190019" w:tentative="1">
+      <w:start w:val="1"/>
+      <w:numFmt w:val="lowerLetter"/>
+      <w:lvlText w:val="%8."/>
+      <w:lvlJc w:val="left"/>
+      <w:pPr>
+        <w:ind w:left="6120" w:hanging="360"/>
+      </w:pPr>
+    </w:lvl>
+    <w:lvl w:ilvl="8" w:tplc="0419001B" w:tentative="1">
+      <w:start w:val="1"/>
+      <w:numFmt w:val="lowerRoman"/>
+      <w:lvlText w:val="%9."/>
+      <w:lvlJc w:val="right"/>
+      <w:pPr>
+        <w:ind w:left="6840" w:hanging="180"/>
+      </w:pPr>
+    </w:lvl>
+  </w:abstractNum>
+  <w:abstractNum w:abstractNumId="7" w15:restartNumberingAfterBreak="0">
     <w:nsid w:val="5C211810"/>
     <w:multiLevelType w:val="hybridMultilevel"/>
     <w:tmpl w:val="D91450B2"/>
@@ -16634,11 +16305,11 @@
       </w:pPr>
     </w:lvl>
   </w:abstractNum>
-  <w:abstractNum w:abstractNumId="6" w15:restartNumberingAfterBreak="0">
+  <w:abstractNum w:abstractNumId="8" w15:restartNumberingAfterBreak="0">
     <w:nsid w:val="7BD14D46"/>
     <w:multiLevelType w:val="hybridMultilevel"/>
-    <w:tmpl w:val="56F2187C"/>
-    <w:lvl w:ilvl="0" w:tplc="0419000F">
+    <w:tmpl w:val="234C9B56"/>
+    <w:lvl w:ilvl="0" w:tplc="D8B65DEA">
       <w:start w:val="1"/>
       <w:numFmt w:val="decimal"/>
       <w:lvlText w:val="%1."/>
@@ -16646,8 +16317,12 @@
       <w:pPr>
         <w:ind w:left="720" w:hanging="360"/>
       </w:pPr>
+      <w:rPr>
+        <w:i w:val="0"/>
+        <w:iCs w:val="0"/>
+      </w:rPr>
     </w:lvl>
-    <w:lvl w:ilvl="1" w:tplc="04190019" w:tentative="1">
+    <w:lvl w:ilvl="1" w:tplc="04190019">
       <w:start w:val="1"/>
       <w:numFmt w:val="lowerLetter"/>
       <w:lvlText w:val="%2."/>
@@ -16721,25 +16396,31 @@
     </w:lvl>
   </w:abstractNum>
   <w:num w:numId="1">
+    <w:abstractNumId w:val="5"/>
+  </w:num>
+  <w:num w:numId="2">
+    <w:abstractNumId w:val="1"/>
+  </w:num>
+  <w:num w:numId="3">
+    <w:abstractNumId w:val="3"/>
+  </w:num>
+  <w:num w:numId="4">
+    <w:abstractNumId w:val="8"/>
+  </w:num>
+  <w:num w:numId="5">
+    <w:abstractNumId w:val="2"/>
+  </w:num>
+  <w:num w:numId="6">
+    <w:abstractNumId w:val="7"/>
+  </w:num>
+  <w:num w:numId="7">
     <w:abstractNumId w:val="4"/>
   </w:num>
-  <w:num w:numId="2">
-    <w:abstractNumId w:val="0"/>
-  </w:num>
-  <w:num w:numId="3">
-    <w:abstractNumId w:val="2"/>
-  </w:num>
-  <w:num w:numId="4">
+  <w:num w:numId="8">
     <w:abstractNumId w:val="6"/>
   </w:num>
-  <w:num w:numId="5">
-    <w:abstractNumId w:val="1"/>
-  </w:num>
-  <w:num w:numId="6">
-    <w:abstractNumId w:val="5"/>
-  </w:num>
-  <w:num w:numId="7">
-    <w:abstractNumId w:val="3"/>
+  <w:num w:numId="9">
+    <w:abstractNumId w:val="0"/>
   </w:num>
 </w:numbering>
 </file>

</xml_diff>

<commit_message>
added PDF of reportсО
</commit_message>
<xml_diff>
--- a/Lab 2/Отчёт2.docx
+++ b/Lab 2/Отчёт2.docx
@@ -33792,9 +33792,12 @@
     </w:tbl>
     <w:p/>
     <w:sectPr>
-      <w:footerReference w:type="default" r:id="rId8"/>
-      <w:headerReference w:type="first" r:id="rId9"/>
-      <w:footerReference w:type="first" r:id="rId10"/>
+      <w:headerReference w:type="even" r:id="rId8"/>
+      <w:headerReference w:type="default" r:id="rId9"/>
+      <w:footerReference w:type="even" r:id="rId10"/>
+      <w:footerReference w:type="default" r:id="rId11"/>
+      <w:headerReference w:type="first" r:id="rId12"/>
+      <w:footerReference w:type="first" r:id="rId13"/>
       <w:pgSz w:w="11906" w:h="16838"/>
       <w:pgMar w:top="1134" w:right="850" w:bottom="1134" w:left="1701" w:header="708" w:footer="708" w:gutter="0"/>
       <w:pgNumType w:start="1"/>
@@ -33832,6 +33835,16 @@
 </file>
 
 <file path=word/footer1.xml><?xml version="1.0" encoding="utf-8"?>
+<w:ftr xmlns:wpc="http://schemas.microsoft.com/office/word/2010/wordprocessingCanvas" xmlns:cx="http://schemas.microsoft.com/office/drawing/2014/chartex" xmlns:cx1="http://schemas.microsoft.com/office/drawing/2015/9/8/chartex" xmlns:cx2="http://schemas.microsoft.com/office/drawing/2015/10/21/chartex" xmlns:cx3="http://schemas.microsoft.com/office/drawing/2016/5/9/chartex" xmlns:cx4="http://schemas.microsoft.com/office/drawing/2016/5/10/chartex" xmlns:cx5="http://schemas.microsoft.com/office/drawing/2016/5/11/chartex" xmlns:cx6="http://schemas.microsoft.com/office/drawing/2016/5/12/chartex" xmlns:cx7="http://schemas.microsoft.com/office/drawing/2016/5/13/chartex" xmlns:cx8="http://schemas.microsoft.com/office/drawing/2016/5/14/chartex" xmlns:mc="http://schemas.openxmlformats.org/markup-compatibility/2006" xmlns:aink="http://schemas.microsoft.com/office/drawing/2016/ink" xmlns:am3d="http://schemas.microsoft.com/office/drawing/2017/model3d" xmlns:o="urn:schemas-microsoft-com:office:office" xmlns:r="http://schemas.openxmlformats.org/officeDocument/2006/relationships" xmlns:m="http://schemas.openxmlformats.org/officeDocument/2006/math" xmlns:v="urn:schemas-microsoft-com:vml" xmlns:wp14="http://schemas.microsoft.com/office/word/2010/wordprocessingDrawing" xmlns:wp="http://schemas.openxmlformats.org/drawingml/2006/wordprocessingDrawing" xmlns:w10="urn:schemas-microsoft-com:office:word" xmlns:w="http://schemas.openxmlformats.org/wordprocessingml/2006/main" xmlns:w14="http://schemas.microsoft.com/office/word/2010/wordml" xmlns:w15="http://schemas.microsoft.com/office/word/2012/wordml" xmlns:w16cex="http://schemas.microsoft.com/office/word/2018/wordml/cex" xmlns:w16cid="http://schemas.microsoft.com/office/word/2016/wordml/cid" xmlns:w16="http://schemas.microsoft.com/office/word/2018/wordml" xmlns:w16sdtdh="http://schemas.microsoft.com/office/word/2020/wordml/sdtdatahash" xmlns:w16se="http://schemas.microsoft.com/office/word/2015/wordml/symex" xmlns:wpg="http://schemas.microsoft.com/office/word/2010/wordprocessingGroup" xmlns:wpi="http://schemas.microsoft.com/office/word/2010/wordprocessingInk" xmlns:wne="http://schemas.microsoft.com/office/word/2006/wordml" xmlns:wps="http://schemas.microsoft.com/office/word/2010/wordprocessingShape" mc:Ignorable="w14 w15 w16se w16cid w16 w16cex w16sdtdh wp14">
+  <w:p>
+    <w:pPr>
+      <w:pStyle w:val="a5"/>
+    </w:pPr>
+  </w:p>
+</w:ftr>
+</file>
+
+<file path=word/footer2.xml><?xml version="1.0" encoding="utf-8"?>
 <w:ftr xmlns:wpc="http://schemas.microsoft.com/office/word/2010/wordprocessingCanvas" xmlns:cx="http://schemas.microsoft.com/office/drawing/2014/chartex" xmlns:cx1="http://schemas.microsoft.com/office/drawing/2015/9/8/chartex" xmlns:cx2="http://schemas.microsoft.com/office/drawing/2015/10/21/chartex" xmlns:cx3="http://schemas.microsoft.com/office/drawing/2016/5/9/chartex" xmlns:cx4="http://schemas.microsoft.com/office/drawing/2016/5/10/chartex" xmlns:cx5="http://schemas.microsoft.com/office/drawing/2016/5/11/chartex" xmlns:cx6="http://schemas.microsoft.com/office/drawing/2016/5/12/chartex" xmlns:cx7="http://schemas.microsoft.com/office/drawing/2016/5/13/chartex" xmlns:cx8="http://schemas.microsoft.com/office/drawing/2016/5/14/chartex" xmlns:mc="http://schemas.openxmlformats.org/markup-compatibility/2006" xmlns:aink="http://schemas.microsoft.com/office/drawing/2016/ink" xmlns:am3d="http://schemas.microsoft.com/office/drawing/2017/model3d" xmlns:o="urn:schemas-microsoft-com:office:office" xmlns:r="http://schemas.openxmlformats.org/officeDocument/2006/relationships" xmlns:m="http://schemas.openxmlformats.org/officeDocument/2006/math" xmlns:v="urn:schemas-microsoft-com:vml" xmlns:wp14="http://schemas.microsoft.com/office/word/2010/wordprocessingDrawing" xmlns:wp="http://schemas.openxmlformats.org/drawingml/2006/wordprocessingDrawing" xmlns:w10="urn:schemas-microsoft-com:office:word" xmlns:w="http://schemas.openxmlformats.org/wordprocessingml/2006/main" xmlns:w14="http://schemas.microsoft.com/office/word/2010/wordml" xmlns:w15="http://schemas.microsoft.com/office/word/2012/wordml" xmlns:w16cex="http://schemas.microsoft.com/office/word/2018/wordml/cex" xmlns:w16cid="http://schemas.microsoft.com/office/word/2016/wordml/cid" xmlns:w16="http://schemas.microsoft.com/office/word/2018/wordml" xmlns:w16sdtdh="http://schemas.microsoft.com/office/word/2020/wordml/sdtdatahash" xmlns:w16se="http://schemas.microsoft.com/office/word/2015/wordml/symex" xmlns:wpg="http://schemas.microsoft.com/office/word/2010/wordprocessingGroup" xmlns:wpi="http://schemas.microsoft.com/office/word/2010/wordprocessingInk" xmlns:wne="http://schemas.microsoft.com/office/word/2006/wordml" xmlns:wps="http://schemas.microsoft.com/office/word/2010/wordprocessingShape" mc:Ignorable="w14 w15 w16se w16cid w16 w16cex w16sdtdh wp14">
   <w:sdt>
     <w:sdtPr>
@@ -33874,7 +33887,7 @@
 </w:ftr>
 </file>
 
-<file path=word/footer2.xml><?xml version="1.0" encoding="utf-8"?>
+<file path=word/footer3.xml><?xml version="1.0" encoding="utf-8"?>
 <w:ftr xmlns:wpc="http://schemas.microsoft.com/office/word/2010/wordprocessingCanvas" xmlns:cx="http://schemas.microsoft.com/office/drawing/2014/chartex" xmlns:cx1="http://schemas.microsoft.com/office/drawing/2015/9/8/chartex" xmlns:cx2="http://schemas.microsoft.com/office/drawing/2015/10/21/chartex" xmlns:cx3="http://schemas.microsoft.com/office/drawing/2016/5/9/chartex" xmlns:cx4="http://schemas.microsoft.com/office/drawing/2016/5/10/chartex" xmlns:cx5="http://schemas.microsoft.com/office/drawing/2016/5/11/chartex" xmlns:cx6="http://schemas.microsoft.com/office/drawing/2016/5/12/chartex" xmlns:cx7="http://schemas.microsoft.com/office/drawing/2016/5/13/chartex" xmlns:cx8="http://schemas.microsoft.com/office/drawing/2016/5/14/chartex" xmlns:mc="http://schemas.openxmlformats.org/markup-compatibility/2006" xmlns:aink="http://schemas.microsoft.com/office/drawing/2016/ink" xmlns:am3d="http://schemas.microsoft.com/office/drawing/2017/model3d" xmlns:o="urn:schemas-microsoft-com:office:office" xmlns:r="http://schemas.openxmlformats.org/officeDocument/2006/relationships" xmlns:m="http://schemas.openxmlformats.org/officeDocument/2006/math" xmlns:v="urn:schemas-microsoft-com:vml" xmlns:wp14="http://schemas.microsoft.com/office/word/2010/wordprocessingDrawing" xmlns:wp="http://schemas.openxmlformats.org/drawingml/2006/wordprocessingDrawing" xmlns:w10="urn:schemas-microsoft-com:office:word" xmlns:w="http://schemas.openxmlformats.org/wordprocessingml/2006/main" xmlns:w14="http://schemas.microsoft.com/office/word/2010/wordml" xmlns:w15="http://schemas.microsoft.com/office/word/2012/wordml" xmlns:w16cex="http://schemas.microsoft.com/office/word/2018/wordml/cex" xmlns:w16cid="http://schemas.microsoft.com/office/word/2016/wordml/cid" xmlns:w16="http://schemas.microsoft.com/office/word/2018/wordml" xmlns:w16sdtdh="http://schemas.microsoft.com/office/word/2020/wordml/sdtdatahash" xmlns:w16se="http://schemas.microsoft.com/office/word/2015/wordml/symex" xmlns:wpg="http://schemas.microsoft.com/office/word/2010/wordprocessingGroup" xmlns:wpi="http://schemas.microsoft.com/office/word/2010/wordprocessingInk" xmlns:wne="http://schemas.microsoft.com/office/word/2006/wordml" xmlns:wps="http://schemas.microsoft.com/office/word/2010/wordprocessingShape" mc:Ignorable="w14 w15 w16se w16cid w16 w16cex w16sdtdh wp14">
   <w:sdt>
     <w:sdtPr>
@@ -33945,6 +33958,26 @@
 </file>
 
 <file path=word/header1.xml><?xml version="1.0" encoding="utf-8"?>
+<w:hdr xmlns:wpc="http://schemas.microsoft.com/office/word/2010/wordprocessingCanvas" xmlns:cx="http://schemas.microsoft.com/office/drawing/2014/chartex" xmlns:cx1="http://schemas.microsoft.com/office/drawing/2015/9/8/chartex" xmlns:cx2="http://schemas.microsoft.com/office/drawing/2015/10/21/chartex" xmlns:cx3="http://schemas.microsoft.com/office/drawing/2016/5/9/chartex" xmlns:cx4="http://schemas.microsoft.com/office/drawing/2016/5/10/chartex" xmlns:cx5="http://schemas.microsoft.com/office/drawing/2016/5/11/chartex" xmlns:cx6="http://schemas.microsoft.com/office/drawing/2016/5/12/chartex" xmlns:cx7="http://schemas.microsoft.com/office/drawing/2016/5/13/chartex" xmlns:cx8="http://schemas.microsoft.com/office/drawing/2016/5/14/chartex" xmlns:mc="http://schemas.openxmlformats.org/markup-compatibility/2006" xmlns:aink="http://schemas.microsoft.com/office/drawing/2016/ink" xmlns:am3d="http://schemas.microsoft.com/office/drawing/2017/model3d" xmlns:o="urn:schemas-microsoft-com:office:office" xmlns:r="http://schemas.openxmlformats.org/officeDocument/2006/relationships" xmlns:m="http://schemas.openxmlformats.org/officeDocument/2006/math" xmlns:v="urn:schemas-microsoft-com:vml" xmlns:wp14="http://schemas.microsoft.com/office/word/2010/wordprocessingDrawing" xmlns:wp="http://schemas.openxmlformats.org/drawingml/2006/wordprocessingDrawing" xmlns:w10="urn:schemas-microsoft-com:office:word" xmlns:w="http://schemas.openxmlformats.org/wordprocessingml/2006/main" xmlns:w14="http://schemas.microsoft.com/office/word/2010/wordml" xmlns:w15="http://schemas.microsoft.com/office/word/2012/wordml" xmlns:w16cex="http://schemas.microsoft.com/office/word/2018/wordml/cex" xmlns:w16cid="http://schemas.microsoft.com/office/word/2016/wordml/cid" xmlns:w16="http://schemas.microsoft.com/office/word/2018/wordml" xmlns:w16sdtdh="http://schemas.microsoft.com/office/word/2020/wordml/sdtdatahash" xmlns:w16se="http://schemas.microsoft.com/office/word/2015/wordml/symex" xmlns:wpg="http://schemas.microsoft.com/office/word/2010/wordprocessingGroup" xmlns:wpi="http://schemas.microsoft.com/office/word/2010/wordprocessingInk" xmlns:wne="http://schemas.microsoft.com/office/word/2006/wordml" xmlns:wps="http://schemas.microsoft.com/office/word/2010/wordprocessingShape" mc:Ignorable="w14 w15 w16se w16cid w16 w16cex w16sdtdh wp14">
+  <w:p>
+    <w:pPr>
+      <w:pStyle w:val="a3"/>
+    </w:pPr>
+  </w:p>
+</w:hdr>
+</file>
+
+<file path=word/header2.xml><?xml version="1.0" encoding="utf-8"?>
+<w:hdr xmlns:wpc="http://schemas.microsoft.com/office/word/2010/wordprocessingCanvas" xmlns:cx="http://schemas.microsoft.com/office/drawing/2014/chartex" xmlns:cx1="http://schemas.microsoft.com/office/drawing/2015/9/8/chartex" xmlns:cx2="http://schemas.microsoft.com/office/drawing/2015/10/21/chartex" xmlns:cx3="http://schemas.microsoft.com/office/drawing/2016/5/9/chartex" xmlns:cx4="http://schemas.microsoft.com/office/drawing/2016/5/10/chartex" xmlns:cx5="http://schemas.microsoft.com/office/drawing/2016/5/11/chartex" xmlns:cx6="http://schemas.microsoft.com/office/drawing/2016/5/12/chartex" xmlns:cx7="http://schemas.microsoft.com/office/drawing/2016/5/13/chartex" xmlns:cx8="http://schemas.microsoft.com/office/drawing/2016/5/14/chartex" xmlns:mc="http://schemas.openxmlformats.org/markup-compatibility/2006" xmlns:aink="http://schemas.microsoft.com/office/drawing/2016/ink" xmlns:am3d="http://schemas.microsoft.com/office/drawing/2017/model3d" xmlns:o="urn:schemas-microsoft-com:office:office" xmlns:r="http://schemas.openxmlformats.org/officeDocument/2006/relationships" xmlns:m="http://schemas.openxmlformats.org/officeDocument/2006/math" xmlns:v="urn:schemas-microsoft-com:vml" xmlns:wp14="http://schemas.microsoft.com/office/word/2010/wordprocessingDrawing" xmlns:wp="http://schemas.openxmlformats.org/drawingml/2006/wordprocessingDrawing" xmlns:w10="urn:schemas-microsoft-com:office:word" xmlns:w="http://schemas.openxmlformats.org/wordprocessingml/2006/main" xmlns:w14="http://schemas.microsoft.com/office/word/2010/wordml" xmlns:w15="http://schemas.microsoft.com/office/word/2012/wordml" xmlns:w16cex="http://schemas.microsoft.com/office/word/2018/wordml/cex" xmlns:w16cid="http://schemas.microsoft.com/office/word/2016/wordml/cid" xmlns:w16="http://schemas.microsoft.com/office/word/2018/wordml" xmlns:w16sdtdh="http://schemas.microsoft.com/office/word/2020/wordml/sdtdatahash" xmlns:w16se="http://schemas.microsoft.com/office/word/2015/wordml/symex" xmlns:wpg="http://schemas.microsoft.com/office/word/2010/wordprocessingGroup" xmlns:wpi="http://schemas.microsoft.com/office/word/2010/wordprocessingInk" xmlns:wne="http://schemas.microsoft.com/office/word/2006/wordml" xmlns:wps="http://schemas.microsoft.com/office/word/2010/wordprocessingShape" mc:Ignorable="w14 w15 w16se w16cid w16 w16cex w16sdtdh wp14">
+  <w:p>
+    <w:pPr>
+      <w:pStyle w:val="a3"/>
+    </w:pPr>
+  </w:p>
+</w:hdr>
+</file>
+
+<file path=word/header3.xml><?xml version="1.0" encoding="utf-8"?>
 <w:hdr xmlns:wpc="http://schemas.microsoft.com/office/word/2010/wordprocessingCanvas" xmlns:cx="http://schemas.microsoft.com/office/drawing/2014/chartex" xmlns:cx1="http://schemas.microsoft.com/office/drawing/2015/9/8/chartex" xmlns:cx2="http://schemas.microsoft.com/office/drawing/2015/10/21/chartex" xmlns:cx3="http://schemas.microsoft.com/office/drawing/2016/5/9/chartex" xmlns:cx4="http://schemas.microsoft.com/office/drawing/2016/5/10/chartex" xmlns:cx5="http://schemas.microsoft.com/office/drawing/2016/5/11/chartex" xmlns:cx6="http://schemas.microsoft.com/office/drawing/2016/5/12/chartex" xmlns:cx7="http://schemas.microsoft.com/office/drawing/2016/5/13/chartex" xmlns:cx8="http://schemas.microsoft.com/office/drawing/2016/5/14/chartex" xmlns:mc="http://schemas.openxmlformats.org/markup-compatibility/2006" xmlns:aink="http://schemas.microsoft.com/office/drawing/2016/ink" xmlns:am3d="http://schemas.microsoft.com/office/drawing/2017/model3d" xmlns:o="urn:schemas-microsoft-com:office:office" xmlns:r="http://schemas.openxmlformats.org/officeDocument/2006/relationships" xmlns:m="http://schemas.openxmlformats.org/officeDocument/2006/math" xmlns:v="urn:schemas-microsoft-com:vml" xmlns:wp14="http://schemas.microsoft.com/office/word/2010/wordprocessingDrawing" xmlns:wp="http://schemas.openxmlformats.org/drawingml/2006/wordprocessingDrawing" xmlns:w10="urn:schemas-microsoft-com:office:word" xmlns:w="http://schemas.openxmlformats.org/wordprocessingml/2006/main" xmlns:w14="http://schemas.microsoft.com/office/word/2010/wordml" xmlns:w15="http://schemas.microsoft.com/office/word/2012/wordml" xmlns:w16cex="http://schemas.microsoft.com/office/word/2018/wordml/cex" xmlns:w16cid="http://schemas.microsoft.com/office/word/2016/wordml/cid" xmlns:w16="http://schemas.microsoft.com/office/word/2018/wordml" xmlns:w16sdtdh="http://schemas.microsoft.com/office/word/2020/wordml/sdtdatahash" xmlns:w16se="http://schemas.microsoft.com/office/word/2015/wordml/symex" xmlns:wpg="http://schemas.microsoft.com/office/word/2010/wordprocessingGroup" xmlns:wpi="http://schemas.microsoft.com/office/word/2010/wordprocessingInk" xmlns:wne="http://schemas.microsoft.com/office/word/2006/wordml" xmlns:wps="http://schemas.microsoft.com/office/word/2010/wordprocessingShape" mc:Ignorable="w14 w15 w16se w16cid w16 w16cex w16sdtdh wp14">
   <w:p>
     <w:pPr>
@@ -34210,6 +34243,7 @@
         <w:color w:val="auto"/>
         <w:sz w:val="28"/>
         <w:szCs w:val="28"/>
+        <w:lang w:val="en-US"/>
       </w:rPr>
     </w:pPr>
     <w:r>
@@ -34221,7 +34255,19 @@
         <w:sz w:val="28"/>
         <w:szCs w:val="28"/>
       </w:rPr>
-      <w:t>по лабораторной работе №1</w:t>
+      <w:t>по лабораторной работе №</w:t>
+    </w:r>
+    <w:r>
+      <w:rPr>
+        <w:rFonts w:ascii="Times New Roman" w:hAnsi="Times New Roman" w:cs="Times New Roman"/>
+        <w:b/>
+        <w:bCs/>
+        <w:color w:val="auto"/>
+        <w:sz w:val="28"/>
+        <w:szCs w:val="28"/>
+        <w:lang w:val="en-US"/>
+      </w:rPr>
+      <w:t>2</w:t>
     </w:r>
   </w:p>
 </w:hdr>

</xml_diff>

<commit_message>
add add_q1 and add_q2
</commit_message>
<xml_diff>
--- a/Lab 2/Отчёт2.docx
+++ b/Lab 2/Отчёт2.docx
@@ -16823,6 +16823,7 @@
           <w:color w:val="333333"/>
           <w:sz w:val="24"/>
           <w:szCs w:val="24"/>
+          <w:lang w:val="en-US"/>
         </w:rPr>
       </w:pPr>
       <w:r>
@@ -16851,6 +16852,7 @@
           <w:color w:val="333333"/>
           <w:sz w:val="24"/>
           <w:szCs w:val="24"/>
+          <w:lang w:val="en-US"/>
         </w:rPr>
         <w:t>(</w:t>
       </w:r>
@@ -16861,6 +16863,7 @@
           <w:sz w:val="24"/>
           <w:szCs w:val="24"/>
           <w:shd w:val="clear" w:color="auto" w:fill="FFF0F0"/>
+          <w:lang w:val="en-US"/>
         </w:rPr>
         <w:t>"</w:t>
       </w:r>
@@ -16879,6 +16882,7 @@
           <w:sz w:val="24"/>
           <w:szCs w:val="24"/>
           <w:shd w:val="clear" w:color="auto" w:fill="FFF0F0"/>
+          <w:lang w:val="en-US"/>
         </w:rPr>
         <w:t xml:space="preserve"> </w:t>
       </w:r>
@@ -16897,6 +16901,7 @@
           <w:sz w:val="24"/>
           <w:szCs w:val="24"/>
           <w:shd w:val="clear" w:color="auto" w:fill="FFF0F0"/>
+          <w:lang w:val="en-US"/>
         </w:rPr>
         <w:t xml:space="preserve"> </w:t>
       </w:r>
@@ -16916,6 +16921,7 @@
           <w:sz w:val="24"/>
           <w:szCs w:val="24"/>
           <w:shd w:val="clear" w:color="auto" w:fill="FFF0F0"/>
+          <w:lang w:val="en-US"/>
         </w:rPr>
         <w:t>:</w:t>
       </w:r>
@@ -16927,6 +16933,7 @@
           <w:sz w:val="24"/>
           <w:szCs w:val="24"/>
           <w:shd w:val="clear" w:color="auto" w:fill="FFF0F0"/>
+          <w:lang w:val="en-US"/>
         </w:rPr>
         <w:t>\</w:t>
       </w:r>
@@ -16948,6 +16955,7 @@
           <w:sz w:val="24"/>
           <w:szCs w:val="24"/>
           <w:shd w:val="clear" w:color="auto" w:fill="FFF0F0"/>
+          <w:lang w:val="en-US"/>
         </w:rPr>
         <w:t>"</w:t>
       </w:r>
@@ -16956,6 +16964,7 @@
           <w:color w:val="333333"/>
           <w:sz w:val="24"/>
           <w:szCs w:val="24"/>
+          <w:lang w:val="en-US"/>
         </w:rPr>
         <w:t>);</w:t>
       </w:r>
@@ -16976,6 +16985,7 @@
           <w:color w:val="BBBBBB"/>
           <w:sz w:val="24"/>
           <w:szCs w:val="24"/>
+          <w:lang w:val="en-US"/>
         </w:rPr>
         <w:t xml:space="preserve">    </w:t>
       </w:r>
@@ -21789,6 +21799,7 @@
           <w:color w:val="333333"/>
           <w:sz w:val="24"/>
           <w:szCs w:val="24"/>
+          <w:lang w:val="en-US"/>
         </w:rPr>
       </w:pPr>
       <w:r>
@@ -21817,6 +21828,7 @@
           <w:color w:val="333333"/>
           <w:sz w:val="24"/>
           <w:szCs w:val="24"/>
+          <w:lang w:val="en-US"/>
         </w:rPr>
         <w:t>(</w:t>
       </w:r>
@@ -21827,6 +21839,7 @@
           <w:sz w:val="24"/>
           <w:szCs w:val="24"/>
           <w:shd w:val="clear" w:color="auto" w:fill="FFF0F0"/>
+          <w:lang w:val="en-US"/>
         </w:rPr>
         <w:t>"</w:t>
       </w:r>
@@ -21845,6 +21858,7 @@
           <w:sz w:val="24"/>
           <w:szCs w:val="24"/>
           <w:shd w:val="clear" w:color="auto" w:fill="FFF0F0"/>
+          <w:lang w:val="en-US"/>
         </w:rPr>
         <w:t xml:space="preserve"> </w:t>
       </w:r>
@@ -21863,6 +21877,7 @@
           <w:sz w:val="24"/>
           <w:szCs w:val="24"/>
           <w:shd w:val="clear" w:color="auto" w:fill="FFF0F0"/>
+          <w:lang w:val="en-US"/>
         </w:rPr>
         <w:t xml:space="preserve"> %</w:t>
       </w:r>
@@ -21882,6 +21897,7 @@
           <w:sz w:val="24"/>
           <w:szCs w:val="24"/>
           <w:shd w:val="clear" w:color="auto" w:fill="FFF0F0"/>
+          <w:lang w:val="en-US"/>
         </w:rPr>
         <w:t>-</w:t>
       </w:r>
@@ -21900,6 +21916,7 @@
           <w:sz w:val="24"/>
           <w:szCs w:val="24"/>
           <w:shd w:val="clear" w:color="auto" w:fill="FFF0F0"/>
+          <w:lang w:val="en-US"/>
         </w:rPr>
         <w:t xml:space="preserve"> </w:t>
       </w:r>
@@ -21918,6 +21935,7 @@
           <w:sz w:val="24"/>
           <w:szCs w:val="24"/>
           <w:shd w:val="clear" w:color="auto" w:fill="FFF0F0"/>
+          <w:lang w:val="en-US"/>
         </w:rPr>
         <w:t xml:space="preserve"> </w:t>
       </w:r>
@@ -21936,6 +21954,7 @@
           <w:sz w:val="24"/>
           <w:szCs w:val="24"/>
           <w:shd w:val="clear" w:color="auto" w:fill="FFF0F0"/>
+          <w:lang w:val="en-US"/>
         </w:rPr>
         <w:t xml:space="preserve"> </w:t>
       </w:r>
@@ -21955,6 +21974,7 @@
           <w:sz w:val="24"/>
           <w:szCs w:val="24"/>
           <w:shd w:val="clear" w:color="auto" w:fill="FFF0F0"/>
+          <w:lang w:val="en-US"/>
         </w:rPr>
         <w:t xml:space="preserve"> </w:t>
       </w:r>
@@ -21973,6 +21993,7 @@
           <w:sz w:val="24"/>
           <w:szCs w:val="24"/>
           <w:shd w:val="clear" w:color="auto" w:fill="FFF0F0"/>
+          <w:lang w:val="en-US"/>
         </w:rPr>
         <w:t xml:space="preserve"> %</w:t>
       </w:r>
@@ -21992,6 +22013,7 @@
           <w:sz w:val="24"/>
           <w:szCs w:val="24"/>
           <w:shd w:val="clear" w:color="auto" w:fill="FFF0F0"/>
+          <w:lang w:val="en-US"/>
         </w:rPr>
         <w:t xml:space="preserve">, </w:t>
       </w:r>
@@ -22010,6 +22032,7 @@
           <w:sz w:val="24"/>
           <w:szCs w:val="24"/>
           <w:shd w:val="clear" w:color="auto" w:fill="FFF0F0"/>
+          <w:lang w:val="en-US"/>
         </w:rPr>
         <w:t xml:space="preserve"> </w:t>
       </w:r>
@@ -22028,6 +22051,7 @@
           <w:sz w:val="24"/>
           <w:szCs w:val="24"/>
           <w:shd w:val="clear" w:color="auto" w:fill="FFF0F0"/>
+          <w:lang w:val="en-US"/>
         </w:rPr>
         <w:t xml:space="preserve"> </w:t>
       </w:r>
@@ -22046,6 +22070,7 @@
           <w:sz w:val="24"/>
           <w:szCs w:val="24"/>
           <w:shd w:val="clear" w:color="auto" w:fill="FFF0F0"/>
+          <w:lang w:val="en-US"/>
         </w:rPr>
         <w:t xml:space="preserve"> </w:t>
       </w:r>
@@ -22064,6 +22089,7 @@
           <w:sz w:val="24"/>
           <w:szCs w:val="24"/>
           <w:shd w:val="clear" w:color="auto" w:fill="FFF0F0"/>
+          <w:lang w:val="en-US"/>
         </w:rPr>
         <w:t xml:space="preserve"> </w:t>
       </w:r>
@@ -22083,6 +22109,7 @@
           <w:sz w:val="24"/>
           <w:szCs w:val="24"/>
           <w:shd w:val="clear" w:color="auto" w:fill="FFF0F0"/>
+          <w:lang w:val="en-US"/>
         </w:rPr>
         <w:t>[%</w:t>
       </w:r>
@@ -22102,6 +22129,7 @@
           <w:sz w:val="24"/>
           <w:szCs w:val="24"/>
           <w:shd w:val="clear" w:color="auto" w:fill="FFF0F0"/>
+          <w:lang w:val="en-US"/>
         </w:rPr>
         <w:t>] = %</w:t>
       </w:r>
@@ -22123,6 +22151,7 @@
           <w:sz w:val="24"/>
           <w:szCs w:val="24"/>
           <w:shd w:val="clear" w:color="auto" w:fill="FFF0F0"/>
+          <w:lang w:val="en-US"/>
         </w:rPr>
         <w:t>\</w:t>
       </w:r>
@@ -22144,6 +22173,7 @@
           <w:sz w:val="24"/>
           <w:szCs w:val="24"/>
           <w:shd w:val="clear" w:color="auto" w:fill="FFF0F0"/>
+          <w:lang w:val="en-US"/>
         </w:rPr>
         <w:t>"</w:t>
       </w:r>
@@ -22152,6 +22182,7 @@
           <w:color w:val="333333"/>
           <w:sz w:val="24"/>
           <w:szCs w:val="24"/>
+          <w:lang w:val="en-US"/>
         </w:rPr>
         <w:t>,</w:t>
       </w:r>
@@ -22160,6 +22191,7 @@
           <w:color w:val="BBBBBB"/>
           <w:sz w:val="24"/>
           <w:szCs w:val="24"/>
+          <w:lang w:val="en-US"/>
         </w:rPr>
         <w:t xml:space="preserve"> </w:t>
       </w:r>
@@ -22179,6 +22211,7 @@
           <w:color w:val="333333"/>
           <w:sz w:val="24"/>
           <w:szCs w:val="24"/>
+          <w:lang w:val="en-US"/>
         </w:rPr>
         <w:t>,</w:t>
       </w:r>
@@ -22187,6 +22220,7 @@
           <w:color w:val="BBBBBB"/>
           <w:sz w:val="24"/>
           <w:szCs w:val="24"/>
+          <w:lang w:val="en-US"/>
         </w:rPr>
         <w:t xml:space="preserve"> </w:t>
       </w:r>
@@ -22206,6 +22240,7 @@
           <w:color w:val="333333"/>
           <w:sz w:val="24"/>
           <w:szCs w:val="24"/>
+          <w:lang w:val="en-US"/>
         </w:rPr>
         <w:t>,</w:t>
       </w:r>
@@ -22214,6 +22249,7 @@
           <w:color w:val="BBBBBB"/>
           <w:sz w:val="24"/>
           <w:szCs w:val="24"/>
+          <w:lang w:val="en-US"/>
         </w:rPr>
         <w:t xml:space="preserve"> </w:t>
       </w:r>
@@ -22231,6 +22267,7 @@
           <w:color w:val="333333"/>
           <w:sz w:val="24"/>
           <w:szCs w:val="24"/>
+          <w:lang w:val="en-US"/>
         </w:rPr>
         <w:t>,</w:t>
       </w:r>
@@ -22239,6 +22276,7 @@
           <w:color w:val="BBBBBB"/>
           <w:sz w:val="24"/>
           <w:szCs w:val="24"/>
+          <w:lang w:val="en-US"/>
         </w:rPr>
         <w:t xml:space="preserve"> </w:t>
       </w:r>
@@ -22256,6 +22294,7 @@
           <w:color w:val="333333"/>
           <w:sz w:val="24"/>
           <w:szCs w:val="24"/>
+          <w:lang w:val="en-US"/>
         </w:rPr>
         <w:t>[</w:t>
       </w:r>
@@ -22273,6 +22312,7 @@
           <w:color w:val="333333"/>
           <w:sz w:val="24"/>
           <w:szCs w:val="24"/>
+          <w:lang w:val="en-US"/>
         </w:rPr>
         <w:t>]);</w:t>
       </w:r>
@@ -22293,6 +22333,7 @@
           <w:color w:val="BBBBBB"/>
           <w:sz w:val="24"/>
           <w:szCs w:val="24"/>
+          <w:lang w:val="en-US"/>
         </w:rPr>
         <w:t xml:space="preserve">            </w:t>
       </w:r>
@@ -23205,7 +23246,6 @@
           <w:color w:val="333333"/>
           <w:sz w:val="24"/>
           <w:szCs w:val="24"/>
-          <w:lang w:val="en-US"/>
         </w:rPr>
       </w:pPr>
       <w:r>
@@ -23222,7 +23262,6 @@
           <w:color w:val="333333"/>
           <w:sz w:val="24"/>
           <w:szCs w:val="24"/>
-          <w:lang w:val="en-US"/>
         </w:rPr>
         <w:t>}</w:t>
       </w:r>
@@ -23235,15 +23274,13 @@
           <w:color w:val="333333"/>
           <w:sz w:val="24"/>
           <w:szCs w:val="24"/>
-          <w:lang w:val="en-US"/>
-        </w:rPr>
-      </w:pPr>
-      <w:r>
-        <w:rPr>
-          <w:color w:val="BBBBBB"/>
-          <w:sz w:val="24"/>
-          <w:szCs w:val="24"/>
-          <w:lang w:val="en-US"/>
+        </w:rPr>
+      </w:pPr>
+      <w:r>
+        <w:rPr>
+          <w:color w:val="BBBBBB"/>
+          <w:sz w:val="24"/>
+          <w:szCs w:val="24"/>
         </w:rPr>
         <w:t xml:space="preserve">                </w:t>
       </w:r>
@@ -23252,7 +23289,6 @@
           <w:color w:val="333333"/>
           <w:sz w:val="24"/>
           <w:szCs w:val="24"/>
-          <w:lang w:val="en-US"/>
         </w:rPr>
         <w:t>}</w:t>
       </w:r>
@@ -23265,15 +23301,13 @@
           <w:color w:val="333333"/>
           <w:sz w:val="24"/>
           <w:szCs w:val="24"/>
-          <w:lang w:val="en-US"/>
-        </w:rPr>
-      </w:pPr>
-      <w:r>
-        <w:rPr>
-          <w:color w:val="BBBBBB"/>
-          <w:sz w:val="24"/>
-          <w:szCs w:val="24"/>
-          <w:lang w:val="en-US"/>
+        </w:rPr>
+      </w:pPr>
+      <w:r>
+        <w:rPr>
+          <w:color w:val="BBBBBB"/>
+          <w:sz w:val="24"/>
+          <w:szCs w:val="24"/>
         </w:rPr>
         <w:t xml:space="preserve">            </w:t>
       </w:r>
@@ -23282,7 +23316,6 @@
           <w:color w:val="333333"/>
           <w:sz w:val="24"/>
           <w:szCs w:val="24"/>
-          <w:lang w:val="en-US"/>
         </w:rPr>
         <w:t>}</w:t>
       </w:r>
@@ -23295,15 +23328,13 @@
           <w:color w:val="333333"/>
           <w:sz w:val="24"/>
           <w:szCs w:val="24"/>
-          <w:lang w:val="en-US"/>
-        </w:rPr>
-      </w:pPr>
-      <w:r>
-        <w:rPr>
-          <w:color w:val="BBBBBB"/>
-          <w:sz w:val="24"/>
-          <w:szCs w:val="24"/>
-          <w:lang w:val="en-US"/>
+        </w:rPr>
+      </w:pPr>
+      <w:r>
+        <w:rPr>
+          <w:color w:val="BBBBBB"/>
+          <w:sz w:val="24"/>
+          <w:szCs w:val="24"/>
         </w:rPr>
         <w:t xml:space="preserve">        </w:t>
       </w:r>
@@ -23312,7 +23343,6 @@
           <w:color w:val="333333"/>
           <w:sz w:val="24"/>
           <w:szCs w:val="24"/>
-          <w:lang w:val="en-US"/>
         </w:rPr>
         <w:t>}</w:t>
       </w:r>
@@ -23321,7 +23351,6 @@
           <w:color w:val="BBBBBB"/>
           <w:sz w:val="24"/>
           <w:szCs w:val="24"/>
-          <w:lang w:val="en-US"/>
         </w:rPr>
         <w:t xml:space="preserve"> </w:t>
       </w:r>
@@ -23334,15 +23363,13 @@
           <w:color w:val="333333"/>
           <w:sz w:val="24"/>
           <w:szCs w:val="24"/>
-          <w:lang w:val="en-US"/>
-        </w:rPr>
-      </w:pPr>
-      <w:r>
-        <w:rPr>
-          <w:color w:val="BBBBBB"/>
-          <w:sz w:val="24"/>
-          <w:szCs w:val="24"/>
-          <w:lang w:val="en-US"/>
+        </w:rPr>
+      </w:pPr>
+      <w:r>
+        <w:rPr>
+          <w:color w:val="BBBBBB"/>
+          <w:sz w:val="24"/>
+          <w:szCs w:val="24"/>
         </w:rPr>
         <w:t xml:space="preserve">        </w:t>
       </w:r>
@@ -23362,16 +23389,14 @@
           <w:color w:val="BBBBBB"/>
           <w:sz w:val="24"/>
           <w:szCs w:val="24"/>
-          <w:lang w:val="en-US"/>
-        </w:rPr>
-        <w:t xml:space="preserve"> </w:t>
-      </w:r>
-      <w:r>
-        <w:rPr>
-          <w:color w:val="333333"/>
-          <w:sz w:val="24"/>
-          <w:szCs w:val="24"/>
-          <w:lang w:val="en-US"/>
+        </w:rPr>
+        <w:t xml:space="preserve"> </w:t>
+      </w:r>
+      <w:r>
+        <w:rPr>
+          <w:color w:val="333333"/>
+          <w:sz w:val="24"/>
+          <w:szCs w:val="24"/>
         </w:rPr>
         <w:t>{</w:t>
       </w:r>
@@ -23391,7 +23416,6 @@
           <w:color w:val="BBBBBB"/>
           <w:sz w:val="24"/>
           <w:szCs w:val="24"/>
-          <w:lang w:val="en-US"/>
         </w:rPr>
         <w:t xml:space="preserve">            </w:t>
       </w:r>
@@ -26237,6 +26261,7 @@
           <w:color w:val="333333"/>
           <w:sz w:val="24"/>
           <w:szCs w:val="24"/>
+          <w:lang w:val="en-US"/>
         </w:rPr>
       </w:pPr>
       <w:r>
@@ -26265,6 +26290,7 @@
           <w:color w:val="333333"/>
           <w:sz w:val="24"/>
           <w:szCs w:val="24"/>
+          <w:lang w:val="en-US"/>
         </w:rPr>
         <w:t>(</w:t>
       </w:r>
@@ -26275,6 +26301,7 @@
           <w:sz w:val="24"/>
           <w:szCs w:val="24"/>
           <w:shd w:val="clear" w:color="auto" w:fill="FFF0F0"/>
+          <w:lang w:val="en-US"/>
         </w:rPr>
         <w:t>"</w:t>
       </w:r>
@@ -26293,6 +26320,7 @@
           <w:sz w:val="24"/>
           <w:szCs w:val="24"/>
           <w:shd w:val="clear" w:color="auto" w:fill="FFF0F0"/>
+          <w:lang w:val="en-US"/>
         </w:rPr>
         <w:t xml:space="preserve"> </w:t>
       </w:r>
@@ -26311,6 +26339,7 @@
           <w:sz w:val="24"/>
           <w:szCs w:val="24"/>
           <w:shd w:val="clear" w:color="auto" w:fill="FFF0F0"/>
+          <w:lang w:val="en-US"/>
         </w:rPr>
         <w:t xml:space="preserve"> </w:t>
       </w:r>
@@ -26329,6 +26358,7 @@
           <w:sz w:val="24"/>
           <w:szCs w:val="24"/>
           <w:shd w:val="clear" w:color="auto" w:fill="FFF0F0"/>
+          <w:lang w:val="en-US"/>
         </w:rPr>
         <w:t xml:space="preserve"> </w:t>
       </w:r>
@@ -26348,6 +26378,7 @@
           <w:sz w:val="24"/>
           <w:szCs w:val="24"/>
           <w:shd w:val="clear" w:color="auto" w:fill="FFF0F0"/>
+          <w:lang w:val="en-US"/>
         </w:rPr>
         <w:t>:</w:t>
       </w:r>
@@ -26359,6 +26390,7 @@
           <w:sz w:val="24"/>
           <w:szCs w:val="24"/>
           <w:shd w:val="clear" w:color="auto" w:fill="FFF0F0"/>
+          <w:lang w:val="en-US"/>
         </w:rPr>
         <w:t>\</w:t>
       </w:r>
@@ -26380,6 +26412,7 @@
           <w:sz w:val="24"/>
           <w:szCs w:val="24"/>
           <w:shd w:val="clear" w:color="auto" w:fill="FFF0F0"/>
+          <w:lang w:val="en-US"/>
         </w:rPr>
         <w:t>"</w:t>
       </w:r>
@@ -26388,6 +26421,7 @@
           <w:color w:val="333333"/>
           <w:sz w:val="24"/>
           <w:szCs w:val="24"/>
+          <w:lang w:val="en-US"/>
         </w:rPr>
         <w:t>);</w:t>
       </w:r>
@@ -26408,6 +26442,7 @@
           <w:color w:val="BBBBBB"/>
           <w:sz w:val="24"/>
           <w:szCs w:val="24"/>
+          <w:lang w:val="en-US"/>
         </w:rPr>
         <w:t xml:space="preserve">    </w:t>
       </w:r>
@@ -28797,6 +28832,7 @@
           <w:color w:val="333333"/>
           <w:sz w:val="24"/>
           <w:szCs w:val="24"/>
+          <w:lang w:val="en-US"/>
         </w:rPr>
       </w:pPr>
       <w:r>
@@ -28825,6 +28861,7 @@
           <w:color w:val="333333"/>
           <w:sz w:val="24"/>
           <w:szCs w:val="24"/>
+          <w:lang w:val="en-US"/>
         </w:rPr>
         <w:t>(</w:t>
       </w:r>
@@ -28835,6 +28872,7 @@
           <w:sz w:val="24"/>
           <w:szCs w:val="24"/>
           <w:shd w:val="clear" w:color="auto" w:fill="FFF0F0"/>
+          <w:lang w:val="en-US"/>
         </w:rPr>
         <w:t>"</w:t>
       </w:r>
@@ -28853,6 +28891,7 @@
           <w:sz w:val="24"/>
           <w:szCs w:val="24"/>
           <w:shd w:val="clear" w:color="auto" w:fill="FFF0F0"/>
+          <w:lang w:val="en-US"/>
         </w:rPr>
         <w:t xml:space="preserve"> </w:t>
       </w:r>
@@ -28871,6 +28910,7 @@
           <w:sz w:val="24"/>
           <w:szCs w:val="24"/>
           <w:shd w:val="clear" w:color="auto" w:fill="FFF0F0"/>
+          <w:lang w:val="en-US"/>
         </w:rPr>
         <w:t xml:space="preserve"> </w:t>
       </w:r>
@@ -28890,6 +28930,7 @@
           <w:sz w:val="24"/>
           <w:szCs w:val="24"/>
           <w:shd w:val="clear" w:color="auto" w:fill="FFF0F0"/>
+          <w:lang w:val="en-US"/>
         </w:rPr>
         <w:t>:</w:t>
       </w:r>
@@ -28901,6 +28942,7 @@
           <w:sz w:val="24"/>
           <w:szCs w:val="24"/>
           <w:shd w:val="clear" w:color="auto" w:fill="FFF0F0"/>
+          <w:lang w:val="en-US"/>
         </w:rPr>
         <w:t>\</w:t>
       </w:r>
@@ -28922,6 +28964,7 @@
           <w:sz w:val="24"/>
           <w:szCs w:val="24"/>
           <w:shd w:val="clear" w:color="auto" w:fill="FFF0F0"/>
+          <w:lang w:val="en-US"/>
         </w:rPr>
         <w:t>"</w:t>
       </w:r>
@@ -28930,6 +28973,7 @@
           <w:color w:val="333333"/>
           <w:sz w:val="24"/>
           <w:szCs w:val="24"/>
+          <w:lang w:val="en-US"/>
         </w:rPr>
         <w:t>);</w:t>
       </w:r>
@@ -28950,6 +28994,7 @@
           <w:color w:val="BBBBBB"/>
           <w:sz w:val="24"/>
           <w:szCs w:val="24"/>
+          <w:lang w:val="en-US"/>
         </w:rPr>
         <w:t xml:space="preserve">    </w:t>
       </w:r>
@@ -30130,7 +30175,6 @@
                 <w:color w:val="000000" w:themeColor="text1"/>
                 <w:sz w:val="24"/>
                 <w:szCs w:val="24"/>
-                <w:lang w:val="en-US"/>
               </w:rPr>
             </w:pPr>
             <w:r>

</xml_diff>